<commit_message>
updated bard persona research document
</commit_message>
<xml_diff>
--- a/requirements_and_management/ux/Bard Persona Research - Session Notes.docx
+++ b/requirements_and_management/ux/Bard Persona Research - Session Notes.docx
@@ -234,61 +234,17 @@
                 <w:sz w:val="20"/>
                 <w:szCs w:val="20"/>
               </w:rPr>
-              <w:t xml:space="preserve">participant </w:t>
-            </w:r>
-            <w:proofErr w:type="gramStart"/>
-            <w:r>
-              <w:rPr>
-                <w:rFonts w:ascii="Franklin Gothic Medium" w:hAnsi="Franklin Gothic Medium"/>
-                <w:b w:val="0"/>
-                <w:i/>
-                <w:sz w:val="20"/>
-                <w:szCs w:val="20"/>
-              </w:rPr>
-              <w:t xml:space="preserve">uses </w:t>
-            </w:r>
-            <w:r>
-              <w:rPr>
-                <w:rFonts w:ascii="Franklin Gothic Medium" w:hAnsi="Franklin Gothic Medium"/>
-                <w:b w:val="0"/>
-                <w:i/>
-                <w:sz w:val="20"/>
-                <w:szCs w:val="20"/>
-              </w:rPr>
-              <w:t xml:space="preserve"> for</w:t>
-            </w:r>
-            <w:proofErr w:type="gramEnd"/>
-            <w:r>
-              <w:rPr>
-                <w:rFonts w:ascii="Franklin Gothic Medium" w:hAnsi="Franklin Gothic Medium"/>
-                <w:b w:val="0"/>
-                <w:i/>
-                <w:sz w:val="20"/>
-                <w:szCs w:val="20"/>
-              </w:rPr>
-              <w:t xml:space="preserve"> early stage drug discovery </w:t>
-            </w:r>
-            <w:proofErr w:type="spellStart"/>
-            <w:r>
-              <w:rPr>
-                <w:rFonts w:ascii="Franklin Gothic Medium" w:hAnsi="Franklin Gothic Medium"/>
-                <w:b w:val="0"/>
-                <w:i/>
-                <w:sz w:val="20"/>
-                <w:szCs w:val="20"/>
-              </w:rPr>
-              <w:t>BioAssay</w:t>
-            </w:r>
-            <w:proofErr w:type="spellEnd"/>
-            <w:r>
-              <w:rPr>
-                <w:rFonts w:ascii="Franklin Gothic Medium" w:hAnsi="Franklin Gothic Medium"/>
-                <w:b w:val="0"/>
-                <w:i/>
-                <w:sz w:val="20"/>
-                <w:szCs w:val="20"/>
-              </w:rPr>
-              <w:t xml:space="preserve"> research</w:t>
+              <w:t xml:space="preserve">participant uses </w:t>
+            </w:r>
+            <w:r>
+              <w:rPr>
+                <w:rFonts w:ascii="Franklin Gothic Medium" w:hAnsi="Franklin Gothic Medium"/>
+                <w:b w:val="0"/>
+                <w:i/>
+                <w:sz w:val="20"/>
+                <w:szCs w:val="20"/>
+              </w:rPr>
+              <w:t xml:space="preserve"> for early stage drug discovery BioAssay research</w:t>
             </w:r>
             <w:r>
               <w:rPr>
@@ -433,23 +389,13 @@
                 <w:szCs w:val="20"/>
               </w:rPr>
             </w:pPr>
-            <w:proofErr w:type="spellStart"/>
-            <w:r>
-              <w:rPr>
-                <w:rFonts w:ascii="Franklin Gothic Book" w:hAnsi="Franklin Gothic Book"/>
-                <w:sz w:val="20"/>
-                <w:szCs w:val="20"/>
-              </w:rPr>
-              <w:t>PubChem</w:t>
-            </w:r>
-            <w:proofErr w:type="spellEnd"/>
-            <w:r>
-              <w:rPr>
-                <w:rFonts w:ascii="Franklin Gothic Book" w:hAnsi="Franklin Gothic Book"/>
-                <w:sz w:val="20"/>
-                <w:szCs w:val="20"/>
-              </w:rPr>
-              <w:t xml:space="preserve"> (makes heavy use of Kimball DB)</w:t>
+            <w:r>
+              <w:rPr>
+                <w:rFonts w:ascii="Franklin Gothic Book" w:hAnsi="Franklin Gothic Book"/>
+                <w:sz w:val="20"/>
+                <w:szCs w:val="20"/>
+              </w:rPr>
+              <w:t>PubChem (makes heavy use of Kimball DB)</w:t>
             </w:r>
           </w:p>
           <w:p>
@@ -466,7 +412,6 @@
                 <w:szCs w:val="20"/>
               </w:rPr>
             </w:pPr>
-            <w:proofErr w:type="spellStart"/>
             <w:r>
               <w:rPr>
                 <w:rFonts w:ascii="Franklin Gothic Book" w:hAnsi="Franklin Gothic Book"/>
@@ -475,7 +420,6 @@
               </w:rPr>
               <w:t>SciFinder</w:t>
             </w:r>
-            <w:proofErr w:type="spellEnd"/>
             <w:r>
               <w:rPr>
                 <w:rFonts w:ascii="Franklin Gothic Book" w:hAnsi="Franklin Gothic Book"/>
@@ -647,25 +591,7 @@
                 <w:sz w:val="20"/>
                 <w:szCs w:val="20"/>
               </w:rPr>
-              <w:t xml:space="preserve">While </w:t>
-            </w:r>
-            <w:proofErr w:type="spellStart"/>
-            <w:r>
-              <w:rPr>
-                <w:rFonts w:ascii="Franklin Gothic Book" w:hAnsi="Franklin Gothic Book"/>
-                <w:sz w:val="20"/>
-                <w:szCs w:val="20"/>
-              </w:rPr>
-              <w:t>PubChem</w:t>
-            </w:r>
-            <w:proofErr w:type="spellEnd"/>
-            <w:r>
-              <w:rPr>
-                <w:rFonts w:ascii="Franklin Gothic Book" w:hAnsi="Franklin Gothic Book"/>
-                <w:sz w:val="20"/>
-                <w:szCs w:val="20"/>
-              </w:rPr>
-              <w:t xml:space="preserve"> is his “go to”</w:t>
+              <w:t>While PubChem is his “go to”</w:t>
             </w:r>
             <w:r>
               <w:rPr>
@@ -905,25 +831,7 @@
                 <w:sz w:val="20"/>
                 <w:szCs w:val="20"/>
               </w:rPr>
-              <w:t xml:space="preserve">Note: due to technical difficulties we were unable to see P1’s screen during his walkthrough. The following are comments he made as he walked through is use of </w:t>
-            </w:r>
-            <w:proofErr w:type="spellStart"/>
-            <w:r>
-              <w:rPr>
-                <w:rFonts w:ascii="Franklin Gothic Book" w:hAnsi="Franklin Gothic Book"/>
-                <w:sz w:val="20"/>
-                <w:szCs w:val="20"/>
-              </w:rPr>
-              <w:t>PubChem</w:t>
-            </w:r>
-            <w:proofErr w:type="spellEnd"/>
-            <w:r>
-              <w:rPr>
-                <w:rFonts w:ascii="Franklin Gothic Book" w:hAnsi="Franklin Gothic Book"/>
-                <w:sz w:val="20"/>
-                <w:szCs w:val="20"/>
-              </w:rPr>
-              <w:t>.</w:t>
+              <w:t>Note: due to technical difficulties we were unable to see P1’s screen during his walkthrough. The following are comments he made as he walked through is use of PubChem.</w:t>
             </w:r>
           </w:p>
           <w:p>
@@ -1018,25 +926,7 @@
                 <w:sz w:val="20"/>
                 <w:szCs w:val="20"/>
               </w:rPr>
-              <w:t xml:space="preserve">Key questions include “what are the </w:t>
-            </w:r>
-            <w:proofErr w:type="gramStart"/>
-            <w:r>
-              <w:rPr>
-                <w:rFonts w:ascii="Franklin Gothic Book" w:hAnsi="Franklin Gothic Book"/>
-                <w:sz w:val="20"/>
-                <w:szCs w:val="20"/>
-              </w:rPr>
-              <w:t>list</w:t>
-            </w:r>
-            <w:proofErr w:type="gramEnd"/>
-            <w:r>
-              <w:rPr>
-                <w:rFonts w:ascii="Franklin Gothic Book" w:hAnsi="Franklin Gothic Book"/>
-                <w:sz w:val="20"/>
-                <w:szCs w:val="20"/>
-              </w:rPr>
-              <w:t xml:space="preserve"> of assays this list of compounds have come through?</w:t>
+              <w:t>Key questions include “what are the list of assays this list of compounds have come through?</w:t>
             </w:r>
           </w:p>
           <w:p>
@@ -1251,7 +1141,6 @@
                 <w:sz w:val="20"/>
                 <w:szCs w:val="20"/>
               </w:rPr>
-              <w:lastRenderedPageBreak/>
               <w:t>Ideal online Bio Assay research tool</w:t>
             </w:r>
           </w:p>
@@ -1359,25 +1248,7 @@
                 <w:szCs w:val="20"/>
               </w:rPr>
               <w:tab/>
-              <w:t xml:space="preserve">walks through a typical </w:t>
-            </w:r>
-            <w:proofErr w:type="spellStart"/>
-            <w:r>
-              <w:rPr>
-                <w:rFonts w:ascii="Franklin Gothic Book" w:hAnsi="Franklin Gothic Book"/>
-                <w:sz w:val="20"/>
-                <w:szCs w:val="20"/>
-              </w:rPr>
-              <w:t>PubChem</w:t>
-            </w:r>
-            <w:proofErr w:type="spellEnd"/>
-            <w:r>
-              <w:rPr>
-                <w:rFonts w:ascii="Franklin Gothic Book" w:hAnsi="Franklin Gothic Book"/>
-                <w:sz w:val="20"/>
-                <w:szCs w:val="20"/>
-              </w:rPr>
-              <w:t xml:space="preserve"> search</w:t>
+              <w:t>walks through a typical PubChem search</w:t>
             </w:r>
             <w:r>
               <w:rPr>
@@ -1482,7 +1353,6 @@
           <w:sz w:val="28"/>
           <w:szCs w:val="28"/>
         </w:rPr>
-        <w:lastRenderedPageBreak/>
         <w:t>PARTICIPANT’S PRIORITIZATION OF USER STORIES</w:t>
       </w:r>
     </w:p>
@@ -1530,7 +1400,7 @@
           <v:shape id="_x0000_i1025" type="#_x0000_t75" style="width:468pt;height:574.5pt" o:ole="">
             <v:imagedata r:id="rId11" o:title=""/>
           </v:shape>
-          <o:OLEObject Type="Embed" ProgID="Unknown" ShapeID="_x0000_i1025" DrawAspect="Content" ObjectID="_1400921439" r:id="rId12"/>
+          <o:OLEObject Type="Embed" ProgID="Unknown" ShapeID="_x0000_i1025" DrawAspect="Content" ObjectID="_1400940252" r:id="rId12"/>
         </w:object>
       </w:r>
     </w:p>
@@ -1564,7 +1434,6 @@
           <w:b w:val="0"/>
           <w:color w:val="0F243E" w:themeColor="text2" w:themeShade="80"/>
         </w:rPr>
-        <w:lastRenderedPageBreak/>
         <w:t>P</w:t>
       </w:r>
       <w:r>
@@ -1740,51 +1609,7 @@
                 <w:sz w:val="20"/>
                 <w:szCs w:val="20"/>
               </w:rPr>
-              <w:t xml:space="preserve">Tools participant </w:t>
-            </w:r>
-            <w:proofErr w:type="gramStart"/>
-            <w:r>
-              <w:rPr>
-                <w:rFonts w:ascii="Franklin Gothic Medium" w:hAnsi="Franklin Gothic Medium"/>
-                <w:b w:val="0"/>
-                <w:i/>
-                <w:sz w:val="20"/>
-                <w:szCs w:val="20"/>
-              </w:rPr>
-              <w:t>uses  for</w:t>
-            </w:r>
-            <w:proofErr w:type="gramEnd"/>
-            <w:r>
-              <w:rPr>
-                <w:rFonts w:ascii="Franklin Gothic Medium" w:hAnsi="Franklin Gothic Medium"/>
-                <w:b w:val="0"/>
-                <w:i/>
-                <w:sz w:val="20"/>
-                <w:szCs w:val="20"/>
-              </w:rPr>
-              <w:t xml:space="preserve"> early stage drug discovery </w:t>
-            </w:r>
-            <w:proofErr w:type="spellStart"/>
-            <w:r>
-              <w:rPr>
-                <w:rFonts w:ascii="Franklin Gothic Medium" w:hAnsi="Franklin Gothic Medium"/>
-                <w:b w:val="0"/>
-                <w:i/>
-                <w:sz w:val="20"/>
-                <w:szCs w:val="20"/>
-              </w:rPr>
-              <w:t>BioAssay</w:t>
-            </w:r>
-            <w:proofErr w:type="spellEnd"/>
-            <w:r>
-              <w:rPr>
-                <w:rFonts w:ascii="Franklin Gothic Medium" w:hAnsi="Franklin Gothic Medium"/>
-                <w:b w:val="0"/>
-                <w:i/>
-                <w:sz w:val="20"/>
-                <w:szCs w:val="20"/>
-              </w:rPr>
-              <w:t xml:space="preserve"> research and how they use these tools. </w:t>
+              <w:t xml:space="preserve">Tools participant uses  for early stage drug discovery BioAssay research and how they use these tools. </w:t>
             </w:r>
           </w:p>
           <w:p>
@@ -1839,23 +1664,13 @@
                 <w:szCs w:val="20"/>
               </w:rPr>
             </w:pPr>
-            <w:proofErr w:type="spellStart"/>
-            <w:r>
-              <w:rPr>
-                <w:rFonts w:ascii="Franklin Gothic Book" w:hAnsi="Franklin Gothic Book"/>
-                <w:sz w:val="20"/>
-                <w:szCs w:val="20"/>
-              </w:rPr>
-              <w:t>Chem</w:t>
-            </w:r>
-            <w:proofErr w:type="spellEnd"/>
-            <w:r>
-              <w:rPr>
-                <w:rFonts w:ascii="Franklin Gothic Book" w:hAnsi="Franklin Gothic Book"/>
-                <w:sz w:val="20"/>
-                <w:szCs w:val="20"/>
-              </w:rPr>
-              <w:t xml:space="preserve"> Card</w:t>
+            <w:r>
+              <w:rPr>
+                <w:rFonts w:ascii="Franklin Gothic Book" w:hAnsi="Franklin Gothic Book"/>
+                <w:sz w:val="20"/>
+                <w:szCs w:val="20"/>
+              </w:rPr>
+              <w:t>Chem Card</w:t>
             </w:r>
           </w:p>
           <w:p>
@@ -1872,7 +1687,6 @@
                 <w:szCs w:val="20"/>
               </w:rPr>
             </w:pPr>
-            <w:proofErr w:type="spellStart"/>
             <w:r>
               <w:rPr>
                 <w:rFonts w:ascii="Franklin Gothic Book" w:hAnsi="Franklin Gothic Book"/>
@@ -1881,7 +1695,6 @@
               </w:rPr>
               <w:t>DotMaddox</w:t>
             </w:r>
-            <w:proofErr w:type="spellEnd"/>
           </w:p>
           <w:p>
             <w:pPr>
@@ -1943,23 +1756,13 @@
                 <w:szCs w:val="20"/>
               </w:rPr>
             </w:pPr>
-            <w:proofErr w:type="spellStart"/>
-            <w:r>
-              <w:rPr>
-                <w:rFonts w:ascii="Franklin Gothic Book" w:hAnsi="Franklin Gothic Book"/>
-                <w:sz w:val="20"/>
-                <w:szCs w:val="20"/>
-              </w:rPr>
-              <w:t>Chem</w:t>
-            </w:r>
-            <w:proofErr w:type="spellEnd"/>
-            <w:r>
-              <w:rPr>
-                <w:rFonts w:ascii="Franklin Gothic Book" w:hAnsi="Franklin Gothic Book"/>
-                <w:sz w:val="20"/>
-                <w:szCs w:val="20"/>
-              </w:rPr>
-              <w:t xml:space="preserve"> Bank</w:t>
+            <w:r>
+              <w:rPr>
+                <w:rFonts w:ascii="Franklin Gothic Book" w:hAnsi="Franklin Gothic Book"/>
+                <w:sz w:val="20"/>
+                <w:szCs w:val="20"/>
+              </w:rPr>
+              <w:t>Chem Bank</w:t>
             </w:r>
           </w:p>
           <w:p>
@@ -2068,7 +1871,6 @@
                 <w:szCs w:val="20"/>
               </w:rPr>
             </w:pPr>
-            <w:proofErr w:type="spellStart"/>
             <w:r>
               <w:rPr>
                 <w:rFonts w:ascii="Franklin Gothic Book" w:hAnsi="Franklin Gothic Book"/>
@@ -2077,61 +1879,33 @@
               </w:rPr>
               <w:t>PubChem</w:t>
             </w:r>
-            <w:proofErr w:type="spellEnd"/>
-          </w:p>
-          <w:p>
-            <w:pPr>
-              <w:cnfStyle w:val="000000000000" w:firstRow="0" w:lastRow="0" w:firstColumn="0" w:lastColumn="0" w:oddVBand="0" w:evenVBand="0" w:oddHBand="0" w:evenHBand="0" w:firstRowFirstColumn="0" w:firstRowLastColumn="0" w:lastRowFirstColumn="0" w:lastRowLastColumn="0"/>
-              <w:rPr>
-                <w:rFonts w:ascii="Franklin Gothic Book" w:hAnsi="Franklin Gothic Book"/>
-                <w:sz w:val="20"/>
-                <w:szCs w:val="20"/>
-              </w:rPr>
-            </w:pPr>
-          </w:p>
-          <w:p>
-            <w:pPr>
-              <w:cnfStyle w:val="000000000000" w:firstRow="0" w:lastRow="0" w:firstColumn="0" w:lastColumn="0" w:oddVBand="0" w:evenVBand="0" w:oddHBand="0" w:evenHBand="0" w:firstRowFirstColumn="0" w:firstRowLastColumn="0" w:lastRowFirstColumn="0" w:lastRowLastColumn="0"/>
-              <w:rPr>
-                <w:rFonts w:ascii="Franklin Gothic Book" w:hAnsi="Franklin Gothic Book"/>
-                <w:sz w:val="20"/>
-                <w:szCs w:val="20"/>
-              </w:rPr>
-            </w:pPr>
-            <w:r>
-              <w:rPr>
-                <w:rFonts w:ascii="Franklin Gothic Book" w:hAnsi="Franklin Gothic Book"/>
-                <w:sz w:val="20"/>
-                <w:szCs w:val="20"/>
-              </w:rPr>
-              <w:t xml:space="preserve">P2 used </w:t>
-            </w:r>
-            <w:proofErr w:type="spellStart"/>
-            <w:r>
-              <w:rPr>
-                <w:rFonts w:ascii="Franklin Gothic Book" w:hAnsi="Franklin Gothic Book"/>
-                <w:sz w:val="20"/>
-                <w:szCs w:val="20"/>
-              </w:rPr>
-              <w:t>Chem</w:t>
-            </w:r>
-            <w:proofErr w:type="spellEnd"/>
-            <w:r>
-              <w:rPr>
-                <w:rFonts w:ascii="Franklin Gothic Book" w:hAnsi="Franklin Gothic Book"/>
-                <w:sz w:val="20"/>
-                <w:szCs w:val="20"/>
-              </w:rPr>
-              <w:t xml:space="preserve"> Card and </w:t>
-            </w:r>
-            <w:proofErr w:type="spellStart"/>
-            <w:r>
-              <w:rPr>
-                <w:rFonts w:ascii="Franklin Gothic Book" w:hAnsi="Franklin Gothic Book"/>
-                <w:sz w:val="20"/>
-                <w:szCs w:val="20"/>
-              </w:rPr>
-              <w:t>Dot</w:t>
+          </w:p>
+          <w:p>
+            <w:pPr>
+              <w:cnfStyle w:val="000000000000" w:firstRow="0" w:lastRow="0" w:firstColumn="0" w:lastColumn="0" w:oddVBand="0" w:evenVBand="0" w:oddHBand="0" w:evenHBand="0" w:firstRowFirstColumn="0" w:firstRowLastColumn="0" w:lastRowFirstColumn="0" w:lastRowLastColumn="0"/>
+              <w:rPr>
+                <w:rFonts w:ascii="Franklin Gothic Book" w:hAnsi="Franklin Gothic Book"/>
+                <w:sz w:val="20"/>
+                <w:szCs w:val="20"/>
+              </w:rPr>
+            </w:pPr>
+          </w:p>
+          <w:p>
+            <w:pPr>
+              <w:cnfStyle w:val="000000000000" w:firstRow="0" w:lastRow="0" w:firstColumn="0" w:lastColumn="0" w:oddVBand="0" w:evenVBand="0" w:oddHBand="0" w:evenHBand="0" w:firstRowFirstColumn="0" w:firstRowLastColumn="0" w:lastRowFirstColumn="0" w:lastRowLastColumn="0"/>
+              <w:rPr>
+                <w:rFonts w:ascii="Franklin Gothic Book" w:hAnsi="Franklin Gothic Book"/>
+                <w:sz w:val="20"/>
+                <w:szCs w:val="20"/>
+              </w:rPr>
+            </w:pPr>
+            <w:r>
+              <w:rPr>
+                <w:rFonts w:ascii="Franklin Gothic Book" w:hAnsi="Franklin Gothic Book"/>
+                <w:sz w:val="20"/>
+                <w:szCs w:val="20"/>
+              </w:rPr>
+              <w:t>P2 used Chem Card and Dot</w:t>
             </w:r>
             <w:r>
               <w:rPr>
@@ -2141,7 +1915,6 @@
               </w:rPr>
               <w:t>Maddox</w:t>
             </w:r>
-            <w:proofErr w:type="spellEnd"/>
             <w:r>
               <w:rPr>
                 <w:rFonts w:ascii="Franklin Gothic Book" w:hAnsi="Franklin Gothic Book"/>
@@ -2259,7 +2032,6 @@
                 <w:szCs w:val="20"/>
               </w:rPr>
             </w:pPr>
-            <w:bookmarkStart w:id="0" w:name="_GoBack"/>
             <w:r>
               <w:rPr>
                 <w:rFonts w:ascii="Franklin Gothic Medium" w:hAnsi="Franklin Gothic Medium"/>
@@ -2324,146 +2096,6 @@
                 <w:szCs w:val="20"/>
               </w:rPr>
             </w:pPr>
-          </w:p>
-          <w:p>
-            <w:pPr>
-              <w:cnfStyle w:val="000000000000" w:firstRow="0" w:lastRow="0" w:firstColumn="0" w:lastColumn="0" w:oddVBand="0" w:evenVBand="0" w:oddHBand="0" w:evenHBand="0" w:firstRowFirstColumn="0" w:firstRowLastColumn="0" w:lastRowFirstColumn="0" w:lastRowLastColumn="0"/>
-              <w:rPr>
-                <w:rFonts w:ascii="Franklin Gothic Book" w:hAnsi="Franklin Gothic Book"/>
-                <w:sz w:val="20"/>
-                <w:szCs w:val="20"/>
-              </w:rPr>
-            </w:pPr>
-          </w:p>
-        </w:tc>
-      </w:tr>
-      <w:bookmarkEnd w:id="0"/>
-      <w:tr>
-        <w:trPr>
-          <w:cnfStyle w:val="000000100000" w:firstRow="0" w:lastRow="0" w:firstColumn="0" w:lastColumn="0" w:oddVBand="0" w:evenVBand="0" w:oddHBand="1" w:evenHBand="0" w:firstRowFirstColumn="0" w:firstRowLastColumn="0" w:lastRowFirstColumn="0" w:lastRowLastColumn="0"/>
-        </w:trPr>
-        <w:tc>
-          <w:tcPr>
-            <w:cnfStyle w:val="001000000000" w:firstRow="0" w:lastRow="0" w:firstColumn="1" w:lastColumn="0" w:oddVBand="0" w:evenVBand="0" w:oddHBand="0" w:evenHBand="0" w:firstRowFirstColumn="0" w:firstRowLastColumn="0" w:lastRowFirstColumn="0" w:lastRowLastColumn="0"/>
-            <w:tcW w:w="2628" w:type="dxa"/>
-          </w:tcPr>
-          <w:p>
-            <w:pPr>
-              <w:rPr>
-                <w:rFonts w:ascii="Franklin Gothic Medium" w:hAnsi="Franklin Gothic Medium"/>
-                <w:b w:val="0"/>
-                <w:i/>
-                <w:sz w:val="20"/>
-                <w:szCs w:val="20"/>
-              </w:rPr>
-            </w:pPr>
-            <w:r>
-              <w:rPr>
-                <w:rFonts w:ascii="Franklin Gothic Medium" w:hAnsi="Franklin Gothic Medium"/>
-                <w:b w:val="0"/>
-                <w:i/>
-                <w:sz w:val="20"/>
-                <w:szCs w:val="20"/>
-              </w:rPr>
-              <w:t>How participant  connects with colleagues</w:t>
-            </w:r>
-          </w:p>
-          <w:p>
-            <w:pPr>
-              <w:rPr>
-                <w:rFonts w:ascii="Franklin Gothic Medium" w:hAnsi="Franklin Gothic Medium"/>
-                <w:b w:val="0"/>
-                <w:i/>
-                <w:sz w:val="20"/>
-                <w:szCs w:val="20"/>
-              </w:rPr>
-            </w:pPr>
-          </w:p>
-          <w:p>
-            <w:pPr>
-              <w:rPr>
-                <w:rFonts w:ascii="Franklin Gothic Medium" w:hAnsi="Franklin Gothic Medium"/>
-                <w:b w:val="0"/>
-                <w:i/>
-                <w:sz w:val="20"/>
-                <w:szCs w:val="20"/>
-              </w:rPr>
-            </w:pPr>
-          </w:p>
-        </w:tc>
-        <w:tc>
-          <w:tcPr>
-            <w:tcW w:w="6948" w:type="dxa"/>
-          </w:tcPr>
-          <w:p>
-            <w:pPr>
-              <w:cnfStyle w:val="000000100000" w:firstRow="0" w:lastRow="0" w:firstColumn="0" w:lastColumn="0" w:oddVBand="0" w:evenVBand="0" w:oddHBand="1" w:evenHBand="0" w:firstRowFirstColumn="0" w:firstRowLastColumn="0" w:lastRowFirstColumn="0" w:lastRowLastColumn="0"/>
-              <w:rPr>
-                <w:rFonts w:ascii="Franklin Gothic Book" w:hAnsi="Franklin Gothic Book"/>
-                <w:sz w:val="20"/>
-                <w:szCs w:val="20"/>
-              </w:rPr>
-            </w:pPr>
-            <w:r>
-              <w:rPr>
-                <w:rFonts w:ascii="Franklin Gothic Book" w:hAnsi="Franklin Gothic Book"/>
-                <w:sz w:val="20"/>
-                <w:szCs w:val="20"/>
-              </w:rPr>
-              <w:t>P2 uses LinkedIn and belongs to multiple professional organizations such as the Society of General Physiology and the Biophysical ASPNET.</w:t>
-            </w:r>
-          </w:p>
-        </w:tc>
-      </w:tr>
-      <w:tr>
-        <w:tc>
-          <w:tcPr>
-            <w:cnfStyle w:val="001000000000" w:firstRow="0" w:lastRow="0" w:firstColumn="1" w:lastColumn="0" w:oddVBand="0" w:evenVBand="0" w:oddHBand="0" w:evenHBand="0" w:firstRowFirstColumn="0" w:firstRowLastColumn="0" w:lastRowFirstColumn="0" w:lastRowLastColumn="0"/>
-            <w:tcW w:w="2628" w:type="dxa"/>
-          </w:tcPr>
-          <w:p>
-            <w:pPr>
-              <w:rPr>
-                <w:rFonts w:ascii="Franklin Gothic Medium" w:hAnsi="Franklin Gothic Medium"/>
-                <w:b w:val="0"/>
-                <w:i/>
-                <w:sz w:val="20"/>
-                <w:szCs w:val="20"/>
-              </w:rPr>
-            </w:pPr>
-            <w:r>
-              <w:rPr>
-                <w:rFonts w:ascii="Franklin Gothic Medium" w:hAnsi="Franklin Gothic Medium"/>
-                <w:b w:val="0"/>
-                <w:i/>
-                <w:sz w:val="20"/>
-                <w:szCs w:val="20"/>
-              </w:rPr>
-              <w:t>Ideal online Bio Assay research tool</w:t>
-            </w:r>
-          </w:p>
-        </w:tc>
-        <w:tc>
-          <w:tcPr>
-            <w:tcW w:w="6948" w:type="dxa"/>
-          </w:tcPr>
-          <w:p>
-            <w:pPr>
-              <w:cnfStyle w:val="000000000000" w:firstRow="0" w:lastRow="0" w:firstColumn="0" w:lastColumn="0" w:oddVBand="0" w:evenVBand="0" w:oddHBand="0" w:evenHBand="0" w:firstRowFirstColumn="0" w:firstRowLastColumn="0" w:lastRowFirstColumn="0" w:lastRowLastColumn="0"/>
-              <w:rPr>
-                <w:rFonts w:ascii="Franklin Gothic Book" w:hAnsi="Franklin Gothic Book"/>
-                <w:sz w:val="20"/>
-                <w:szCs w:val="20"/>
-              </w:rPr>
-            </w:pPr>
-            <w:r>
-              <w:rPr>
-                <w:rFonts w:ascii="Franklin Gothic Book" w:hAnsi="Franklin Gothic Book"/>
-                <w:sz w:val="20"/>
-                <w:szCs w:val="20"/>
-              </w:rPr>
-              <w:t xml:space="preserve">He places a great deal of value in having a “decent export” 44:05. He would also like to maintain a viewing and an export template for a project. P2 also likes how the CID and SID identifiers have a pattern which allows you to analyze key characteristics </w:t>
-            </w:r>
           </w:p>
           <w:p>
             <w:pPr>
@@ -2504,6 +2136,145 @@
                 <w:sz w:val="20"/>
                 <w:szCs w:val="20"/>
               </w:rPr>
+              <w:t>How participant  connects with colleagues</w:t>
+            </w:r>
+          </w:p>
+          <w:p>
+            <w:pPr>
+              <w:rPr>
+                <w:rFonts w:ascii="Franklin Gothic Medium" w:hAnsi="Franklin Gothic Medium"/>
+                <w:b w:val="0"/>
+                <w:i/>
+                <w:sz w:val="20"/>
+                <w:szCs w:val="20"/>
+              </w:rPr>
+            </w:pPr>
+          </w:p>
+          <w:p>
+            <w:pPr>
+              <w:rPr>
+                <w:rFonts w:ascii="Franklin Gothic Medium" w:hAnsi="Franklin Gothic Medium"/>
+                <w:b w:val="0"/>
+                <w:i/>
+                <w:sz w:val="20"/>
+                <w:szCs w:val="20"/>
+              </w:rPr>
+            </w:pPr>
+          </w:p>
+        </w:tc>
+        <w:tc>
+          <w:tcPr>
+            <w:tcW w:w="6948" w:type="dxa"/>
+          </w:tcPr>
+          <w:p>
+            <w:pPr>
+              <w:cnfStyle w:val="000000100000" w:firstRow="0" w:lastRow="0" w:firstColumn="0" w:lastColumn="0" w:oddVBand="0" w:evenVBand="0" w:oddHBand="1" w:evenHBand="0" w:firstRowFirstColumn="0" w:firstRowLastColumn="0" w:lastRowFirstColumn="0" w:lastRowLastColumn="0"/>
+              <w:rPr>
+                <w:rFonts w:ascii="Franklin Gothic Book" w:hAnsi="Franklin Gothic Book"/>
+                <w:sz w:val="20"/>
+                <w:szCs w:val="20"/>
+              </w:rPr>
+            </w:pPr>
+            <w:r>
+              <w:rPr>
+                <w:rFonts w:ascii="Franklin Gothic Book" w:hAnsi="Franklin Gothic Book"/>
+                <w:sz w:val="20"/>
+                <w:szCs w:val="20"/>
+              </w:rPr>
+              <w:t>P2 uses LinkedIn and belongs to multiple professional organizations such as the Society of General Physiology and the Biophysical ASPNET.</w:t>
+            </w:r>
+          </w:p>
+        </w:tc>
+      </w:tr>
+      <w:tr>
+        <w:tc>
+          <w:tcPr>
+            <w:cnfStyle w:val="001000000000" w:firstRow="0" w:lastRow="0" w:firstColumn="1" w:lastColumn="0" w:oddVBand="0" w:evenVBand="0" w:oddHBand="0" w:evenHBand="0" w:firstRowFirstColumn="0" w:firstRowLastColumn="0" w:lastRowFirstColumn="0" w:lastRowLastColumn="0"/>
+            <w:tcW w:w="2628" w:type="dxa"/>
+          </w:tcPr>
+          <w:p>
+            <w:pPr>
+              <w:rPr>
+                <w:rFonts w:ascii="Franklin Gothic Medium" w:hAnsi="Franklin Gothic Medium"/>
+                <w:b w:val="0"/>
+                <w:i/>
+                <w:sz w:val="20"/>
+                <w:szCs w:val="20"/>
+              </w:rPr>
+            </w:pPr>
+            <w:r>
+              <w:rPr>
+                <w:rFonts w:ascii="Franklin Gothic Medium" w:hAnsi="Franklin Gothic Medium"/>
+                <w:b w:val="0"/>
+                <w:i/>
+                <w:sz w:val="20"/>
+                <w:szCs w:val="20"/>
+              </w:rPr>
+              <w:t>Ideal online Bio Assay research tool</w:t>
+            </w:r>
+          </w:p>
+        </w:tc>
+        <w:tc>
+          <w:tcPr>
+            <w:tcW w:w="6948" w:type="dxa"/>
+          </w:tcPr>
+          <w:p>
+            <w:pPr>
+              <w:cnfStyle w:val="000000000000" w:firstRow="0" w:lastRow="0" w:firstColumn="0" w:lastColumn="0" w:oddVBand="0" w:evenVBand="0" w:oddHBand="0" w:evenHBand="0" w:firstRowFirstColumn="0" w:firstRowLastColumn="0" w:lastRowFirstColumn="0" w:lastRowLastColumn="0"/>
+              <w:rPr>
+                <w:rFonts w:ascii="Franklin Gothic Book" w:hAnsi="Franklin Gothic Book"/>
+                <w:sz w:val="20"/>
+                <w:szCs w:val="20"/>
+              </w:rPr>
+            </w:pPr>
+            <w:r>
+              <w:rPr>
+                <w:rFonts w:ascii="Franklin Gothic Book" w:hAnsi="Franklin Gothic Book"/>
+                <w:sz w:val="20"/>
+                <w:szCs w:val="20"/>
+              </w:rPr>
+              <w:t xml:space="preserve">He places a great deal of value in having a “decent export” 44:05. He would also like to maintain a viewing and an export template for a project. P2 also likes how the CID and SID identifiers have a pattern which allows you to analyze key characteristics </w:t>
+            </w:r>
+          </w:p>
+          <w:p>
+            <w:pPr>
+              <w:cnfStyle w:val="000000000000" w:firstRow="0" w:lastRow="0" w:firstColumn="0" w:lastColumn="0" w:oddVBand="0" w:evenVBand="0" w:oddHBand="0" w:evenHBand="0" w:firstRowFirstColumn="0" w:firstRowLastColumn="0" w:lastRowFirstColumn="0" w:lastRowLastColumn="0"/>
+              <w:rPr>
+                <w:rFonts w:ascii="Franklin Gothic Book" w:hAnsi="Franklin Gothic Book"/>
+                <w:sz w:val="20"/>
+                <w:szCs w:val="20"/>
+              </w:rPr>
+            </w:pPr>
+          </w:p>
+        </w:tc>
+      </w:tr>
+      <w:tr>
+        <w:trPr>
+          <w:cnfStyle w:val="000000100000" w:firstRow="0" w:lastRow="0" w:firstColumn="0" w:lastColumn="0" w:oddVBand="0" w:evenVBand="0" w:oddHBand="1" w:evenHBand="0" w:firstRowFirstColumn="0" w:firstRowLastColumn="0" w:lastRowFirstColumn="0" w:lastRowLastColumn="0"/>
+        </w:trPr>
+        <w:tc>
+          <w:tcPr>
+            <w:cnfStyle w:val="001000000000" w:firstRow="0" w:lastRow="0" w:firstColumn="1" w:lastColumn="0" w:oddVBand="0" w:evenVBand="0" w:oddHBand="0" w:evenHBand="0" w:firstRowFirstColumn="0" w:firstRowLastColumn="0" w:lastRowFirstColumn="0" w:lastRowLastColumn="0"/>
+            <w:tcW w:w="2628" w:type="dxa"/>
+          </w:tcPr>
+          <w:p>
+            <w:pPr>
+              <w:rPr>
+                <w:rFonts w:ascii="Franklin Gothic Medium" w:hAnsi="Franklin Gothic Medium"/>
+                <w:b w:val="0"/>
+                <w:i/>
+                <w:sz w:val="20"/>
+                <w:szCs w:val="20"/>
+              </w:rPr>
+            </w:pPr>
+            <w:r>
+              <w:rPr>
+                <w:rFonts w:ascii="Franklin Gothic Medium" w:hAnsi="Franklin Gothic Medium"/>
+                <w:b w:val="0"/>
+                <w:i/>
+                <w:sz w:val="20"/>
+                <w:szCs w:val="20"/>
+              </w:rPr>
               <w:t>Index to interesting video snippets</w:t>
             </w:r>
           </w:p>
@@ -2660,7 +2431,6 @@
           <w:sz w:val="28"/>
           <w:szCs w:val="28"/>
         </w:rPr>
-        <w:lastRenderedPageBreak/>
         <w:t>PARTICIPANT’S PRIORITIZATION OF USER STORIES</w:t>
       </w:r>
     </w:p>
@@ -2676,7 +2446,7 @@
           <v:shape id="_x0000_i1026" type="#_x0000_t75" style="width:468pt;height:600pt" o:ole="">
             <v:imagedata r:id="rId16" o:title=""/>
           </v:shape>
-          <o:OLEObject Type="Embed" ProgID="Unknown" ShapeID="_x0000_i1026" DrawAspect="Content" ObjectID="_1400921440" r:id="rId17"/>
+          <o:OLEObject Type="Embed" ProgID="Unknown" ShapeID="_x0000_i1026" DrawAspect="Content" ObjectID="_1400940253" r:id="rId17"/>
         </w:object>
       </w:r>
     </w:p>
@@ -2695,7 +2465,6 @@
           <w:b w:val="0"/>
           <w:color w:val="0F243E" w:themeColor="text2" w:themeShade="80"/>
         </w:rPr>
-        <w:lastRenderedPageBreak/>
         <w:t>P</w:t>
       </w:r>
       <w:r>
@@ -2709,31 +2478,16 @@
     </w:p>
     <w:p>
       <w:r>
-        <w:t xml:space="preserve">Link to session </w:t>
+        <w:t xml:space="preserve">Link to session video  </w:t>
       </w:r>
-      <w:proofErr w:type="gramStart"/>
-      <w:r>
-        <w:t xml:space="preserve">video  </w:t>
-      </w:r>
-      <w:proofErr w:type="gramEnd"/>
-      <w:r>
-        <w:fldChar w:fldCharType="begin"/>
-      </w:r>
-      <w:r>
-        <w:instrText xml:space="preserve"> HYPERLINK "https://docs.google.com/?authuser=0" \l "home" </w:instrText>
-      </w:r>
-      <w:r>
-        <w:fldChar w:fldCharType="separate"/>
-      </w:r>
-      <w:r>
-        <w:rPr>
-          <w:rStyle w:val="Hyperlink"/>
-        </w:rPr>
-        <w:t>https://docs.google.com/?authuser=0#home</w:t>
-      </w:r>
-      <w:r>
-        <w:fldChar w:fldCharType="end"/>
-      </w:r>
+      <w:hyperlink r:id="rId18" w:anchor="home" w:history="1">
+        <w:r>
+          <w:rPr>
+            <w:rStyle w:val="Hyperlink"/>
+          </w:rPr>
+          <w:t>https://docs.google.com/?authuser=0#home</w:t>
+        </w:r>
+      </w:hyperlink>
     </w:p>
     <w:tbl>
       <w:tblPr>
@@ -2906,51 +2660,7 @@
                 <w:sz w:val="20"/>
                 <w:szCs w:val="20"/>
               </w:rPr>
-              <w:t xml:space="preserve">Tools participant </w:t>
-            </w:r>
-            <w:proofErr w:type="gramStart"/>
-            <w:r>
-              <w:rPr>
-                <w:rFonts w:ascii="Franklin Gothic Medium" w:hAnsi="Franklin Gothic Medium"/>
-                <w:b w:val="0"/>
-                <w:i/>
-                <w:sz w:val="20"/>
-                <w:szCs w:val="20"/>
-              </w:rPr>
-              <w:t>uses  for</w:t>
-            </w:r>
-            <w:proofErr w:type="gramEnd"/>
-            <w:r>
-              <w:rPr>
-                <w:rFonts w:ascii="Franklin Gothic Medium" w:hAnsi="Franklin Gothic Medium"/>
-                <w:b w:val="0"/>
-                <w:i/>
-                <w:sz w:val="20"/>
-                <w:szCs w:val="20"/>
-              </w:rPr>
-              <w:t xml:space="preserve"> early stage drug discovery </w:t>
-            </w:r>
-            <w:proofErr w:type="spellStart"/>
-            <w:r>
-              <w:rPr>
-                <w:rFonts w:ascii="Franklin Gothic Medium" w:hAnsi="Franklin Gothic Medium"/>
-                <w:b w:val="0"/>
-                <w:i/>
-                <w:sz w:val="20"/>
-                <w:szCs w:val="20"/>
-              </w:rPr>
-              <w:t>BioAssay</w:t>
-            </w:r>
-            <w:proofErr w:type="spellEnd"/>
-            <w:r>
-              <w:rPr>
-                <w:rFonts w:ascii="Franklin Gothic Medium" w:hAnsi="Franklin Gothic Medium"/>
-                <w:b w:val="0"/>
-                <w:i/>
-                <w:sz w:val="20"/>
-                <w:szCs w:val="20"/>
-              </w:rPr>
-              <w:t xml:space="preserve"> research and how they use these tools. </w:t>
+              <w:t xml:space="preserve">Tools participant uses  for early stage drug discovery BioAssay research and how they use these tools. </w:t>
             </w:r>
           </w:p>
           <w:p>
@@ -3036,41 +2746,13 @@
                 <w:szCs w:val="20"/>
               </w:rPr>
             </w:pPr>
-            <w:proofErr w:type="spellStart"/>
-            <w:r>
-              <w:rPr>
-                <w:rFonts w:ascii="Franklin Gothic Book" w:hAnsi="Franklin Gothic Book"/>
-                <w:sz w:val="20"/>
-                <w:szCs w:val="20"/>
-              </w:rPr>
-              <w:t>GeneData</w:t>
-            </w:r>
-            <w:proofErr w:type="spellEnd"/>
-            <w:r>
-              <w:rPr>
-                <w:rFonts w:ascii="Franklin Gothic Book" w:hAnsi="Franklin Gothic Book"/>
-                <w:sz w:val="20"/>
-                <w:szCs w:val="20"/>
-              </w:rPr>
-              <w:t xml:space="preserve"> Screener: Assay Analyzer (to examine and clean up raw data), </w:t>
-            </w:r>
-            <w:proofErr w:type="spellStart"/>
-            <w:r>
-              <w:rPr>
-                <w:rFonts w:ascii="Franklin Gothic Book" w:hAnsi="Franklin Gothic Book"/>
-                <w:sz w:val="20"/>
-                <w:szCs w:val="20"/>
-              </w:rPr>
-              <w:t>Conversao</w:t>
-            </w:r>
-            <w:proofErr w:type="spellEnd"/>
-            <w:r>
-              <w:rPr>
-                <w:rFonts w:ascii="Franklin Gothic Book" w:hAnsi="Franklin Gothic Book"/>
-                <w:sz w:val="20"/>
-                <w:szCs w:val="20"/>
-              </w:rPr>
-              <w:t xml:space="preserve"> (IC50 &amp; AC50)</w:t>
+            <w:r>
+              <w:rPr>
+                <w:rFonts w:ascii="Franklin Gothic Book" w:hAnsi="Franklin Gothic Book"/>
+                <w:sz w:val="20"/>
+                <w:szCs w:val="20"/>
+              </w:rPr>
+              <w:t>GeneData Screener: Assay Analyzer (to examine and clean up raw data), Conversao (IC50 &amp; AC50)</w:t>
             </w:r>
           </w:p>
           <w:p>
@@ -3087,23 +2769,13 @@
                 <w:szCs w:val="20"/>
               </w:rPr>
             </w:pPr>
-            <w:proofErr w:type="spellStart"/>
-            <w:r>
-              <w:rPr>
-                <w:rFonts w:ascii="Franklin Gothic Book" w:hAnsi="Franklin Gothic Book"/>
-                <w:sz w:val="20"/>
-                <w:szCs w:val="20"/>
-              </w:rPr>
-              <w:t>Spotfire</w:t>
-            </w:r>
-            <w:proofErr w:type="spellEnd"/>
-            <w:r>
-              <w:rPr>
-                <w:rFonts w:ascii="Franklin Gothic Book" w:hAnsi="Franklin Gothic Book"/>
-                <w:sz w:val="20"/>
-                <w:szCs w:val="20"/>
-              </w:rPr>
-              <w:t xml:space="preserve"> (generate cherry pick lists – adds in new compounds)</w:t>
+            <w:r>
+              <w:rPr>
+                <w:rFonts w:ascii="Franklin Gothic Book" w:hAnsi="Franklin Gothic Book"/>
+                <w:sz w:val="20"/>
+                <w:szCs w:val="20"/>
+              </w:rPr>
+              <w:t>Spotfire (generate cherry pick lists – adds in new compounds)</w:t>
             </w:r>
           </w:p>
           <w:p>
@@ -3166,7 +2838,6 @@
                 <w:szCs w:val="20"/>
               </w:rPr>
             </w:pPr>
-            <w:proofErr w:type="spellStart"/>
             <w:r>
               <w:rPr>
                 <w:rFonts w:ascii="Franklin Gothic Book" w:hAnsi="Franklin Gothic Book"/>
@@ -3175,7 +2846,6 @@
               </w:rPr>
               <w:t>PubChem</w:t>
             </w:r>
-            <w:proofErr w:type="spellEnd"/>
           </w:p>
           <w:p>
             <w:pPr>
@@ -3191,23 +2861,13 @@
                 <w:szCs w:val="20"/>
               </w:rPr>
             </w:pPr>
-            <w:proofErr w:type="spellStart"/>
-            <w:r>
-              <w:rPr>
-                <w:rFonts w:ascii="Franklin Gothic Book" w:hAnsi="Franklin Gothic Book"/>
-                <w:sz w:val="20"/>
-                <w:szCs w:val="20"/>
-              </w:rPr>
-              <w:t>PubChem</w:t>
-            </w:r>
-            <w:proofErr w:type="spellEnd"/>
-            <w:r>
-              <w:rPr>
-                <w:rFonts w:ascii="Franklin Gothic Book" w:hAnsi="Franklin Gothic Book"/>
-                <w:sz w:val="20"/>
-                <w:szCs w:val="20"/>
-              </w:rPr>
-              <w:t xml:space="preserve"> Promiscuity</w:t>
+            <w:r>
+              <w:rPr>
+                <w:rFonts w:ascii="Franklin Gothic Book" w:hAnsi="Franklin Gothic Book"/>
+                <w:sz w:val="20"/>
+                <w:szCs w:val="20"/>
+              </w:rPr>
+              <w:t>PubChem Promiscuity</w:t>
             </w:r>
           </w:p>
           <w:p>
@@ -3258,25 +2918,7 @@
                 <w:sz w:val="20"/>
                 <w:szCs w:val="20"/>
               </w:rPr>
-              <w:t xml:space="preserve">He likes using Excel because it is easy to share and he knows how to use it. </w:t>
-            </w:r>
-            <w:proofErr w:type="gramStart"/>
-            <w:r>
-              <w:rPr>
-                <w:rFonts w:ascii="Franklin Gothic Book" w:hAnsi="Franklin Gothic Book"/>
-                <w:sz w:val="20"/>
-                <w:szCs w:val="20"/>
-              </w:rPr>
-              <w:t>as</w:t>
-            </w:r>
-            <w:proofErr w:type="gramEnd"/>
-            <w:r>
-              <w:rPr>
-                <w:rFonts w:ascii="Franklin Gothic Book" w:hAnsi="Franklin Gothic Book"/>
-                <w:sz w:val="20"/>
-                <w:szCs w:val="20"/>
-              </w:rPr>
-              <w:t xml:space="preserve"> he demoed various products he uses all the time, he mentioned that he likes to be able to produce files that he can download locally. </w:t>
+              <w:t xml:space="preserve">He likes using Excel because it is easy to share and he knows how to use it. as he demoed various products he uses all the time, he mentioned that he likes to be able to produce files that he can download locally. </w:t>
             </w:r>
           </w:p>
           <w:p>
@@ -3373,43 +3015,7 @@
                 <w:sz w:val="20"/>
                 <w:szCs w:val="20"/>
               </w:rPr>
-              <w:t xml:space="preserve">The new workflow using the above tools is much easier. </w:t>
-            </w:r>
-            <w:proofErr w:type="spellStart"/>
-            <w:r>
-              <w:rPr>
-                <w:rFonts w:ascii="Franklin Gothic Book" w:hAnsi="Franklin Gothic Book"/>
-                <w:sz w:val="20"/>
-                <w:szCs w:val="20"/>
-              </w:rPr>
-              <w:t>PubChem</w:t>
-            </w:r>
-            <w:proofErr w:type="spellEnd"/>
-            <w:r>
-              <w:rPr>
-                <w:rFonts w:ascii="Franklin Gothic Book" w:hAnsi="Franklin Gothic Book"/>
-                <w:sz w:val="20"/>
-                <w:szCs w:val="20"/>
-              </w:rPr>
-              <w:t xml:space="preserve">. Would like IC50 curves to have a higher resolution, graphics should be large enough to place in a </w:t>
-            </w:r>
-            <w:proofErr w:type="spellStart"/>
-            <w:r>
-              <w:rPr>
-                <w:rFonts w:ascii="Franklin Gothic Book" w:hAnsi="Franklin Gothic Book"/>
-                <w:sz w:val="20"/>
-                <w:szCs w:val="20"/>
-              </w:rPr>
-              <w:t>Powerpoint</w:t>
-            </w:r>
-            <w:proofErr w:type="spellEnd"/>
-            <w:r>
-              <w:rPr>
-                <w:rFonts w:ascii="Franklin Gothic Book" w:hAnsi="Franklin Gothic Book"/>
-                <w:sz w:val="20"/>
-                <w:szCs w:val="20"/>
-              </w:rPr>
-              <w:t>, and should be able to control how a structure is drawn. Also wants to go from structure graphic to an SAR table (22:00)</w:t>
+              <w:t>The new workflow using the above tools is much easier. PubChem. Would like IC50 curves to have a higher resolution, graphics should be large enough to place in a Powerpoint, and should be able to control how a structure is drawn. Also wants to go from structure graphic to an SAR table (22:00)</w:t>
             </w:r>
           </w:p>
           <w:p>
@@ -3437,25 +3043,7 @@
                 <w:sz w:val="20"/>
                 <w:szCs w:val="20"/>
               </w:rPr>
-              <w:t xml:space="preserve">Also mentioned </w:t>
-            </w:r>
-            <w:proofErr w:type="spellStart"/>
-            <w:r>
-              <w:rPr>
-                <w:rFonts w:ascii="Franklin Gothic Book" w:hAnsi="Franklin Gothic Book"/>
-                <w:sz w:val="20"/>
-                <w:szCs w:val="20"/>
-              </w:rPr>
-              <w:t>PubChem</w:t>
-            </w:r>
-            <w:proofErr w:type="spellEnd"/>
-            <w:r>
-              <w:rPr>
-                <w:rFonts w:ascii="Franklin Gothic Book" w:hAnsi="Franklin Gothic Book"/>
-                <w:sz w:val="20"/>
-                <w:szCs w:val="20"/>
-              </w:rPr>
-              <w:t xml:space="preserve"> issue with needing to manually collapse experiments that use the same Assay ID. Would like to see a description for the assay ID. He also mentioned later on (37:00) about the confusion caused by non-standard nomenclature. There is a lot of turnover so it is sometimes hard to reach the research team who did the original work</w:t>
+              <w:t>Also mentioned PubChem issue with needing to manually collapse experiments that use the same Assay ID. Would like to see a description for the assay ID. He also mentioned later on (37:00) about the confusion caused by non-standard nomenclature. There is a lot of turnover so it is sometimes hard to reach the research team who did the original work</w:t>
             </w:r>
           </w:p>
           <w:p>
@@ -3541,71 +3129,35 @@
                 <w:sz w:val="20"/>
                 <w:szCs w:val="20"/>
               </w:rPr>
-              <w:t xml:space="preserve">P3 demoed the </w:t>
-            </w:r>
-            <w:proofErr w:type="spellStart"/>
-            <w:r>
-              <w:rPr>
-                <w:rFonts w:ascii="Franklin Gothic Book" w:hAnsi="Franklin Gothic Book"/>
-                <w:sz w:val="20"/>
-                <w:szCs w:val="20"/>
-              </w:rPr>
-              <w:t>Pubchem</w:t>
-            </w:r>
-            <w:proofErr w:type="spellEnd"/>
-            <w:r>
-              <w:rPr>
-                <w:rFonts w:ascii="Franklin Gothic Book" w:hAnsi="Franklin Gothic Book"/>
-                <w:sz w:val="20"/>
-                <w:szCs w:val="20"/>
-              </w:rPr>
-              <w:t xml:space="preserve"> Promiscuity tool, described how you can filter out by attributes such as luminescence. He uses this when he is doing HTS. </w:t>
-            </w:r>
-          </w:p>
-          <w:p>
-            <w:pPr>
-              <w:cnfStyle w:val="000000000000" w:firstRow="0" w:lastRow="0" w:firstColumn="0" w:lastColumn="0" w:oddVBand="0" w:evenVBand="0" w:oddHBand="0" w:evenHBand="0" w:firstRowFirstColumn="0" w:firstRowLastColumn="0" w:lastRowFirstColumn="0" w:lastRowLastColumn="0"/>
-              <w:rPr>
-                <w:rFonts w:ascii="Franklin Gothic Book" w:hAnsi="Franklin Gothic Book"/>
-                <w:sz w:val="20"/>
-                <w:szCs w:val="20"/>
-              </w:rPr>
-            </w:pPr>
-          </w:p>
-          <w:p>
-            <w:pPr>
-              <w:cnfStyle w:val="000000000000" w:firstRow="0" w:lastRow="0" w:firstColumn="0" w:lastColumn="0" w:oddVBand="0" w:evenVBand="0" w:oddHBand="0" w:evenHBand="0" w:firstRowFirstColumn="0" w:firstRowLastColumn="0" w:lastRowFirstColumn="0" w:lastRowLastColumn="0"/>
-              <w:rPr>
-                <w:rFonts w:ascii="Franklin Gothic Book" w:hAnsi="Franklin Gothic Book"/>
-                <w:sz w:val="20"/>
-                <w:szCs w:val="20"/>
-              </w:rPr>
-            </w:pPr>
-            <w:r>
-              <w:rPr>
-                <w:rFonts w:ascii="Franklin Gothic Book" w:hAnsi="Franklin Gothic Book"/>
-                <w:sz w:val="20"/>
-                <w:szCs w:val="20"/>
-              </w:rPr>
-              <w:t xml:space="preserve">He also uses </w:t>
-            </w:r>
-            <w:proofErr w:type="spellStart"/>
-            <w:r>
-              <w:rPr>
-                <w:rFonts w:ascii="Franklin Gothic Book" w:hAnsi="Franklin Gothic Book"/>
-                <w:sz w:val="20"/>
-                <w:szCs w:val="20"/>
-              </w:rPr>
-              <w:t>GeneData</w:t>
-            </w:r>
-            <w:proofErr w:type="spellEnd"/>
-            <w:r>
-              <w:rPr>
-                <w:rFonts w:ascii="Franklin Gothic Book" w:hAnsi="Franklin Gothic Book"/>
-                <w:sz w:val="20"/>
-                <w:szCs w:val="20"/>
-              </w:rPr>
-              <w:t xml:space="preserve"> or Seurat because he can enter the SID/CID to retrieve all assays as well as activity levels over a particular assay. Can do a quick search within Seurat by typing in a Broad ID.</w:t>
+              <w:t xml:space="preserve">P3 demoed the Pubchem Promiscuity tool, described how you can filter out by attributes such as luminescence. He uses this when he is doing HTS. </w:t>
+            </w:r>
+          </w:p>
+          <w:p>
+            <w:pPr>
+              <w:cnfStyle w:val="000000000000" w:firstRow="0" w:lastRow="0" w:firstColumn="0" w:lastColumn="0" w:oddVBand="0" w:evenVBand="0" w:oddHBand="0" w:evenHBand="0" w:firstRowFirstColumn="0" w:firstRowLastColumn="0" w:lastRowFirstColumn="0" w:lastRowLastColumn="0"/>
+              <w:rPr>
+                <w:rFonts w:ascii="Franklin Gothic Book" w:hAnsi="Franklin Gothic Book"/>
+                <w:sz w:val="20"/>
+                <w:szCs w:val="20"/>
+              </w:rPr>
+            </w:pPr>
+          </w:p>
+          <w:p>
+            <w:pPr>
+              <w:cnfStyle w:val="000000000000" w:firstRow="0" w:lastRow="0" w:firstColumn="0" w:lastColumn="0" w:oddVBand="0" w:evenVBand="0" w:oddHBand="0" w:evenHBand="0" w:firstRowFirstColumn="0" w:firstRowLastColumn="0" w:lastRowFirstColumn="0" w:lastRowLastColumn="0"/>
+              <w:rPr>
+                <w:rFonts w:ascii="Franklin Gothic Book" w:hAnsi="Franklin Gothic Book"/>
+                <w:sz w:val="20"/>
+                <w:szCs w:val="20"/>
+              </w:rPr>
+            </w:pPr>
+            <w:r>
+              <w:rPr>
+                <w:rFonts w:ascii="Franklin Gothic Book" w:hAnsi="Franklin Gothic Book"/>
+                <w:sz w:val="20"/>
+                <w:szCs w:val="20"/>
+              </w:rPr>
+              <w:t>He also uses GeneData or Seurat because he can enter the SID/CID to retrieve all assays as well as activity levels over a particular assay. Can do a quick search within Seurat by typing in a Broad ID.</w:t>
             </w:r>
           </w:p>
           <w:p>
@@ -3776,26 +3328,7 @@
                 <w:sz w:val="20"/>
                 <w:szCs w:val="20"/>
               </w:rPr>
-              <w:lastRenderedPageBreak/>
-              <w:t xml:space="preserve">Like’s </w:t>
-            </w:r>
-            <w:proofErr w:type="spellStart"/>
-            <w:r>
-              <w:rPr>
-                <w:rFonts w:ascii="Franklin Gothic Book" w:hAnsi="Franklin Gothic Book"/>
-                <w:sz w:val="20"/>
-                <w:szCs w:val="20"/>
-              </w:rPr>
-              <w:t>PubChem’s</w:t>
-            </w:r>
-            <w:proofErr w:type="spellEnd"/>
-            <w:r>
-              <w:rPr>
-                <w:rFonts w:ascii="Franklin Gothic Book" w:hAnsi="Franklin Gothic Book"/>
-                <w:sz w:val="20"/>
-                <w:szCs w:val="20"/>
-              </w:rPr>
-              <w:t xml:space="preserve"> feature of sending an alert to scientist when compound is retested</w:t>
+              <w:t>Like’s PubChem’s feature of sending an alert to scientist when compound is retested</w:t>
             </w:r>
           </w:p>
           <w:p>
@@ -3834,7 +3367,6 @@
                 <w:sz w:val="20"/>
                 <w:szCs w:val="20"/>
               </w:rPr>
-              <w:lastRenderedPageBreak/>
               <w:t>Ideal online Bio Assay research tool</w:t>
             </w:r>
           </w:p>
@@ -3960,25 +3492,7 @@
                 <w:szCs w:val="20"/>
               </w:rPr>
               <w:tab/>
-              <w:t xml:space="preserve">demos use of </w:t>
-            </w:r>
-            <w:proofErr w:type="spellStart"/>
-            <w:r>
-              <w:rPr>
-                <w:rFonts w:ascii="Franklin Gothic Book" w:hAnsi="Franklin Gothic Book"/>
-                <w:sz w:val="20"/>
-                <w:szCs w:val="20"/>
-              </w:rPr>
-              <w:t>Pubchem</w:t>
-            </w:r>
-            <w:proofErr w:type="spellEnd"/>
-            <w:r>
-              <w:rPr>
-                <w:rFonts w:ascii="Franklin Gothic Book" w:hAnsi="Franklin Gothic Book"/>
-                <w:sz w:val="20"/>
-                <w:szCs w:val="20"/>
-              </w:rPr>
-              <w:t xml:space="preserve"> promiscuity</w:t>
+              <w:t>demos use of Pubchem promiscuity</w:t>
             </w:r>
           </w:p>
           <w:p>
@@ -4059,25 +3573,7 @@
                 <w:szCs w:val="20"/>
               </w:rPr>
               <w:tab/>
-              <w:t xml:space="preserve">critiques </w:t>
-            </w:r>
-            <w:proofErr w:type="spellStart"/>
-            <w:r>
-              <w:rPr>
-                <w:rFonts w:ascii="Franklin Gothic Book" w:hAnsi="Franklin Gothic Book"/>
-                <w:sz w:val="20"/>
-                <w:szCs w:val="20"/>
-              </w:rPr>
-              <w:t>PubChem</w:t>
-            </w:r>
-            <w:proofErr w:type="spellEnd"/>
-            <w:r>
-              <w:rPr>
-                <w:rFonts w:ascii="Franklin Gothic Book" w:hAnsi="Franklin Gothic Book"/>
-                <w:sz w:val="20"/>
-                <w:szCs w:val="20"/>
-              </w:rPr>
-              <w:t xml:space="preserve"> Promiscuity IC50 curves and other values </w:t>
+              <w:t xml:space="preserve">critiques PubChem Promiscuity IC50 curves and other values </w:t>
             </w:r>
           </w:p>
           <w:p>
@@ -4136,8 +3632,8 @@
     <w:p>
       <w:pPr>
         <w:sectPr>
-          <w:headerReference w:type="default" r:id="rId18"/>
-          <w:footerReference w:type="default" r:id="rId19"/>
+          <w:headerReference w:type="default" r:id="rId19"/>
+          <w:footerReference w:type="default" r:id="rId20"/>
           <w:pgSz w:w="12240" w:h="15840"/>
           <w:pgMar w:top="1440" w:right="1440" w:bottom="1440" w:left="1440" w:header="720" w:footer="720" w:gutter="0"/>
           <w:cols w:space="720"/>
@@ -4159,7 +3655,6 @@
           <w:sz w:val="28"/>
           <w:szCs w:val="28"/>
         </w:rPr>
-        <w:lastRenderedPageBreak/>
         <w:t>PARTICIPANT’S PRIORITIZATION OF USER STORIES</w:t>
       </w:r>
       <w:r>
@@ -4182,9 +3677,9 @@
       <w:r>
         <w:object w:dxaOrig="12966" w:dyaOrig="12960">
           <v:shape id="_x0000_i1027" type="#_x0000_t75" style="width:467.25pt;height:608.25pt" o:ole="">
-            <v:imagedata r:id="rId20" o:title=""/>
+            <v:imagedata r:id="rId21" o:title=""/>
           </v:shape>
-          <o:OLEObject Type="Embed" ProgID="Unknown" ShapeID="_x0000_i1027" DrawAspect="Content" ObjectID="_1400921441" r:id="rId21"/>
+          <o:OLEObject Type="Embed" ProgID="Unknown" ShapeID="_x0000_i1027" DrawAspect="Content" ObjectID="_1400940254" r:id="rId22"/>
         </w:object>
       </w:r>
     </w:p>
@@ -4219,50 +3714,14 @@
           <w:b w:val="0"/>
           <w:color w:val="0F243E" w:themeColor="text2" w:themeShade="80"/>
         </w:rPr>
-        <w:t xml:space="preserve">4 – </w:t>
-      </w:r>
-      <w:proofErr w:type="spellStart"/>
-      <w:r>
-        <w:rPr>
-          <w:rFonts w:ascii="Franklin Gothic Demi" w:hAnsi="Franklin Gothic Demi"/>
-          <w:b w:val="0"/>
-          <w:color w:val="0F243E" w:themeColor="text2" w:themeShade="80"/>
-        </w:rPr>
-        <w:t>BioInformatics</w:t>
-      </w:r>
-      <w:proofErr w:type="spellEnd"/>
-      <w:r>
-        <w:rPr>
-          <w:rFonts w:ascii="Franklin Gothic Demi" w:hAnsi="Franklin Gothic Demi"/>
-          <w:b w:val="0"/>
-          <w:color w:val="0F243E" w:themeColor="text2" w:themeShade="80"/>
-        </w:rPr>
-        <w:t xml:space="preserve"> Professional (uploads data to </w:t>
-      </w:r>
-      <w:proofErr w:type="spellStart"/>
-      <w:r>
-        <w:rPr>
-          <w:rFonts w:ascii="Franklin Gothic Demi" w:hAnsi="Franklin Gothic Demi"/>
-          <w:b w:val="0"/>
-          <w:color w:val="0F243E" w:themeColor="text2" w:themeShade="80"/>
-        </w:rPr>
-        <w:t>PubChem</w:t>
-      </w:r>
-      <w:proofErr w:type="spellEnd"/>
-      <w:r>
-        <w:rPr>
-          <w:rFonts w:ascii="Franklin Gothic Demi" w:hAnsi="Franklin Gothic Demi"/>
-          <w:b w:val="0"/>
-          <w:color w:val="0F243E" w:themeColor="text2" w:themeShade="80"/>
-        </w:rPr>
-        <w:t>) UNM</w:t>
+        <w:t>4 – BioInformatics Professional (uploads data to PubChem) UNM</w:t>
       </w:r>
     </w:p>
     <w:p>
       <w:r>
         <w:t xml:space="preserve">Link to session video </w:t>
       </w:r>
-      <w:hyperlink r:id="rId22" w:history="1">
+      <w:hyperlink r:id="rId23" w:history="1">
         <w:r>
           <w:rPr>
             <w:rStyle w:val="Hyperlink"/>
@@ -4375,25 +3834,7 @@
                 <w:sz w:val="20"/>
                 <w:szCs w:val="20"/>
               </w:rPr>
-              <w:t xml:space="preserve">P4 works in a specialty center that focuses on biologic screening. They work with assay providers to optimize assays and tweak smaller libraries so they can use them in a HTS. The do mostly fluorescence-based analysis. P4 pools data from different experimental stages to generate a probe report. She also assembles all the data into an Excel spreadsheet before uploading it to </w:t>
-            </w:r>
-            <w:proofErr w:type="spellStart"/>
-            <w:r>
-              <w:rPr>
-                <w:rFonts w:ascii="Franklin Gothic Book" w:hAnsi="Franklin Gothic Book"/>
-                <w:sz w:val="20"/>
-                <w:szCs w:val="20"/>
-              </w:rPr>
-              <w:t>PubChem</w:t>
-            </w:r>
-            <w:proofErr w:type="spellEnd"/>
-            <w:r>
-              <w:rPr>
-                <w:rFonts w:ascii="Franklin Gothic Book" w:hAnsi="Franklin Gothic Book"/>
-                <w:sz w:val="20"/>
-                <w:szCs w:val="20"/>
-              </w:rPr>
-              <w:t>.</w:t>
+              <w:t>P4 works in a specialty center that focuses on biologic screening. They work with assay providers to optimize assays and tweak smaller libraries so they can use them in a HTS. The do mostly fluorescence-based analysis. P4 pools data from different experimental stages to generate a probe report. She also assembles all the data into an Excel spreadsheet before uploading it to PubChem.</w:t>
             </w:r>
           </w:p>
           <w:p>
@@ -4468,51 +3909,7 @@
                 <w:sz w:val="20"/>
                 <w:szCs w:val="20"/>
               </w:rPr>
-              <w:t xml:space="preserve">Tools participant </w:t>
-            </w:r>
-            <w:proofErr w:type="gramStart"/>
-            <w:r>
-              <w:rPr>
-                <w:rFonts w:ascii="Franklin Gothic Medium" w:hAnsi="Franklin Gothic Medium"/>
-                <w:b w:val="0"/>
-                <w:i/>
-                <w:sz w:val="20"/>
-                <w:szCs w:val="20"/>
-              </w:rPr>
-              <w:t>uses  for</w:t>
-            </w:r>
-            <w:proofErr w:type="gramEnd"/>
-            <w:r>
-              <w:rPr>
-                <w:rFonts w:ascii="Franklin Gothic Medium" w:hAnsi="Franklin Gothic Medium"/>
-                <w:b w:val="0"/>
-                <w:i/>
-                <w:sz w:val="20"/>
-                <w:szCs w:val="20"/>
-              </w:rPr>
-              <w:t xml:space="preserve"> early stage drug discovery </w:t>
-            </w:r>
-            <w:proofErr w:type="spellStart"/>
-            <w:r>
-              <w:rPr>
-                <w:rFonts w:ascii="Franklin Gothic Medium" w:hAnsi="Franklin Gothic Medium"/>
-                <w:b w:val="0"/>
-                <w:i/>
-                <w:sz w:val="20"/>
-                <w:szCs w:val="20"/>
-              </w:rPr>
-              <w:t>BioAssay</w:t>
-            </w:r>
-            <w:proofErr w:type="spellEnd"/>
-            <w:r>
-              <w:rPr>
-                <w:rFonts w:ascii="Franklin Gothic Medium" w:hAnsi="Franklin Gothic Medium"/>
-                <w:b w:val="0"/>
-                <w:i/>
-                <w:sz w:val="20"/>
-                <w:szCs w:val="20"/>
-              </w:rPr>
-              <w:t xml:space="preserve"> research and how they use these tools. </w:t>
+              <w:t xml:space="preserve">Tools participant uses  for early stage drug discovery BioAssay research and how they use these tools. </w:t>
             </w:r>
           </w:p>
           <w:p>
@@ -4644,7 +4041,6 @@
                 <w:szCs w:val="20"/>
               </w:rPr>
             </w:pPr>
-            <w:proofErr w:type="spellStart"/>
             <w:r>
               <w:rPr>
                 <w:rFonts w:ascii="Franklin Gothic Book" w:hAnsi="Franklin Gothic Book"/>
@@ -4653,7 +4049,6 @@
               </w:rPr>
               <w:t>PubChem</w:t>
             </w:r>
-            <w:proofErr w:type="spellEnd"/>
           </w:p>
           <w:p>
             <w:pPr>
@@ -4681,125 +4076,35 @@
                 <w:sz w:val="20"/>
                 <w:szCs w:val="20"/>
               </w:rPr>
-              <w:t xml:space="preserve">P4’s work focuses on learning “which compounds have been hitting a lot of assay”. </w:t>
-            </w:r>
-            <w:proofErr w:type="gramStart"/>
-            <w:r>
-              <w:rPr>
-                <w:rFonts w:ascii="Franklin Gothic Book" w:hAnsi="Franklin Gothic Book"/>
-                <w:sz w:val="20"/>
-                <w:szCs w:val="20"/>
-              </w:rPr>
-              <w:t>Her</w:t>
-            </w:r>
-            <w:proofErr w:type="gramEnd"/>
-            <w:r>
-              <w:rPr>
-                <w:rFonts w:ascii="Franklin Gothic Book" w:hAnsi="Franklin Gothic Book"/>
-                <w:sz w:val="20"/>
-                <w:szCs w:val="20"/>
-              </w:rPr>
-              <w:t xml:space="preserve"> seeks to optimize the hits and remove false positives from the Assay results.  She orders and cherry picks research results before placing it on </w:t>
-            </w:r>
-            <w:proofErr w:type="spellStart"/>
-            <w:r>
-              <w:rPr>
-                <w:rFonts w:ascii="Franklin Gothic Book" w:hAnsi="Franklin Gothic Book"/>
-                <w:sz w:val="20"/>
-                <w:szCs w:val="20"/>
-              </w:rPr>
-              <w:t>PubChem</w:t>
-            </w:r>
-            <w:proofErr w:type="spellEnd"/>
-            <w:r>
-              <w:rPr>
-                <w:rFonts w:ascii="Franklin Gothic Book" w:hAnsi="Franklin Gothic Book"/>
-                <w:sz w:val="20"/>
-                <w:szCs w:val="20"/>
-              </w:rPr>
-              <w:t xml:space="preserve">. </w:t>
-            </w:r>
-          </w:p>
-          <w:p>
-            <w:pPr>
-              <w:cnfStyle w:val="000000000000" w:firstRow="0" w:lastRow="0" w:firstColumn="0" w:lastColumn="0" w:oddVBand="0" w:evenVBand="0" w:oddHBand="0" w:evenHBand="0" w:firstRowFirstColumn="0" w:firstRowLastColumn="0" w:lastRowFirstColumn="0" w:lastRowLastColumn="0"/>
-              <w:rPr>
-                <w:rFonts w:ascii="Franklin Gothic Book" w:hAnsi="Franklin Gothic Book"/>
-                <w:sz w:val="20"/>
-                <w:szCs w:val="20"/>
-              </w:rPr>
-            </w:pPr>
-          </w:p>
-          <w:p>
-            <w:pPr>
-              <w:cnfStyle w:val="000000000000" w:firstRow="0" w:lastRow="0" w:firstColumn="0" w:lastColumn="0" w:oddVBand="0" w:evenVBand="0" w:oddHBand="0" w:evenHBand="0" w:firstRowFirstColumn="0" w:firstRowLastColumn="0" w:lastRowFirstColumn="0" w:lastRowLastColumn="0"/>
-              <w:rPr>
-                <w:rFonts w:ascii="Franklin Gothic Book" w:hAnsi="Franklin Gothic Book"/>
-                <w:sz w:val="20"/>
-                <w:szCs w:val="20"/>
-              </w:rPr>
-            </w:pPr>
-            <w:r>
-              <w:rPr>
-                <w:rFonts w:ascii="Franklin Gothic Book" w:hAnsi="Franklin Gothic Book"/>
-                <w:sz w:val="20"/>
-                <w:szCs w:val="20"/>
-              </w:rPr>
-              <w:t xml:space="preserve">She works with UNM </w:t>
-            </w:r>
-            <w:proofErr w:type="spellStart"/>
-            <w:r>
-              <w:rPr>
-                <w:rFonts w:ascii="Franklin Gothic Book" w:hAnsi="Franklin Gothic Book"/>
-                <w:sz w:val="20"/>
-                <w:szCs w:val="20"/>
-              </w:rPr>
-              <w:t>Chem</w:t>
-            </w:r>
-            <w:proofErr w:type="spellEnd"/>
-            <w:r>
-              <w:rPr>
-                <w:rFonts w:ascii="Franklin Gothic Book" w:hAnsi="Franklin Gothic Book"/>
-                <w:sz w:val="20"/>
-                <w:szCs w:val="20"/>
-              </w:rPr>
-              <w:t xml:space="preserve"> Informatics group to generate nascent SAR tables. The </w:t>
-            </w:r>
-            <w:proofErr w:type="spellStart"/>
-            <w:r>
-              <w:rPr>
-                <w:rFonts w:ascii="Franklin Gothic Book" w:hAnsi="Franklin Gothic Book"/>
-                <w:sz w:val="20"/>
-                <w:szCs w:val="20"/>
-              </w:rPr>
-              <w:t>Chem</w:t>
-            </w:r>
-            <w:proofErr w:type="spellEnd"/>
-            <w:r>
-              <w:rPr>
-                <w:rFonts w:ascii="Franklin Gothic Book" w:hAnsi="Franklin Gothic Book"/>
-                <w:sz w:val="20"/>
-                <w:szCs w:val="20"/>
-              </w:rPr>
-              <w:t xml:space="preserve"> Informatics group extracts dose response data from </w:t>
-            </w:r>
-            <w:proofErr w:type="spellStart"/>
-            <w:r>
-              <w:rPr>
-                <w:rFonts w:ascii="Franklin Gothic Book" w:hAnsi="Franklin Gothic Book"/>
-                <w:sz w:val="20"/>
-                <w:szCs w:val="20"/>
-              </w:rPr>
-              <w:t>PubChem</w:t>
-            </w:r>
-            <w:proofErr w:type="spellEnd"/>
-            <w:r>
-              <w:rPr>
-                <w:rFonts w:ascii="Franklin Gothic Book" w:hAnsi="Franklin Gothic Book"/>
-                <w:sz w:val="20"/>
-                <w:szCs w:val="20"/>
-              </w:rPr>
-              <w:t xml:space="preserve"> to build the tables.</w:t>
+              <w:t xml:space="preserve">P4’s work focuses on learning “which compounds have been hitting a lot of assay”. Her seeks to optimize the hits and remove false positives from the Assay results.  She orders and cherry picks research results before placing it on PubChem. </w:t>
+            </w:r>
+          </w:p>
+          <w:p>
+            <w:pPr>
+              <w:cnfStyle w:val="000000000000" w:firstRow="0" w:lastRow="0" w:firstColumn="0" w:lastColumn="0" w:oddVBand="0" w:evenVBand="0" w:oddHBand="0" w:evenHBand="0" w:firstRowFirstColumn="0" w:firstRowLastColumn="0" w:lastRowFirstColumn="0" w:lastRowLastColumn="0"/>
+              <w:rPr>
+                <w:rFonts w:ascii="Franklin Gothic Book" w:hAnsi="Franklin Gothic Book"/>
+                <w:sz w:val="20"/>
+                <w:szCs w:val="20"/>
+              </w:rPr>
+            </w:pPr>
+          </w:p>
+          <w:p>
+            <w:pPr>
+              <w:cnfStyle w:val="000000000000" w:firstRow="0" w:lastRow="0" w:firstColumn="0" w:lastColumn="0" w:oddVBand="0" w:evenVBand="0" w:oddHBand="0" w:evenHBand="0" w:firstRowFirstColumn="0" w:firstRowLastColumn="0" w:lastRowFirstColumn="0" w:lastRowLastColumn="0"/>
+              <w:rPr>
+                <w:rFonts w:ascii="Franklin Gothic Book" w:hAnsi="Franklin Gothic Book"/>
+                <w:sz w:val="20"/>
+                <w:szCs w:val="20"/>
+              </w:rPr>
+            </w:pPr>
+            <w:r>
+              <w:rPr>
+                <w:rFonts w:ascii="Franklin Gothic Book" w:hAnsi="Franklin Gothic Book"/>
+                <w:sz w:val="20"/>
+                <w:szCs w:val="20"/>
+              </w:rPr>
+              <w:t>She works with UNM Chem Informatics group to generate nascent SAR tables. The Chem Informatics group extracts dose response data from PubChem to build the tables.</w:t>
             </w:r>
           </w:p>
           <w:p>
@@ -4952,61 +4257,7 @@
                 <w:sz w:val="20"/>
                 <w:szCs w:val="20"/>
               </w:rPr>
-              <w:t xml:space="preserve">They upload results to </w:t>
-            </w:r>
-            <w:proofErr w:type="spellStart"/>
-            <w:r>
-              <w:rPr>
-                <w:rFonts w:ascii="Franklin Gothic Book" w:hAnsi="Franklin Gothic Book"/>
-                <w:sz w:val="20"/>
-                <w:szCs w:val="20"/>
-              </w:rPr>
-              <w:t>PubChem</w:t>
-            </w:r>
-            <w:proofErr w:type="spellEnd"/>
-            <w:r>
-              <w:rPr>
-                <w:rFonts w:ascii="Franklin Gothic Book" w:hAnsi="Franklin Gothic Book"/>
-                <w:sz w:val="20"/>
-                <w:szCs w:val="20"/>
-              </w:rPr>
-              <w:t xml:space="preserve">, but the owner is the assay provider who does not have the ability to understand and visualize the results of their data on </w:t>
-            </w:r>
-            <w:proofErr w:type="spellStart"/>
-            <w:r>
-              <w:rPr>
-                <w:rFonts w:ascii="Franklin Gothic Book" w:hAnsi="Franklin Gothic Book"/>
-                <w:sz w:val="20"/>
-                <w:szCs w:val="20"/>
-              </w:rPr>
-              <w:t>PubChem</w:t>
-            </w:r>
-            <w:proofErr w:type="spellEnd"/>
-            <w:r>
-              <w:rPr>
-                <w:rFonts w:ascii="Franklin Gothic Book" w:hAnsi="Franklin Gothic Book"/>
-                <w:sz w:val="20"/>
-                <w:szCs w:val="20"/>
-              </w:rPr>
-              <w:t xml:space="preserve">. The providers come back to her asking her to help them visualize the data. They ask “can you make a graph of this” or show them “what kind of promiscuity analysis are there in the hits that come out of this assay, </w:t>
-            </w:r>
-            <w:proofErr w:type="spellStart"/>
-            <w:r>
-              <w:rPr>
-                <w:rFonts w:ascii="Franklin Gothic Book" w:hAnsi="Franklin Gothic Book"/>
-                <w:sz w:val="20"/>
-                <w:szCs w:val="20"/>
-              </w:rPr>
-              <w:t>vs</w:t>
-            </w:r>
-            <w:proofErr w:type="spellEnd"/>
-            <w:r>
-              <w:rPr>
-                <w:rFonts w:ascii="Franklin Gothic Book" w:hAnsi="Franklin Gothic Book"/>
-                <w:sz w:val="20"/>
-                <w:szCs w:val="20"/>
-              </w:rPr>
-              <w:t xml:space="preserve"> other assays that are out there”. </w:t>
+              <w:t xml:space="preserve">They upload results to PubChem, but the owner is the assay provider who does not have the ability to understand and visualize the results of their data on PubChem. The providers come back to her asking her to help them visualize the data. They ask “can you make a graph of this” or show them “what kind of promiscuity analysis are there in the hits that come out of this assay, vs other assays that are out there”. </w:t>
             </w:r>
           </w:p>
           <w:p>
@@ -5086,7 +4337,6 @@
                 <w:sz w:val="20"/>
                 <w:szCs w:val="20"/>
               </w:rPr>
-              <w:lastRenderedPageBreak/>
               <w:t>Key learning from the participant’s walkthrough of the tool they use most often</w:t>
             </w:r>
           </w:p>
@@ -5131,61 +4381,7 @@
                 <w:sz w:val="20"/>
                 <w:szCs w:val="20"/>
               </w:rPr>
-              <w:t xml:space="preserve">P4 shows us how she manually prepares the Description File (an Excel spreadsheet “validation sheet” provided by </w:t>
-            </w:r>
-            <w:proofErr w:type="spellStart"/>
-            <w:r>
-              <w:rPr>
-                <w:rFonts w:ascii="Franklin Gothic Book" w:hAnsi="Franklin Gothic Book"/>
-                <w:sz w:val="20"/>
-                <w:szCs w:val="20"/>
-              </w:rPr>
-              <w:t>PubChem</w:t>
-            </w:r>
-            <w:proofErr w:type="spellEnd"/>
-            <w:r>
-              <w:rPr>
-                <w:rFonts w:ascii="Franklin Gothic Book" w:hAnsi="Franklin Gothic Book"/>
-                <w:sz w:val="20"/>
-                <w:szCs w:val="20"/>
-              </w:rPr>
-              <w:t xml:space="preserve">) for upload to </w:t>
-            </w:r>
-            <w:proofErr w:type="spellStart"/>
-            <w:r>
-              <w:rPr>
-                <w:rFonts w:ascii="Franklin Gothic Book" w:hAnsi="Franklin Gothic Book"/>
-                <w:sz w:val="20"/>
-                <w:szCs w:val="20"/>
-              </w:rPr>
-              <w:t>PubChem</w:t>
-            </w:r>
-            <w:proofErr w:type="spellEnd"/>
-            <w:r>
-              <w:rPr>
-                <w:rFonts w:ascii="Franklin Gothic Book" w:hAnsi="Franklin Gothic Book"/>
-                <w:sz w:val="20"/>
-                <w:szCs w:val="20"/>
-              </w:rPr>
-              <w:t xml:space="preserve">. She really likes having all this information in one spot. However, once uploaded if </w:t>
-            </w:r>
-            <w:proofErr w:type="spellStart"/>
-            <w:r>
-              <w:rPr>
-                <w:rFonts w:ascii="Franklin Gothic Book" w:hAnsi="Franklin Gothic Book"/>
-                <w:sz w:val="20"/>
-                <w:szCs w:val="20"/>
-              </w:rPr>
-              <w:t>PubChem</w:t>
-            </w:r>
-            <w:proofErr w:type="spellEnd"/>
-            <w:r>
-              <w:rPr>
-                <w:rFonts w:ascii="Franklin Gothic Book" w:hAnsi="Franklin Gothic Book"/>
-                <w:sz w:val="20"/>
-                <w:szCs w:val="20"/>
-              </w:rPr>
-              <w:t xml:space="preserve"> reviewers will ask her to make changes to the uploaded Description, the uploaded data is now in XML format so it needs to be reformatted back into CSV before she can share it with an Assay Provider. </w:t>
+              <w:t xml:space="preserve">P4 shows us how she manually prepares the Description File (an Excel spreadsheet “validation sheet” provided by PubChem) for upload to PubChem. She really likes having all this information in one spot. However, once uploaded if PubChem reviewers will ask her to make changes to the uploaded Description, the uploaded data is now in XML format so it needs to be reformatted back into CSV before she can share it with an Assay Provider. </w:t>
             </w:r>
           </w:p>
           <w:p>
@@ -5497,25 +4693,7 @@
                 <w:szCs w:val="20"/>
               </w:rPr>
               <w:tab/>
-              <w:t xml:space="preserve">Describes her ideal </w:t>
-            </w:r>
-            <w:proofErr w:type="spellStart"/>
-            <w:r>
-              <w:rPr>
-                <w:rFonts w:ascii="Franklin Gothic Book" w:hAnsi="Franklin Gothic Book"/>
-                <w:sz w:val="20"/>
-                <w:szCs w:val="20"/>
-              </w:rPr>
-              <w:t>BioAssay</w:t>
-            </w:r>
-            <w:proofErr w:type="spellEnd"/>
-            <w:r>
-              <w:rPr>
-                <w:rFonts w:ascii="Franklin Gothic Book" w:hAnsi="Franklin Gothic Book"/>
-                <w:sz w:val="20"/>
-                <w:szCs w:val="20"/>
-              </w:rPr>
-              <w:t xml:space="preserve"> research tool</w:t>
+              <w:t>Describes her ideal BioAssay research tool</w:t>
             </w:r>
           </w:p>
           <w:p>
@@ -5569,18 +4747,8 @@
                 <w:szCs w:val="20"/>
               </w:rPr>
               <w:tab/>
-              <w:t xml:space="preserve">Sometimes it is difficult to isolate one target when putting together her Excel spreadsheet for data upload to </w:t>
-            </w:r>
-            <w:proofErr w:type="spellStart"/>
-            <w:r>
-              <w:rPr>
-                <w:rFonts w:ascii="Franklin Gothic Book" w:hAnsi="Franklin Gothic Book"/>
-                <w:sz w:val="20"/>
-                <w:szCs w:val="20"/>
-              </w:rPr>
-              <w:t>PubChem</w:t>
-            </w:r>
-            <w:proofErr w:type="spellEnd"/>
+              <w:t>Sometimes it is difficult to isolate one target when putting together her Excel spreadsheet for data upload to PubChem</w:t>
+            </w:r>
           </w:p>
           <w:p>
             <w:pPr>
@@ -5648,8 +4816,8 @@
     <w:p>
       <w:pPr>
         <w:sectPr>
-          <w:headerReference w:type="default" r:id="rId23"/>
-          <w:footerReference w:type="default" r:id="rId24"/>
+          <w:headerReference w:type="default" r:id="rId24"/>
+          <w:footerReference w:type="default" r:id="rId25"/>
           <w:pgSz w:w="12240" w:h="15840"/>
           <w:pgMar w:top="1440" w:right="1440" w:bottom="1440" w:left="1440" w:header="720" w:footer="720" w:gutter="0"/>
           <w:cols w:space="720"/>
@@ -5671,7 +4839,6 @@
           <w:sz w:val="28"/>
           <w:szCs w:val="28"/>
         </w:rPr>
-        <w:lastRenderedPageBreak/>
         <w:t>PARTICIPANT’S PRIORITIZATION OF USER STORIES</w:t>
       </w:r>
       <w:r>
@@ -5711,7 +4878,7 @@
                     <pic:cNvPicPr/>
                   </pic:nvPicPr>
                   <pic:blipFill>
-                    <a:blip r:embed="rId25"/>
+                    <a:blip r:embed="rId26"/>
                     <a:stretch>
                       <a:fillRect/>
                     </a:stretch>
@@ -5749,7 +4916,6 @@
         <w:rPr>
           <w:noProof/>
         </w:rPr>
-        <w:lastRenderedPageBreak/>
         <w:drawing>
           <wp:inline distT="0" distB="0" distL="0" distR="0" wp14:anchorId="134731AF" wp14:editId="2D49D480">
             <wp:extent cx="6334125" cy="3267075"/>
@@ -5766,7 +4932,7 @@
                     <pic:cNvPicPr/>
                   </pic:nvPicPr>
                   <pic:blipFill>
-                    <a:blip r:embed="rId26"/>
+                    <a:blip r:embed="rId27"/>
                     <a:stretch>
                       <a:fillRect/>
                     </a:stretch>
@@ -5800,6 +4966,2580 @@
         <w:rPr>
           <w:sz w:val="20"/>
           <w:szCs w:val="20"/>
+        </w:rPr>
+      </w:pPr>
+      <w:r>
+        <w:rPr>
+          <w:sz w:val="20"/>
+          <w:szCs w:val="20"/>
+        </w:rPr>
+        <w:br w:type="page"/>
+      </w:r>
+    </w:p>
+    <w:p>
+      <w:pPr>
+        <w:pStyle w:val="Heading2"/>
+        <w:rPr>
+          <w:rFonts w:ascii="Franklin Gothic Demi" w:hAnsi="Franklin Gothic Demi"/>
+          <w:b w:val="0"/>
+          <w:color w:val="0F243E" w:themeColor="text2" w:themeShade="80"/>
+        </w:rPr>
+      </w:pPr>
+      <w:r>
+        <w:rPr>
+          <w:rFonts w:ascii="Franklin Gothic Demi" w:hAnsi="Franklin Gothic Demi"/>
+          <w:b w:val="0"/>
+          <w:color w:val="0F243E" w:themeColor="text2" w:themeShade="80"/>
+        </w:rPr>
+        <w:t>P</w:t>
+      </w:r>
+      <w:r>
+        <w:rPr>
+          <w:rFonts w:ascii="Franklin Gothic Demi" w:hAnsi="Franklin Gothic Demi"/>
+          <w:b w:val="0"/>
+          <w:color w:val="0F243E" w:themeColor="text2" w:themeShade="80"/>
+        </w:rPr>
+        <w:t>5</w:t>
+      </w:r>
+      <w:r>
+        <w:rPr>
+          <w:rFonts w:ascii="Franklin Gothic Demi" w:hAnsi="Franklin Gothic Demi"/>
+          <w:b w:val="0"/>
+          <w:color w:val="0F243E" w:themeColor="text2" w:themeShade="80"/>
+        </w:rPr>
+        <w:t xml:space="preserve"> – </w:t>
+      </w:r>
+      <w:r>
+        <w:rPr>
+          <w:rFonts w:ascii="Franklin Gothic Demi" w:hAnsi="Franklin Gothic Demi"/>
+          <w:b w:val="0"/>
+          <w:color w:val="0F243E" w:themeColor="text2" w:themeShade="80"/>
+        </w:rPr>
+        <w:t xml:space="preserve">Medicinal </w:t>
+      </w:r>
+      <w:r>
+        <w:rPr>
+          <w:rFonts w:ascii="Franklin Gothic Demi" w:hAnsi="Franklin Gothic Demi"/>
+          <w:b w:val="0"/>
+          <w:color w:val="0F243E" w:themeColor="text2" w:themeShade="80"/>
+        </w:rPr>
+        <w:t>Chemist - Broad</w:t>
+      </w:r>
+    </w:p>
+    <w:p>
+      <w:r>
+        <w:t xml:space="preserve">Participant did not want us to video </w:t>
+      </w:r>
+      <w:r>
+        <w:t xml:space="preserve">record </w:t>
+      </w:r>
+      <w:r>
+        <w:t>his session</w:t>
+      </w:r>
+    </w:p>
+    <w:tbl>
+      <w:tblPr>
+        <w:tblStyle w:val="ColorfulList-Accent5"/>
+        <w:tblW w:w="0" w:type="auto"/>
+        <w:tblLook w:val="04A0" w:firstRow="1" w:lastRow="0" w:firstColumn="1" w:lastColumn="0" w:noHBand="0" w:noVBand="1"/>
+      </w:tblPr>
+      <w:tblGrid>
+        <w:gridCol w:w="2628"/>
+        <w:gridCol w:w="6948"/>
+      </w:tblGrid>
+      <w:tr>
+        <w:trPr>
+          <w:cnfStyle w:val="100000000000" w:firstRow="1" w:lastRow="0" w:firstColumn="0" w:lastColumn="0" w:oddVBand="0" w:evenVBand="0" w:oddHBand="0" w:evenHBand="0" w:firstRowFirstColumn="0" w:firstRowLastColumn="0" w:lastRowFirstColumn="0" w:lastRowLastColumn="0"/>
+          <w:tblHeader/>
+        </w:trPr>
+        <w:tc>
+          <w:tcPr>
+            <w:cnfStyle w:val="001000000000" w:firstRow="0" w:lastRow="0" w:firstColumn="1" w:lastColumn="0" w:oddVBand="0" w:evenVBand="0" w:oddHBand="0" w:evenHBand="0" w:firstRowFirstColumn="0" w:firstRowLastColumn="0" w:lastRowFirstColumn="0" w:lastRowLastColumn="0"/>
+            <w:tcW w:w="2628" w:type="dxa"/>
+          </w:tcPr>
+          <w:p>
+            <w:pPr>
+              <w:rPr>
+                <w:rFonts w:ascii="Franklin Gothic Book" w:hAnsi="Franklin Gothic Book"/>
+              </w:rPr>
+            </w:pPr>
+            <w:r>
+              <w:rPr>
+                <w:rFonts w:ascii="Franklin Gothic Book" w:hAnsi="Franklin Gothic Book"/>
+              </w:rPr>
+              <w:t>Topic area</w:t>
+            </w:r>
+          </w:p>
+        </w:tc>
+        <w:tc>
+          <w:tcPr>
+            <w:tcW w:w="6948" w:type="dxa"/>
+          </w:tcPr>
+          <w:p>
+            <w:pPr>
+              <w:cnfStyle w:val="100000000000" w:firstRow="1" w:lastRow="0" w:firstColumn="0" w:lastColumn="0" w:oddVBand="0" w:evenVBand="0" w:oddHBand="0" w:evenHBand="0" w:firstRowFirstColumn="0" w:firstRowLastColumn="0" w:lastRowFirstColumn="0" w:lastRowLastColumn="0"/>
+              <w:rPr>
+                <w:rFonts w:ascii="Franklin Gothic Book" w:hAnsi="Franklin Gothic Book"/>
+              </w:rPr>
+            </w:pPr>
+            <w:r>
+              <w:rPr>
+                <w:rFonts w:ascii="Franklin Gothic Book" w:hAnsi="Franklin Gothic Book"/>
+              </w:rPr>
+              <w:t>Comments</w:t>
+            </w:r>
+          </w:p>
+        </w:tc>
+      </w:tr>
+      <w:tr>
+        <w:trPr>
+          <w:cnfStyle w:val="000000100000" w:firstRow="0" w:lastRow="0" w:firstColumn="0" w:lastColumn="0" w:oddVBand="0" w:evenVBand="0" w:oddHBand="1" w:evenHBand="0" w:firstRowFirstColumn="0" w:firstRowLastColumn="0" w:lastRowFirstColumn="0" w:lastRowLastColumn="0"/>
+        </w:trPr>
+        <w:tc>
+          <w:tcPr>
+            <w:cnfStyle w:val="001000000000" w:firstRow="0" w:lastRow="0" w:firstColumn="1" w:lastColumn="0" w:oddVBand="0" w:evenVBand="0" w:oddHBand="0" w:evenHBand="0" w:firstRowFirstColumn="0" w:firstRowLastColumn="0" w:lastRowFirstColumn="0" w:lastRowLastColumn="0"/>
+            <w:tcW w:w="2628" w:type="dxa"/>
+          </w:tcPr>
+          <w:p>
+            <w:pPr>
+              <w:rPr>
+                <w:rFonts w:ascii="Franklin Gothic Medium" w:hAnsi="Franklin Gothic Medium"/>
+                <w:b w:val="0"/>
+                <w:i/>
+                <w:sz w:val="20"/>
+                <w:szCs w:val="20"/>
+              </w:rPr>
+            </w:pPr>
+            <w:r>
+              <w:rPr>
+                <w:rFonts w:ascii="Franklin Gothic Medium" w:hAnsi="Franklin Gothic Medium"/>
+                <w:b w:val="0"/>
+                <w:i/>
+                <w:sz w:val="20"/>
+                <w:szCs w:val="20"/>
+              </w:rPr>
+              <w:t>Background</w:t>
+            </w:r>
+          </w:p>
+        </w:tc>
+        <w:tc>
+          <w:tcPr>
+            <w:tcW w:w="6948" w:type="dxa"/>
+          </w:tcPr>
+          <w:p>
+            <w:pPr>
+              <w:cnfStyle w:val="000000100000" w:firstRow="0" w:lastRow="0" w:firstColumn="0" w:lastColumn="0" w:oddVBand="0" w:evenVBand="0" w:oddHBand="1" w:evenHBand="0" w:firstRowFirstColumn="0" w:firstRowLastColumn="0" w:lastRowFirstColumn="0" w:lastRowLastColumn="0"/>
+              <w:rPr>
+                <w:rFonts w:ascii="Franklin Gothic Book" w:hAnsi="Franklin Gothic Book"/>
+                <w:sz w:val="20"/>
+                <w:szCs w:val="20"/>
+              </w:rPr>
+            </w:pPr>
+            <w:r>
+              <w:rPr>
+                <w:rFonts w:ascii="Franklin Gothic Book" w:hAnsi="Franklin Gothic Book"/>
+                <w:sz w:val="20"/>
+                <w:szCs w:val="20"/>
+              </w:rPr>
+              <w:t xml:space="preserve">P5 is a Medicinal Chemist who takes assay data from the biologists to develop probe compounds that others can use. </w:t>
+            </w:r>
+            <w:r>
+              <w:rPr>
+                <w:rFonts w:ascii="Franklin Gothic Book" w:hAnsi="Franklin Gothic Book"/>
+                <w:sz w:val="20"/>
+                <w:szCs w:val="20"/>
+              </w:rPr>
+              <w:t>At the beginning of the project h</w:t>
+            </w:r>
+            <w:r>
+              <w:rPr>
+                <w:rFonts w:ascii="Franklin Gothic Book" w:hAnsi="Franklin Gothic Book"/>
+                <w:sz w:val="20"/>
+                <w:szCs w:val="20"/>
+              </w:rPr>
+              <w:t xml:space="preserve">e </w:t>
+            </w:r>
+            <w:r>
+              <w:rPr>
+                <w:rFonts w:ascii="Franklin Gothic Book" w:hAnsi="Franklin Gothic Book"/>
+                <w:sz w:val="20"/>
+                <w:szCs w:val="20"/>
+              </w:rPr>
+              <w:t>uses PubChem to do</w:t>
+            </w:r>
+            <w:r>
+              <w:rPr>
+                <w:rFonts w:ascii="Franklin Gothic Book" w:hAnsi="Franklin Gothic Book"/>
+                <w:sz w:val="20"/>
+                <w:szCs w:val="20"/>
+              </w:rPr>
+              <w:t xml:space="preserve"> an exhaustive search for “prior art” compounds so he can pinpoint areas for optimization that become criteria for new projects.</w:t>
+            </w:r>
+            <w:r>
+              <w:rPr>
+                <w:rFonts w:ascii="Franklin Gothic Book" w:hAnsi="Franklin Gothic Book"/>
+                <w:sz w:val="20"/>
+                <w:szCs w:val="20"/>
+              </w:rPr>
+              <w:t xml:space="preserve"> He uses PubChem later on in the process</w:t>
+            </w:r>
+            <w:r>
+              <w:rPr>
+                <w:rFonts w:ascii="Franklin Gothic Book" w:hAnsi="Franklin Gothic Book"/>
+                <w:sz w:val="20"/>
+                <w:szCs w:val="20"/>
+              </w:rPr>
+              <w:t xml:space="preserve"> to validate compounds known to be promiscuous, so he can winnow to the best research candidtes.</w:t>
+            </w:r>
+            <w:r>
+              <w:rPr>
+                <w:rFonts w:ascii="Franklin Gothic Book" w:hAnsi="Franklin Gothic Book"/>
+                <w:sz w:val="20"/>
+                <w:szCs w:val="20"/>
+              </w:rPr>
+              <w:t xml:space="preserve"> His team needs to prove it has produced a superior compound from what is in the </w:t>
+            </w:r>
+            <w:r>
+              <w:rPr>
+                <w:rFonts w:ascii="Franklin Gothic Book" w:hAnsi="Franklin Gothic Book"/>
+                <w:sz w:val="20"/>
+                <w:szCs w:val="20"/>
+              </w:rPr>
+              <w:t xml:space="preserve">PubChem </w:t>
+            </w:r>
+            <w:r>
+              <w:rPr>
+                <w:rFonts w:ascii="Franklin Gothic Book" w:hAnsi="Franklin Gothic Book"/>
+                <w:sz w:val="20"/>
+                <w:szCs w:val="20"/>
+              </w:rPr>
+              <w:t xml:space="preserve">database. </w:t>
+            </w:r>
+          </w:p>
+          <w:p>
+            <w:pPr>
+              <w:cnfStyle w:val="000000100000" w:firstRow="0" w:lastRow="0" w:firstColumn="0" w:lastColumn="0" w:oddVBand="0" w:evenVBand="0" w:oddHBand="1" w:evenHBand="0" w:firstRowFirstColumn="0" w:firstRowLastColumn="0" w:lastRowFirstColumn="0" w:lastRowLastColumn="0"/>
+              <w:rPr>
+                <w:rFonts w:ascii="Franklin Gothic Book" w:hAnsi="Franklin Gothic Book"/>
+                <w:sz w:val="20"/>
+                <w:szCs w:val="20"/>
+              </w:rPr>
+            </w:pPr>
+          </w:p>
+          <w:p>
+            <w:pPr>
+              <w:cnfStyle w:val="000000100000" w:firstRow="0" w:lastRow="0" w:firstColumn="0" w:lastColumn="0" w:oddVBand="0" w:evenVBand="0" w:oddHBand="1" w:evenHBand="0" w:firstRowFirstColumn="0" w:firstRowLastColumn="0" w:lastRowFirstColumn="0" w:lastRowLastColumn="0"/>
+              <w:rPr>
+                <w:rFonts w:ascii="Franklin Gothic Book" w:hAnsi="Franklin Gothic Book"/>
+                <w:sz w:val="20"/>
+                <w:szCs w:val="20"/>
+              </w:rPr>
+            </w:pPr>
+            <w:r>
+              <w:rPr>
+                <w:rFonts w:ascii="Franklin Gothic Book" w:hAnsi="Franklin Gothic Book"/>
+                <w:sz w:val="20"/>
+                <w:szCs w:val="20"/>
+              </w:rPr>
+              <w:t xml:space="preserve">He spends about 60% of his time in the hood and the rest using computers. </w:t>
+            </w:r>
+          </w:p>
+          <w:p>
+            <w:pPr>
+              <w:cnfStyle w:val="000000100000" w:firstRow="0" w:lastRow="0" w:firstColumn="0" w:lastColumn="0" w:oddVBand="0" w:evenVBand="0" w:oddHBand="1" w:evenHBand="0" w:firstRowFirstColumn="0" w:firstRowLastColumn="0" w:lastRowFirstColumn="0" w:lastRowLastColumn="0"/>
+              <w:rPr>
+                <w:rFonts w:ascii="Franklin Gothic Book" w:hAnsi="Franklin Gothic Book"/>
+                <w:sz w:val="20"/>
+                <w:szCs w:val="20"/>
+              </w:rPr>
+            </w:pPr>
+          </w:p>
+        </w:tc>
+      </w:tr>
+      <w:tr>
+        <w:tc>
+          <w:tcPr>
+            <w:cnfStyle w:val="001000000000" w:firstRow="0" w:lastRow="0" w:firstColumn="1" w:lastColumn="0" w:oddVBand="0" w:evenVBand="0" w:oddHBand="0" w:evenHBand="0" w:firstRowFirstColumn="0" w:firstRowLastColumn="0" w:lastRowFirstColumn="0" w:lastRowLastColumn="0"/>
+            <w:tcW w:w="2628" w:type="dxa"/>
+          </w:tcPr>
+          <w:p>
+            <w:pPr>
+              <w:rPr>
+                <w:rFonts w:ascii="Franklin Gothic Medium" w:hAnsi="Franklin Gothic Medium"/>
+                <w:b w:val="0"/>
+                <w:i/>
+                <w:sz w:val="20"/>
+                <w:szCs w:val="20"/>
+              </w:rPr>
+            </w:pPr>
+            <w:r>
+              <w:rPr>
+                <w:rFonts w:ascii="Franklin Gothic Medium" w:hAnsi="Franklin Gothic Medium"/>
+                <w:b w:val="0"/>
+                <w:i/>
+                <w:sz w:val="20"/>
+                <w:szCs w:val="20"/>
+              </w:rPr>
+              <w:t xml:space="preserve">Tools participant uses  for early stage drug discovery BioAssay research and how they use these tools. </w:t>
+            </w:r>
+          </w:p>
+          <w:p>
+            <w:pPr>
+              <w:rPr>
+                <w:rFonts w:ascii="Franklin Gothic Medium" w:hAnsi="Franklin Gothic Medium"/>
+                <w:b w:val="0"/>
+                <w:i/>
+                <w:sz w:val="20"/>
+                <w:szCs w:val="20"/>
+              </w:rPr>
+            </w:pPr>
+          </w:p>
+          <w:p>
+            <w:pPr>
+              <w:rPr>
+                <w:rFonts w:ascii="Franklin Gothic Medium" w:hAnsi="Franklin Gothic Medium"/>
+                <w:b w:val="0"/>
+                <w:i/>
+                <w:sz w:val="20"/>
+                <w:szCs w:val="20"/>
+              </w:rPr>
+            </w:pPr>
+          </w:p>
+          <w:p>
+            <w:pPr>
+              <w:rPr>
+                <w:rFonts w:ascii="Franklin Gothic Medium" w:hAnsi="Franklin Gothic Medium"/>
+                <w:b w:val="0"/>
+                <w:i/>
+                <w:sz w:val="20"/>
+                <w:szCs w:val="20"/>
+              </w:rPr>
+            </w:pPr>
+          </w:p>
+        </w:tc>
+        <w:tc>
+          <w:tcPr>
+            <w:tcW w:w="6948" w:type="dxa"/>
+          </w:tcPr>
+          <w:p>
+            <w:pPr>
+              <w:pStyle w:val="ListParagraph"/>
+              <w:numPr>
+                <w:ilvl w:val="0"/>
+                <w:numId w:val="5"/>
+              </w:numPr>
+              <w:cnfStyle w:val="000000000000" w:firstRow="0" w:lastRow="0" w:firstColumn="0" w:lastColumn="0" w:oddVBand="0" w:evenVBand="0" w:oddHBand="0" w:evenHBand="0" w:firstRowFirstColumn="0" w:firstRowLastColumn="0" w:lastRowFirstColumn="0" w:lastRowLastColumn="0"/>
+              <w:rPr>
+                <w:rFonts w:ascii="Franklin Gothic Book" w:hAnsi="Franklin Gothic Book"/>
+                <w:sz w:val="20"/>
+                <w:szCs w:val="20"/>
+              </w:rPr>
+            </w:pPr>
+            <w:r>
+              <w:rPr>
+                <w:rFonts w:ascii="Franklin Gothic Book" w:hAnsi="Franklin Gothic Book"/>
+                <w:sz w:val="20"/>
+                <w:szCs w:val="20"/>
+              </w:rPr>
+              <w:t>Excel</w:t>
+            </w:r>
+          </w:p>
+          <w:p>
+            <w:pPr>
+              <w:pStyle w:val="ListParagraph"/>
+              <w:numPr>
+                <w:ilvl w:val="0"/>
+                <w:numId w:val="5"/>
+              </w:numPr>
+              <w:cnfStyle w:val="000000000000" w:firstRow="0" w:lastRow="0" w:firstColumn="0" w:lastColumn="0" w:oddVBand="0" w:evenVBand="0" w:oddHBand="0" w:evenHBand="0" w:firstRowFirstColumn="0" w:firstRowLastColumn="0" w:lastRowFirstColumn="0" w:lastRowLastColumn="0"/>
+              <w:rPr>
+                <w:rFonts w:ascii="Franklin Gothic Book" w:hAnsi="Franklin Gothic Book"/>
+                <w:sz w:val="20"/>
+                <w:szCs w:val="20"/>
+              </w:rPr>
+            </w:pPr>
+            <w:r>
+              <w:rPr>
+                <w:rFonts w:ascii="Franklin Gothic Book" w:hAnsi="Franklin Gothic Book"/>
+                <w:sz w:val="20"/>
+                <w:szCs w:val="20"/>
+              </w:rPr>
+              <w:t>SciFinder</w:t>
+            </w:r>
+          </w:p>
+          <w:p>
+            <w:pPr>
+              <w:pStyle w:val="ListParagraph"/>
+              <w:numPr>
+                <w:ilvl w:val="0"/>
+                <w:numId w:val="5"/>
+              </w:numPr>
+              <w:cnfStyle w:val="000000000000" w:firstRow="0" w:lastRow="0" w:firstColumn="0" w:lastColumn="0" w:oddVBand="0" w:evenVBand="0" w:oddHBand="0" w:evenHBand="0" w:firstRowFirstColumn="0" w:firstRowLastColumn="0" w:lastRowFirstColumn="0" w:lastRowLastColumn="0"/>
+              <w:rPr>
+                <w:rFonts w:ascii="Franklin Gothic Book" w:hAnsi="Franklin Gothic Book"/>
+                <w:sz w:val="20"/>
+                <w:szCs w:val="20"/>
+              </w:rPr>
+            </w:pPr>
+            <w:r>
+              <w:rPr>
+                <w:rFonts w:ascii="Franklin Gothic Book" w:hAnsi="Franklin Gothic Book"/>
+                <w:sz w:val="20"/>
+                <w:szCs w:val="20"/>
+              </w:rPr>
+              <w:t>Enterez</w:t>
+            </w:r>
+          </w:p>
+          <w:p>
+            <w:pPr>
+              <w:pStyle w:val="ListParagraph"/>
+              <w:numPr>
+                <w:ilvl w:val="0"/>
+                <w:numId w:val="5"/>
+              </w:numPr>
+              <w:cnfStyle w:val="000000000000" w:firstRow="0" w:lastRow="0" w:firstColumn="0" w:lastColumn="0" w:oddVBand="0" w:evenVBand="0" w:oddHBand="0" w:evenHBand="0" w:firstRowFirstColumn="0" w:firstRowLastColumn="0" w:lastRowFirstColumn="0" w:lastRowLastColumn="0"/>
+              <w:rPr>
+                <w:rFonts w:ascii="Franklin Gothic Book" w:hAnsi="Franklin Gothic Book"/>
+                <w:sz w:val="20"/>
+                <w:szCs w:val="20"/>
+              </w:rPr>
+            </w:pPr>
+            <w:r>
+              <w:rPr>
+                <w:rFonts w:ascii="Franklin Gothic Book" w:hAnsi="Franklin Gothic Book"/>
+                <w:sz w:val="20"/>
+                <w:szCs w:val="20"/>
+              </w:rPr>
+              <w:t>PubChem, PubMed</w:t>
+            </w:r>
+          </w:p>
+          <w:p>
+            <w:pPr>
+              <w:pStyle w:val="ListParagraph"/>
+              <w:numPr>
+                <w:ilvl w:val="0"/>
+                <w:numId w:val="5"/>
+              </w:numPr>
+              <w:cnfStyle w:val="000000000000" w:firstRow="0" w:lastRow="0" w:firstColumn="0" w:lastColumn="0" w:oddVBand="0" w:evenVBand="0" w:oddHBand="0" w:evenHBand="0" w:firstRowFirstColumn="0" w:firstRowLastColumn="0" w:lastRowFirstColumn="0" w:lastRowLastColumn="0"/>
+              <w:rPr>
+                <w:rFonts w:ascii="Franklin Gothic Book" w:hAnsi="Franklin Gothic Book"/>
+                <w:sz w:val="20"/>
+                <w:szCs w:val="20"/>
+              </w:rPr>
+            </w:pPr>
+            <w:r>
+              <w:rPr>
+                <w:rFonts w:ascii="Franklin Gothic Book" w:hAnsi="Franklin Gothic Book"/>
+                <w:sz w:val="20"/>
+                <w:szCs w:val="20"/>
+              </w:rPr>
+              <w:t>ISI Web of Knowledge</w:t>
+            </w:r>
+          </w:p>
+          <w:p>
+            <w:pPr>
+              <w:pStyle w:val="ListParagraph"/>
+              <w:numPr>
+                <w:ilvl w:val="0"/>
+                <w:numId w:val="5"/>
+              </w:numPr>
+              <w:cnfStyle w:val="000000000000" w:firstRow="0" w:lastRow="0" w:firstColumn="0" w:lastColumn="0" w:oddVBand="0" w:evenVBand="0" w:oddHBand="0" w:evenHBand="0" w:firstRowFirstColumn="0" w:firstRowLastColumn="0" w:lastRowFirstColumn="0" w:lastRowLastColumn="0"/>
+              <w:rPr>
+                <w:rFonts w:ascii="Franklin Gothic Book" w:hAnsi="Franklin Gothic Book"/>
+                <w:sz w:val="20"/>
+                <w:szCs w:val="20"/>
+              </w:rPr>
+            </w:pPr>
+            <w:r>
+              <w:rPr>
+                <w:rFonts w:ascii="Franklin Gothic Book" w:hAnsi="Franklin Gothic Book"/>
+                <w:sz w:val="20"/>
+                <w:szCs w:val="20"/>
+              </w:rPr>
+              <w:t>USPTO and the World IP Database</w:t>
+            </w:r>
+          </w:p>
+          <w:p>
+            <w:pPr>
+              <w:pStyle w:val="ListParagraph"/>
+              <w:numPr>
+                <w:ilvl w:val="0"/>
+                <w:numId w:val="5"/>
+              </w:numPr>
+              <w:cnfStyle w:val="000000000000" w:firstRow="0" w:lastRow="0" w:firstColumn="0" w:lastColumn="0" w:oddVBand="0" w:evenVBand="0" w:oddHBand="0" w:evenHBand="0" w:firstRowFirstColumn="0" w:firstRowLastColumn="0" w:lastRowFirstColumn="0" w:lastRowLastColumn="0"/>
+              <w:rPr>
+                <w:rFonts w:ascii="Franklin Gothic Book" w:hAnsi="Franklin Gothic Book"/>
+                <w:sz w:val="20"/>
+                <w:szCs w:val="20"/>
+              </w:rPr>
+            </w:pPr>
+            <w:r>
+              <w:rPr>
+                <w:rFonts w:ascii="Franklin Gothic Book" w:hAnsi="Franklin Gothic Book"/>
+                <w:sz w:val="20"/>
+                <w:szCs w:val="20"/>
+              </w:rPr>
+              <w:t>Reaxyx</w:t>
+            </w:r>
+          </w:p>
+          <w:p>
+            <w:pPr>
+              <w:pStyle w:val="ListParagraph"/>
+              <w:numPr>
+                <w:ilvl w:val="0"/>
+                <w:numId w:val="5"/>
+              </w:numPr>
+              <w:cnfStyle w:val="000000000000" w:firstRow="0" w:lastRow="0" w:firstColumn="0" w:lastColumn="0" w:oddVBand="0" w:evenVBand="0" w:oddHBand="0" w:evenHBand="0" w:firstRowFirstColumn="0" w:firstRowLastColumn="0" w:lastRowFirstColumn="0" w:lastRowLastColumn="0"/>
+              <w:rPr>
+                <w:rFonts w:ascii="Franklin Gothic Book" w:hAnsi="Franklin Gothic Book"/>
+                <w:sz w:val="20"/>
+                <w:szCs w:val="20"/>
+              </w:rPr>
+            </w:pPr>
+            <w:r>
+              <w:rPr>
+                <w:rFonts w:ascii="Franklin Gothic Book" w:hAnsi="Franklin Gothic Book"/>
+                <w:sz w:val="20"/>
+                <w:szCs w:val="20"/>
+              </w:rPr>
+              <w:t>Google and Google Scholar (text-based searches for prior art or chemical of interest has a standard name)</w:t>
+            </w:r>
+          </w:p>
+          <w:p>
+            <w:pPr>
+              <w:cnfStyle w:val="000000000000" w:firstRow="0" w:lastRow="0" w:firstColumn="0" w:lastColumn="0" w:oddVBand="0" w:evenVBand="0" w:oddHBand="0" w:evenHBand="0" w:firstRowFirstColumn="0" w:firstRowLastColumn="0" w:lastRowFirstColumn="0" w:lastRowLastColumn="0"/>
+              <w:rPr>
+                <w:rFonts w:ascii="Franklin Gothic Book" w:hAnsi="Franklin Gothic Book"/>
+                <w:sz w:val="20"/>
+                <w:szCs w:val="20"/>
+              </w:rPr>
+            </w:pPr>
+          </w:p>
+          <w:p>
+            <w:pPr>
+              <w:cnfStyle w:val="000000000000" w:firstRow="0" w:lastRow="0" w:firstColumn="0" w:lastColumn="0" w:oddVBand="0" w:evenVBand="0" w:oddHBand="0" w:evenHBand="0" w:firstRowFirstColumn="0" w:firstRowLastColumn="0" w:lastRowFirstColumn="0" w:lastRowLastColumn="0"/>
+              <w:rPr>
+                <w:rFonts w:ascii="Franklin Gothic Book" w:hAnsi="Franklin Gothic Book"/>
+                <w:sz w:val="20"/>
+                <w:szCs w:val="20"/>
+              </w:rPr>
+            </w:pPr>
+            <w:r>
+              <w:rPr>
+                <w:rFonts w:ascii="Franklin Gothic Book" w:hAnsi="Franklin Gothic Book"/>
+                <w:sz w:val="20"/>
+                <w:szCs w:val="20"/>
+              </w:rPr>
+              <w:t>Like the other P’s we’ve spoken with P5 downloads data in Excel format for local analysis. PubChem has a limit of 100 compounds.</w:t>
+            </w:r>
+            <w:r>
+              <w:rPr>
+                <w:rFonts w:ascii="Franklin Gothic Book" w:hAnsi="Franklin Gothic Book"/>
+                <w:sz w:val="20"/>
+                <w:szCs w:val="20"/>
+              </w:rPr>
+              <w:t xml:space="preserve"> </w:t>
+            </w:r>
+          </w:p>
+          <w:p>
+            <w:pPr>
+              <w:cnfStyle w:val="000000000000" w:firstRow="0" w:lastRow="0" w:firstColumn="0" w:lastColumn="0" w:oddVBand="0" w:evenVBand="0" w:oddHBand="0" w:evenHBand="0" w:firstRowFirstColumn="0" w:firstRowLastColumn="0" w:lastRowFirstColumn="0" w:lastRowLastColumn="0"/>
+              <w:rPr>
+                <w:rFonts w:ascii="Franklin Gothic Book" w:hAnsi="Franklin Gothic Book"/>
+                <w:sz w:val="20"/>
+                <w:szCs w:val="20"/>
+              </w:rPr>
+            </w:pPr>
+          </w:p>
+        </w:tc>
+      </w:tr>
+      <w:tr>
+        <w:trPr>
+          <w:cnfStyle w:val="000000100000" w:firstRow="0" w:lastRow="0" w:firstColumn="0" w:lastColumn="0" w:oddVBand="0" w:evenVBand="0" w:oddHBand="1" w:evenHBand="0" w:firstRowFirstColumn="0" w:firstRowLastColumn="0" w:lastRowFirstColumn="0" w:lastRowLastColumn="0"/>
+        </w:trPr>
+        <w:tc>
+          <w:tcPr>
+            <w:cnfStyle w:val="001000000000" w:firstRow="0" w:lastRow="0" w:firstColumn="1" w:lastColumn="0" w:oddVBand="0" w:evenVBand="0" w:oddHBand="0" w:evenHBand="0" w:firstRowFirstColumn="0" w:firstRowLastColumn="0" w:lastRowFirstColumn="0" w:lastRowLastColumn="0"/>
+            <w:tcW w:w="2628" w:type="dxa"/>
+          </w:tcPr>
+          <w:p>
+            <w:pPr>
+              <w:rPr>
+                <w:rFonts w:ascii="Franklin Gothic Medium" w:hAnsi="Franklin Gothic Medium"/>
+                <w:b w:val="0"/>
+                <w:i/>
+                <w:sz w:val="20"/>
+                <w:szCs w:val="20"/>
+              </w:rPr>
+            </w:pPr>
+            <w:r>
+              <w:rPr>
+                <w:rFonts w:ascii="Franklin Gothic Medium" w:hAnsi="Franklin Gothic Medium"/>
+                <w:b w:val="0"/>
+                <w:i/>
+                <w:sz w:val="20"/>
+                <w:szCs w:val="20"/>
+              </w:rPr>
+              <w:t>Frustrations with these tools</w:t>
+            </w:r>
+            <w:r>
+              <w:rPr>
+                <w:rFonts w:ascii="Franklin Gothic Medium" w:hAnsi="Franklin Gothic Medium"/>
+                <w:b w:val="0"/>
+                <w:i/>
+                <w:sz w:val="20"/>
+                <w:szCs w:val="20"/>
+              </w:rPr>
+              <w:t>, and in general with research resources</w:t>
+            </w:r>
+          </w:p>
+          <w:p>
+            <w:pPr>
+              <w:rPr>
+                <w:rFonts w:ascii="Franklin Gothic Medium" w:hAnsi="Franklin Gothic Medium"/>
+                <w:b w:val="0"/>
+                <w:i/>
+                <w:sz w:val="20"/>
+                <w:szCs w:val="20"/>
+              </w:rPr>
+            </w:pPr>
+          </w:p>
+        </w:tc>
+        <w:tc>
+          <w:tcPr>
+            <w:tcW w:w="6948" w:type="dxa"/>
+          </w:tcPr>
+          <w:p>
+            <w:pPr>
+              <w:cnfStyle w:val="000000100000" w:firstRow="0" w:lastRow="0" w:firstColumn="0" w:lastColumn="0" w:oddVBand="0" w:evenVBand="0" w:oddHBand="1" w:evenHBand="0" w:firstRowFirstColumn="0" w:firstRowLastColumn="0" w:lastRowFirstColumn="0" w:lastRowLastColumn="0"/>
+              <w:rPr>
+                <w:rFonts w:ascii="Franklin Gothic Book" w:hAnsi="Franklin Gothic Book"/>
+                <w:sz w:val="20"/>
+                <w:szCs w:val="20"/>
+              </w:rPr>
+            </w:pPr>
+            <w:r>
+              <w:rPr>
+                <w:rFonts w:ascii="Franklin Gothic Book" w:hAnsi="Franklin Gothic Book"/>
+                <w:sz w:val="20"/>
+                <w:szCs w:val="20"/>
+              </w:rPr>
+              <w:t>He does frequent multiple ADI searches. During his walk through of doing PubChem searches P5 noted many frustrations with common search sequences (see below)</w:t>
+            </w:r>
+            <w:r>
+              <w:rPr>
+                <w:rFonts w:ascii="Franklin Gothic Book" w:hAnsi="Franklin Gothic Book"/>
+                <w:sz w:val="20"/>
+                <w:szCs w:val="20"/>
+              </w:rPr>
+              <w:t>. PubChem treats everything very generically</w:t>
+            </w:r>
+          </w:p>
+        </w:tc>
+      </w:tr>
+      <w:tr>
+        <w:trPr>
+          <w:trHeight w:val="927"/>
+        </w:trPr>
+        <w:tc>
+          <w:tcPr>
+            <w:cnfStyle w:val="001000000000" w:firstRow="0" w:lastRow="0" w:firstColumn="1" w:lastColumn="0" w:oddVBand="0" w:evenVBand="0" w:oddHBand="0" w:evenHBand="0" w:firstRowFirstColumn="0" w:firstRowLastColumn="0" w:lastRowFirstColumn="0" w:lastRowLastColumn="0"/>
+            <w:tcW w:w="2628" w:type="dxa"/>
+          </w:tcPr>
+          <w:p>
+            <w:pPr>
+              <w:rPr>
+                <w:rFonts w:ascii="Franklin Gothic Medium" w:hAnsi="Franklin Gothic Medium"/>
+                <w:b w:val="0"/>
+                <w:i/>
+                <w:sz w:val="20"/>
+                <w:szCs w:val="20"/>
+              </w:rPr>
+            </w:pPr>
+            <w:r>
+              <w:rPr>
+                <w:rFonts w:ascii="Franklin Gothic Medium" w:hAnsi="Franklin Gothic Medium"/>
+                <w:b w:val="0"/>
+                <w:i/>
+                <w:sz w:val="20"/>
+                <w:szCs w:val="20"/>
+              </w:rPr>
+              <w:t>Key learning from the participant’s walkthrough of the tool they use most often</w:t>
+            </w:r>
+          </w:p>
+          <w:p>
+            <w:pPr>
+              <w:rPr>
+                <w:rFonts w:ascii="Franklin Gothic Medium" w:hAnsi="Franklin Gothic Medium"/>
+                <w:b w:val="0"/>
+                <w:i/>
+                <w:sz w:val="20"/>
+                <w:szCs w:val="20"/>
+              </w:rPr>
+            </w:pPr>
+            <w:r>
+              <w:rPr>
+                <w:rFonts w:ascii="Franklin Gothic Medium" w:hAnsi="Franklin Gothic Medium"/>
+                <w:b w:val="0"/>
+                <w:i/>
+                <w:sz w:val="20"/>
+                <w:szCs w:val="20"/>
+              </w:rPr>
+              <w:t xml:space="preserve"> </w:t>
+            </w:r>
+          </w:p>
+        </w:tc>
+        <w:tc>
+          <w:tcPr>
+            <w:tcW w:w="6948" w:type="dxa"/>
+          </w:tcPr>
+          <w:p>
+            <w:pPr>
+              <w:pStyle w:val="ListParagraph"/>
+              <w:numPr>
+                <w:ilvl w:val="0"/>
+                <w:numId w:val="6"/>
+              </w:numPr>
+              <w:cnfStyle w:val="000000000000" w:firstRow="0" w:lastRow="0" w:firstColumn="0" w:lastColumn="0" w:oddVBand="0" w:evenVBand="0" w:oddHBand="0" w:evenHBand="0" w:firstRowFirstColumn="0" w:firstRowLastColumn="0" w:lastRowFirstColumn="0" w:lastRowLastColumn="0"/>
+              <w:rPr>
+                <w:rFonts w:ascii="Franklin Gothic Book" w:hAnsi="Franklin Gothic Book"/>
+                <w:sz w:val="20"/>
+                <w:szCs w:val="20"/>
+              </w:rPr>
+            </w:pPr>
+            <w:r>
+              <w:rPr>
+                <w:rFonts w:ascii="Franklin Gothic Book" w:hAnsi="Franklin Gothic Book"/>
+                <w:sz w:val="20"/>
+                <w:szCs w:val="20"/>
+              </w:rPr>
+              <w:t>Seems you need to know how to construct a Boolean search for more complex queries (e.g., AND-ing Assay IDs). He is not so comfortable with Boolean and unsure if he is getting the results he expects</w:t>
+            </w:r>
+          </w:p>
+          <w:p>
+            <w:pPr>
+              <w:pStyle w:val="ListParagraph"/>
+              <w:numPr>
+                <w:ilvl w:val="0"/>
+                <w:numId w:val="6"/>
+              </w:numPr>
+              <w:cnfStyle w:val="000000000000" w:firstRow="0" w:lastRow="0" w:firstColumn="0" w:lastColumn="0" w:oddVBand="0" w:evenVBand="0" w:oddHBand="0" w:evenHBand="0" w:firstRowFirstColumn="0" w:firstRowLastColumn="0" w:lastRowFirstColumn="0" w:lastRowLastColumn="0"/>
+              <w:rPr>
+                <w:rFonts w:ascii="Franklin Gothic Book" w:hAnsi="Franklin Gothic Book"/>
+                <w:sz w:val="20"/>
+                <w:szCs w:val="20"/>
+              </w:rPr>
+            </w:pPr>
+            <w:r>
+              <w:rPr>
+                <w:rFonts w:ascii="Franklin Gothic Book" w:hAnsi="Franklin Gothic Book"/>
+                <w:sz w:val="20"/>
+                <w:szCs w:val="20"/>
+              </w:rPr>
+              <w:t>Each search is very slowwwww, and he needs to do sequences of them to get to the data he really needs</w:t>
+            </w:r>
+          </w:p>
+          <w:p>
+            <w:pPr>
+              <w:pStyle w:val="ListParagraph"/>
+              <w:numPr>
+                <w:ilvl w:val="0"/>
+                <w:numId w:val="6"/>
+              </w:numPr>
+              <w:cnfStyle w:val="000000000000" w:firstRow="0" w:lastRow="0" w:firstColumn="0" w:lastColumn="0" w:oddVBand="0" w:evenVBand="0" w:oddHBand="0" w:evenHBand="0" w:firstRowFirstColumn="0" w:firstRowLastColumn="0" w:lastRowFirstColumn="0" w:lastRowLastColumn="0"/>
+              <w:rPr>
+                <w:rFonts w:ascii="Franklin Gothic Book" w:hAnsi="Franklin Gothic Book"/>
+                <w:sz w:val="20"/>
+                <w:szCs w:val="20"/>
+              </w:rPr>
+            </w:pPr>
+            <w:r>
+              <w:rPr>
+                <w:rFonts w:ascii="Franklin Gothic Book" w:hAnsi="Franklin Gothic Book"/>
+                <w:sz w:val="20"/>
+                <w:szCs w:val="20"/>
+              </w:rPr>
+              <w:t>He spent several minutes searching for a compound within the “BioAssay” tab (did not seem to notice this one was active)</w:t>
+            </w:r>
+          </w:p>
+          <w:p>
+            <w:pPr>
+              <w:pStyle w:val="ListParagraph"/>
+              <w:numPr>
+                <w:ilvl w:val="0"/>
+                <w:numId w:val="6"/>
+              </w:numPr>
+              <w:cnfStyle w:val="000000000000" w:firstRow="0" w:lastRow="0" w:firstColumn="0" w:lastColumn="0" w:oddVBand="0" w:evenVBand="0" w:oddHBand="0" w:evenHBand="0" w:firstRowFirstColumn="0" w:firstRowLastColumn="0" w:lastRowFirstColumn="0" w:lastRowLastColumn="0"/>
+              <w:rPr>
+                <w:rFonts w:ascii="Franklin Gothic Book" w:hAnsi="Franklin Gothic Book"/>
+                <w:sz w:val="20"/>
+                <w:szCs w:val="20"/>
+              </w:rPr>
+            </w:pPr>
+            <w:r>
+              <w:rPr>
+                <w:rFonts w:ascii="Franklin Gothic Book" w:hAnsi="Franklin Gothic Book"/>
+                <w:sz w:val="20"/>
+                <w:szCs w:val="20"/>
+              </w:rPr>
+              <w:t>Search on a compound produces 342 compounds with chemical information but it doesn’t tell you what the activities are in each assay. It just gives you the chemical structures</w:t>
+            </w:r>
+          </w:p>
+          <w:p>
+            <w:pPr>
+              <w:pStyle w:val="ListParagraph"/>
+              <w:numPr>
+                <w:ilvl w:val="0"/>
+                <w:numId w:val="6"/>
+              </w:numPr>
+              <w:cnfStyle w:val="000000000000" w:firstRow="0" w:lastRow="0" w:firstColumn="0" w:lastColumn="0" w:oddVBand="0" w:evenVBand="0" w:oddHBand="0" w:evenHBand="0" w:firstRowFirstColumn="0" w:firstRowLastColumn="0" w:lastRowFirstColumn="0" w:lastRowLastColumn="0"/>
+              <w:rPr>
+                <w:rFonts w:ascii="Franklin Gothic Book" w:hAnsi="Franklin Gothic Book"/>
+                <w:sz w:val="20"/>
+                <w:szCs w:val="20"/>
+              </w:rPr>
+            </w:pPr>
+            <w:r>
+              <w:rPr>
+                <w:rFonts w:ascii="Franklin Gothic Book" w:hAnsi="Franklin Gothic Book"/>
+                <w:sz w:val="20"/>
+                <w:szCs w:val="20"/>
+              </w:rPr>
+              <w:t>Search returns all the assays that every compound was screened in, which is not useful</w:t>
+            </w:r>
+          </w:p>
+          <w:p>
+            <w:pPr>
+              <w:pStyle w:val="ListParagraph"/>
+              <w:numPr>
+                <w:ilvl w:val="0"/>
+                <w:numId w:val="6"/>
+              </w:numPr>
+              <w:cnfStyle w:val="000000000000" w:firstRow="0" w:lastRow="0" w:firstColumn="0" w:lastColumn="0" w:oddVBand="0" w:evenVBand="0" w:oddHBand="0" w:evenHBand="0" w:firstRowFirstColumn="0" w:firstRowLastColumn="0" w:lastRowFirstColumn="0" w:lastRowLastColumn="0"/>
+              <w:rPr>
+                <w:rFonts w:ascii="Franklin Gothic Book" w:hAnsi="Franklin Gothic Book"/>
+                <w:sz w:val="20"/>
+                <w:szCs w:val="20"/>
+              </w:rPr>
+            </w:pPr>
+            <w:r>
+              <w:rPr>
+                <w:rFonts w:ascii="Franklin Gothic Book" w:hAnsi="Franklin Gothic Book"/>
+                <w:sz w:val="20"/>
+                <w:szCs w:val="20"/>
+              </w:rPr>
+              <w:t xml:space="preserve">He wants to find and compare compounds that exceed particular thresholds, </w:t>
+            </w:r>
+            <w:r>
+              <w:rPr>
+                <w:rFonts w:ascii="Franklin Gothic Book" w:hAnsi="Franklin Gothic Book"/>
+                <w:sz w:val="20"/>
+                <w:szCs w:val="20"/>
+              </w:rPr>
+              <w:t xml:space="preserve">and needs to see this activity by individual assay. He had to carry out several searches to get to this </w:t>
+            </w:r>
+          </w:p>
+          <w:p>
+            <w:pPr>
+              <w:pStyle w:val="ListParagraph"/>
+              <w:numPr>
+                <w:ilvl w:val="0"/>
+                <w:numId w:val="6"/>
+              </w:numPr>
+              <w:cnfStyle w:val="000000000000" w:firstRow="0" w:lastRow="0" w:firstColumn="0" w:lastColumn="0" w:oddVBand="0" w:evenVBand="0" w:oddHBand="0" w:evenHBand="0" w:firstRowFirstColumn="0" w:firstRowLastColumn="0" w:lastRowFirstColumn="0" w:lastRowLastColumn="0"/>
+              <w:rPr>
+                <w:rFonts w:ascii="Franklin Gothic Book" w:hAnsi="Franklin Gothic Book"/>
+                <w:sz w:val="20"/>
+                <w:szCs w:val="20"/>
+              </w:rPr>
+            </w:pPr>
+            <w:r>
+              <w:rPr>
+                <w:rFonts w:ascii="Franklin Gothic Book" w:hAnsi="Franklin Gothic Book"/>
+                <w:sz w:val="20"/>
+                <w:szCs w:val="20"/>
+              </w:rPr>
+              <w:t>P5 gets lost at the end when he couldn’t find the way to specify the particular assays he’s interested in and then do a union of the 3</w:t>
+            </w:r>
+          </w:p>
+          <w:p>
+            <w:pPr>
+              <w:pStyle w:val="ListParagraph"/>
+              <w:numPr>
+                <w:ilvl w:val="0"/>
+                <w:numId w:val="6"/>
+              </w:numPr>
+              <w:cnfStyle w:val="000000000000" w:firstRow="0" w:lastRow="0" w:firstColumn="0" w:lastColumn="0" w:oddVBand="0" w:evenVBand="0" w:oddHBand="0" w:evenHBand="0" w:firstRowFirstColumn="0" w:firstRowLastColumn="0" w:lastRowFirstColumn="0" w:lastRowLastColumn="0"/>
+              <w:rPr>
+                <w:rFonts w:ascii="Franklin Gothic Book" w:hAnsi="Franklin Gothic Book"/>
+                <w:sz w:val="20"/>
+                <w:szCs w:val="20"/>
+              </w:rPr>
+            </w:pPr>
+            <w:r>
+              <w:rPr>
+                <w:rFonts w:ascii="Franklin Gothic Book" w:hAnsi="Franklin Gothic Book"/>
+                <w:sz w:val="20"/>
+                <w:szCs w:val="20"/>
+              </w:rPr>
+              <w:t>Another frustration is in addition to the SID and CID PubChem assigns a third ID that is unique to the institution that generated the compound, so you need to also do a search by institution to get complete results. Further confusion occurs when people end up entering the wrong ID into the wrong DB.</w:t>
+            </w:r>
+          </w:p>
+        </w:tc>
+      </w:tr>
+      <w:tr>
+        <w:trPr>
+          <w:cnfStyle w:val="000000100000" w:firstRow="0" w:lastRow="0" w:firstColumn="0" w:lastColumn="0" w:oddVBand="0" w:evenVBand="0" w:oddHBand="1" w:evenHBand="0" w:firstRowFirstColumn="0" w:firstRowLastColumn="0" w:lastRowFirstColumn="0" w:lastRowLastColumn="0"/>
+        </w:trPr>
+        <w:tc>
+          <w:tcPr>
+            <w:cnfStyle w:val="001000000000" w:firstRow="0" w:lastRow="0" w:firstColumn="1" w:lastColumn="0" w:oddVBand="0" w:evenVBand="0" w:oddHBand="0" w:evenHBand="0" w:firstRowFirstColumn="0" w:firstRowLastColumn="0" w:lastRowFirstColumn="0" w:lastRowLastColumn="0"/>
+            <w:tcW w:w="2628" w:type="dxa"/>
+          </w:tcPr>
+          <w:p>
+            <w:pPr>
+              <w:rPr>
+                <w:rFonts w:ascii="Franklin Gothic Medium" w:hAnsi="Franklin Gothic Medium"/>
+                <w:b w:val="0"/>
+                <w:i/>
+                <w:sz w:val="20"/>
+                <w:szCs w:val="20"/>
+              </w:rPr>
+            </w:pPr>
+            <w:r>
+              <w:rPr>
+                <w:rFonts w:ascii="Franklin Gothic Medium" w:hAnsi="Franklin Gothic Medium"/>
+                <w:b w:val="0"/>
+                <w:i/>
+                <w:sz w:val="20"/>
+                <w:szCs w:val="20"/>
+              </w:rPr>
+              <w:t>How participant  connects with colleagues</w:t>
+            </w:r>
+          </w:p>
+          <w:p>
+            <w:pPr>
+              <w:rPr>
+                <w:rFonts w:ascii="Franklin Gothic Medium" w:hAnsi="Franklin Gothic Medium"/>
+                <w:b w:val="0"/>
+                <w:i/>
+                <w:sz w:val="20"/>
+                <w:szCs w:val="20"/>
+              </w:rPr>
+            </w:pPr>
+          </w:p>
+          <w:p>
+            <w:pPr>
+              <w:rPr>
+                <w:rFonts w:ascii="Franklin Gothic Medium" w:hAnsi="Franklin Gothic Medium"/>
+                <w:b w:val="0"/>
+                <w:i/>
+                <w:sz w:val="20"/>
+                <w:szCs w:val="20"/>
+              </w:rPr>
+            </w:pPr>
+          </w:p>
+        </w:tc>
+        <w:tc>
+          <w:tcPr>
+            <w:tcW w:w="6948" w:type="dxa"/>
+          </w:tcPr>
+          <w:p>
+            <w:pPr>
+              <w:cnfStyle w:val="000000100000" w:firstRow="0" w:lastRow="0" w:firstColumn="0" w:lastColumn="0" w:oddVBand="0" w:evenVBand="0" w:oddHBand="1" w:evenHBand="0" w:firstRowFirstColumn="0" w:firstRowLastColumn="0" w:lastRowFirstColumn="0" w:lastRowLastColumn="0"/>
+              <w:rPr>
+                <w:rFonts w:ascii="Franklin Gothic Book" w:hAnsi="Franklin Gothic Book"/>
+                <w:sz w:val="20"/>
+                <w:szCs w:val="20"/>
+              </w:rPr>
+            </w:pPr>
+            <w:r>
+              <w:rPr>
+                <w:rFonts w:ascii="Franklin Gothic Book" w:hAnsi="Franklin Gothic Book"/>
+                <w:sz w:val="20"/>
+                <w:szCs w:val="20"/>
+              </w:rPr>
+              <w:t>Google Reader of RSS feeds, would like a watch list for new assays, compounds, etc</w:t>
+            </w:r>
+          </w:p>
+        </w:tc>
+      </w:tr>
+      <w:tr>
+        <w:tc>
+          <w:tcPr>
+            <w:cnfStyle w:val="001000000000" w:firstRow="0" w:lastRow="0" w:firstColumn="1" w:lastColumn="0" w:oddVBand="0" w:evenVBand="0" w:oddHBand="0" w:evenHBand="0" w:firstRowFirstColumn="0" w:firstRowLastColumn="0" w:lastRowFirstColumn="0" w:lastRowLastColumn="0"/>
+            <w:tcW w:w="2628" w:type="dxa"/>
+          </w:tcPr>
+          <w:p>
+            <w:pPr>
+              <w:rPr>
+                <w:rFonts w:ascii="Franklin Gothic Medium" w:hAnsi="Franklin Gothic Medium"/>
+                <w:b w:val="0"/>
+                <w:i/>
+                <w:sz w:val="20"/>
+                <w:szCs w:val="20"/>
+              </w:rPr>
+            </w:pPr>
+            <w:r>
+              <w:rPr>
+                <w:rFonts w:ascii="Franklin Gothic Medium" w:hAnsi="Franklin Gothic Medium"/>
+                <w:b w:val="0"/>
+                <w:i/>
+                <w:sz w:val="20"/>
+                <w:szCs w:val="20"/>
+              </w:rPr>
+              <w:t>Ideal online Bio Assay research tool</w:t>
+            </w:r>
+          </w:p>
+        </w:tc>
+        <w:tc>
+          <w:tcPr>
+            <w:tcW w:w="6948" w:type="dxa"/>
+          </w:tcPr>
+          <w:p>
+            <w:pPr>
+              <w:cnfStyle w:val="000000000000" w:firstRow="0" w:lastRow="0" w:firstColumn="0" w:lastColumn="0" w:oddVBand="0" w:evenVBand="0" w:oddHBand="0" w:evenHBand="0" w:firstRowFirstColumn="0" w:firstRowLastColumn="0" w:lastRowFirstColumn="0" w:lastRowLastColumn="0"/>
+              <w:rPr>
+                <w:rFonts w:ascii="Franklin Gothic Book" w:hAnsi="Franklin Gothic Book"/>
+                <w:sz w:val="20"/>
+                <w:szCs w:val="20"/>
+              </w:rPr>
+            </w:pPr>
+            <w:r>
+              <w:rPr>
+                <w:rFonts w:ascii="Franklin Gothic Book" w:hAnsi="Franklin Gothic Book"/>
+                <w:sz w:val="20"/>
+                <w:szCs w:val="20"/>
+              </w:rPr>
+              <w:t>As a chemist, primary assay data is less interesting to him. He wants to see Assay data that is run in dose.</w:t>
+            </w:r>
+            <w:r>
+              <w:rPr>
+                <w:rFonts w:ascii="Franklin Gothic Book" w:hAnsi="Franklin Gothic Book"/>
+                <w:sz w:val="20"/>
+                <w:szCs w:val="20"/>
+              </w:rPr>
+              <w:t xml:space="preserve"> He wants to be able to segregate out to see just the info that he needs</w:t>
+            </w:r>
+            <w:r>
+              <w:rPr>
+                <w:rFonts w:ascii="Franklin Gothic Book" w:hAnsi="Franklin Gothic Book"/>
+                <w:sz w:val="20"/>
+                <w:szCs w:val="20"/>
+              </w:rPr>
+              <w:t>. Needs to see at a high level what “Active” means (e.g., within search results). Within search results he needs to look within each result that comes back active to learn t</w:t>
+            </w:r>
+            <w:r>
+              <w:rPr>
+                <w:rFonts w:ascii="Franklin Gothic Book" w:hAnsi="Franklin Gothic Book"/>
+                <w:sz w:val="20"/>
+                <w:szCs w:val="20"/>
+              </w:rPr>
+              <w:t>he details about its activity.</w:t>
+            </w:r>
+            <w:r>
+              <w:rPr>
+                <w:rFonts w:ascii="Franklin Gothic Book" w:hAnsi="Franklin Gothic Book"/>
+                <w:sz w:val="20"/>
+                <w:szCs w:val="20"/>
+              </w:rPr>
+              <w:t xml:space="preserve"> </w:t>
+            </w:r>
+          </w:p>
+          <w:p>
+            <w:pPr>
+              <w:cnfStyle w:val="000000000000" w:firstRow="0" w:lastRow="0" w:firstColumn="0" w:lastColumn="0" w:oddVBand="0" w:evenVBand="0" w:oddHBand="0" w:evenHBand="0" w:firstRowFirstColumn="0" w:firstRowLastColumn="0" w:lastRowFirstColumn="0" w:lastRowLastColumn="0"/>
+              <w:rPr>
+                <w:rFonts w:ascii="Franklin Gothic Book" w:hAnsi="Franklin Gothic Book"/>
+                <w:sz w:val="20"/>
+                <w:szCs w:val="20"/>
+              </w:rPr>
+            </w:pPr>
+          </w:p>
+        </w:tc>
+      </w:tr>
+      <w:tr>
+        <w:trPr>
+          <w:cnfStyle w:val="000000100000" w:firstRow="0" w:lastRow="0" w:firstColumn="0" w:lastColumn="0" w:oddVBand="0" w:evenVBand="0" w:oddHBand="1" w:evenHBand="0" w:firstRowFirstColumn="0" w:firstRowLastColumn="0" w:lastRowFirstColumn="0" w:lastRowLastColumn="0"/>
+        </w:trPr>
+        <w:tc>
+          <w:tcPr>
+            <w:cnfStyle w:val="001000000000" w:firstRow="0" w:lastRow="0" w:firstColumn="1" w:lastColumn="0" w:oddVBand="0" w:evenVBand="0" w:oddHBand="0" w:evenHBand="0" w:firstRowFirstColumn="0" w:firstRowLastColumn="0" w:lastRowFirstColumn="0" w:lastRowLastColumn="0"/>
+            <w:tcW w:w="2628" w:type="dxa"/>
+          </w:tcPr>
+          <w:p>
+            <w:pPr>
+              <w:rPr>
+                <w:rFonts w:ascii="Franklin Gothic Medium" w:hAnsi="Franklin Gothic Medium"/>
+                <w:b w:val="0"/>
+                <w:i/>
+                <w:sz w:val="20"/>
+                <w:szCs w:val="20"/>
+              </w:rPr>
+            </w:pPr>
+            <w:r>
+              <w:rPr>
+                <w:rFonts w:ascii="Franklin Gothic Medium" w:hAnsi="Franklin Gothic Medium"/>
+                <w:b w:val="0"/>
+                <w:i/>
+                <w:sz w:val="20"/>
+                <w:szCs w:val="20"/>
+              </w:rPr>
+              <w:t>Index to interesting video snippets</w:t>
+            </w:r>
+          </w:p>
+        </w:tc>
+        <w:tc>
+          <w:tcPr>
+            <w:tcW w:w="6948" w:type="dxa"/>
+          </w:tcPr>
+          <w:p>
+            <w:pPr>
+              <w:cnfStyle w:val="000000100000" w:firstRow="0" w:lastRow="0" w:firstColumn="0" w:lastColumn="0" w:oddVBand="0" w:evenVBand="0" w:oddHBand="1" w:evenHBand="0" w:firstRowFirstColumn="0" w:firstRowLastColumn="0" w:lastRowFirstColumn="0" w:lastRowLastColumn="0"/>
+              <w:rPr>
+                <w:rFonts w:ascii="Franklin Gothic Book" w:hAnsi="Franklin Gothic Book"/>
+                <w:sz w:val="20"/>
+                <w:szCs w:val="20"/>
+              </w:rPr>
+            </w:pPr>
+            <w:r>
+              <w:rPr>
+                <w:rFonts w:ascii="Franklin Gothic Book" w:hAnsi="Franklin Gothic Book"/>
+                <w:sz w:val="20"/>
+                <w:szCs w:val="20"/>
+              </w:rPr>
+              <w:t>N/A</w:t>
+            </w:r>
+          </w:p>
+        </w:tc>
+      </w:tr>
+    </w:tbl>
+    <w:p>
+      <w:pPr>
+        <w:rPr>
+          <w:sz w:val="20"/>
+          <w:szCs w:val="20"/>
+        </w:rPr>
+      </w:pPr>
+    </w:p>
+    <w:p>
+      <w:pPr>
+        <w:rPr>
+          <w:rFonts w:ascii="Franklin Gothic Book" w:hAnsi="Franklin Gothic Book"/>
+          <w:b/>
+          <w:sz w:val="28"/>
+          <w:szCs w:val="28"/>
+        </w:rPr>
+      </w:pPr>
+      <w:r>
+        <w:rPr>
+          <w:sz w:val="20"/>
+          <w:szCs w:val="20"/>
+        </w:rPr>
+        <w:br w:type="page"/>
+      </w:r>
+      <w:r>
+        <w:rPr>
+          <w:rFonts w:ascii="Franklin Gothic Book" w:hAnsi="Franklin Gothic Book"/>
+          <w:b/>
+          <w:sz w:val="28"/>
+          <w:szCs w:val="28"/>
+        </w:rPr>
+        <w:t>PARTICIPANT’S PRIORITIZATION OF USER STORIES</w:t>
+      </w:r>
+    </w:p>
+    <w:p>
+      <w:pPr>
+        <w:rPr>
+          <w:rFonts w:ascii="Franklin Gothic Book" w:hAnsi="Franklin Gothic Book"/>
+          <w:b/>
+          <w:sz w:val="28"/>
+          <w:szCs w:val="28"/>
+        </w:rPr>
+      </w:pPr>
+      <w:r>
+        <w:rPr>
+          <w:noProof/>
+        </w:rPr>
+        <w:drawing>
+          <wp:inline distT="0" distB="0" distL="0" distR="0" wp14:anchorId="3DBA2F2E" wp14:editId="40203126">
+            <wp:extent cx="5943600" cy="7503795"/>
+            <wp:effectExtent l="0" t="0" r="0" b="1905"/>
+            <wp:docPr id="5" name="Picture 5"/>
+            <wp:cNvGraphicFramePr>
+              <a:graphicFrameLocks xmlns:a="http://schemas.openxmlformats.org/drawingml/2006/main" noChangeAspect="1"/>
+            </wp:cNvGraphicFramePr>
+            <a:graphic xmlns:a="http://schemas.openxmlformats.org/drawingml/2006/main">
+              <a:graphicData uri="http://schemas.openxmlformats.org/drawingml/2006/picture">
+                <pic:pic xmlns:pic="http://schemas.openxmlformats.org/drawingml/2006/picture">
+                  <pic:nvPicPr>
+                    <pic:cNvPr id="0" name=""/>
+                    <pic:cNvPicPr/>
+                  </pic:nvPicPr>
+                  <pic:blipFill>
+                    <a:blip r:embed="rId28"/>
+                    <a:stretch>
+                      <a:fillRect/>
+                    </a:stretch>
+                  </pic:blipFill>
+                  <pic:spPr>
+                    <a:xfrm>
+                      <a:off x="0" y="0"/>
+                      <a:ext cx="5943600" cy="7503795"/>
+                    </a:xfrm>
+                    <a:prstGeom prst="rect">
+                      <a:avLst/>
+                    </a:prstGeom>
+                  </pic:spPr>
+                </pic:pic>
+              </a:graphicData>
+            </a:graphic>
+          </wp:inline>
+        </w:drawing>
+      </w:r>
+    </w:p>
+    <w:p>
+      <w:r>
+        <w:br w:type="page"/>
+      </w:r>
+    </w:p>
+    <w:p>
+      <w:pPr>
+        <w:rPr>
+          <w:rFonts w:ascii="Franklin Gothic Book" w:hAnsi="Franklin Gothic Book"/>
+          <w:b/>
+          <w:sz w:val="28"/>
+          <w:szCs w:val="28"/>
+        </w:rPr>
+      </w:pPr>
+      <w:r>
+        <w:rPr>
+          <w:noProof/>
+        </w:rPr>
+        <w:drawing>
+          <wp:inline distT="0" distB="0" distL="0" distR="0" wp14:anchorId="12192893" wp14:editId="436B9407">
+            <wp:extent cx="5943600" cy="1443990"/>
+            <wp:effectExtent l="0" t="0" r="0" b="3810"/>
+            <wp:docPr id="6" name="Picture 6"/>
+            <wp:cNvGraphicFramePr>
+              <a:graphicFrameLocks xmlns:a="http://schemas.openxmlformats.org/drawingml/2006/main" noChangeAspect="1"/>
+            </wp:cNvGraphicFramePr>
+            <a:graphic xmlns:a="http://schemas.openxmlformats.org/drawingml/2006/main">
+              <a:graphicData uri="http://schemas.openxmlformats.org/drawingml/2006/picture">
+                <pic:pic xmlns:pic="http://schemas.openxmlformats.org/drawingml/2006/picture">
+                  <pic:nvPicPr>
+                    <pic:cNvPr id="0" name=""/>
+                    <pic:cNvPicPr/>
+                  </pic:nvPicPr>
+                  <pic:blipFill>
+                    <a:blip r:embed="rId29"/>
+                    <a:stretch>
+                      <a:fillRect/>
+                    </a:stretch>
+                  </pic:blipFill>
+                  <pic:spPr>
+                    <a:xfrm>
+                      <a:off x="0" y="0"/>
+                      <a:ext cx="5943600" cy="1443990"/>
+                    </a:xfrm>
+                    <a:prstGeom prst="rect">
+                      <a:avLst/>
+                    </a:prstGeom>
+                  </pic:spPr>
+                </pic:pic>
+              </a:graphicData>
+            </a:graphic>
+          </wp:inline>
+        </w:drawing>
+      </w:r>
+    </w:p>
+    <w:p>
+      <w:r>
+        <w:br w:type="page"/>
+      </w:r>
+    </w:p>
+    <w:p>
+      <w:pPr>
+        <w:pStyle w:val="Heading2"/>
+        <w:rPr>
+          <w:rFonts w:ascii="Franklin Gothic Demi" w:hAnsi="Franklin Gothic Demi"/>
+          <w:b w:val="0"/>
+          <w:color w:val="0F243E" w:themeColor="text2" w:themeShade="80"/>
+        </w:rPr>
+      </w:pPr>
+      <w:r>
+        <w:rPr>
+          <w:rFonts w:ascii="Franklin Gothic Demi" w:hAnsi="Franklin Gothic Demi"/>
+          <w:b w:val="0"/>
+          <w:color w:val="0F243E" w:themeColor="text2" w:themeShade="80"/>
+        </w:rPr>
+        <w:t>P</w:t>
+      </w:r>
+      <w:r>
+        <w:rPr>
+          <w:rFonts w:ascii="Franklin Gothic Demi" w:hAnsi="Franklin Gothic Demi"/>
+          <w:b w:val="0"/>
+          <w:color w:val="0F243E" w:themeColor="text2" w:themeShade="80"/>
+        </w:rPr>
+        <w:t>6</w:t>
+      </w:r>
+      <w:r>
+        <w:rPr>
+          <w:rFonts w:ascii="Franklin Gothic Demi" w:hAnsi="Franklin Gothic Demi"/>
+          <w:b w:val="0"/>
+          <w:color w:val="0F243E" w:themeColor="text2" w:themeShade="80"/>
+        </w:rPr>
+        <w:t xml:space="preserve"> – </w:t>
+      </w:r>
+      <w:r>
+        <w:rPr>
+          <w:rFonts w:ascii="Franklin Gothic Demi" w:hAnsi="Franklin Gothic Demi"/>
+          <w:b w:val="0"/>
+          <w:color w:val="0F243E" w:themeColor="text2" w:themeShade="80"/>
+        </w:rPr>
+        <w:t>Director of Medicinal Chemistry – Sanford Burnham</w:t>
+      </w:r>
+    </w:p>
+    <w:p>
+      <w:pPr>
+        <w:rPr>
+          <w:rFonts w:ascii="Franklin Gothic Book" w:hAnsi="Franklin Gothic Book"/>
+          <w:sz w:val="20"/>
+          <w:szCs w:val="20"/>
+        </w:rPr>
+      </w:pPr>
+      <w:r>
+        <w:rPr>
+          <w:rFonts w:ascii="Franklin Gothic Book" w:hAnsi="Franklin Gothic Book"/>
+          <w:sz w:val="20"/>
+          <w:szCs w:val="20"/>
+        </w:rPr>
+        <w:t xml:space="preserve">Link to session video: </w:t>
+      </w:r>
+      <w:r>
+        <w:rPr>
+          <w:rFonts w:ascii="Franklin Gothic Book" w:hAnsi="Franklin Gothic Book"/>
+          <w:sz w:val="20"/>
+          <w:szCs w:val="20"/>
+        </w:rPr>
+        <w:t xml:space="preserve"> </w:t>
+      </w:r>
+      <w:hyperlink r:id="rId30" w:history="1">
+        <w:r>
+          <w:rPr>
+            <w:rStyle w:val="Hyperlink"/>
+            <w:rFonts w:ascii="Franklin Gothic Book" w:hAnsi="Franklin Gothic Book"/>
+            <w:sz w:val="20"/>
+            <w:szCs w:val="20"/>
+          </w:rPr>
+          <w:t>https://docs.google.com/file/d/0B-WTFEl6SqmsMWdCLUVpQnVnMEE/edit</w:t>
+        </w:r>
+      </w:hyperlink>
+    </w:p>
+    <w:tbl>
+      <w:tblPr>
+        <w:tblStyle w:val="ColorfulList-Accent5"/>
+        <w:tblW w:w="0" w:type="auto"/>
+        <w:tblLook w:val="04A0" w:firstRow="1" w:lastRow="0" w:firstColumn="1" w:lastColumn="0" w:noHBand="0" w:noVBand="1"/>
+      </w:tblPr>
+      <w:tblGrid>
+        <w:gridCol w:w="2628"/>
+        <w:gridCol w:w="6948"/>
+      </w:tblGrid>
+      <w:tr>
+        <w:trPr>
+          <w:cnfStyle w:val="100000000000" w:firstRow="1" w:lastRow="0" w:firstColumn="0" w:lastColumn="0" w:oddVBand="0" w:evenVBand="0" w:oddHBand="0" w:evenHBand="0" w:firstRowFirstColumn="0" w:firstRowLastColumn="0" w:lastRowFirstColumn="0" w:lastRowLastColumn="0"/>
+          <w:tblHeader/>
+        </w:trPr>
+        <w:tc>
+          <w:tcPr>
+            <w:cnfStyle w:val="001000000000" w:firstRow="0" w:lastRow="0" w:firstColumn="1" w:lastColumn="0" w:oddVBand="0" w:evenVBand="0" w:oddHBand="0" w:evenHBand="0" w:firstRowFirstColumn="0" w:firstRowLastColumn="0" w:lastRowFirstColumn="0" w:lastRowLastColumn="0"/>
+            <w:tcW w:w="2628" w:type="dxa"/>
+          </w:tcPr>
+          <w:p>
+            <w:pPr>
+              <w:rPr>
+                <w:rFonts w:ascii="Franklin Gothic Book" w:hAnsi="Franklin Gothic Book"/>
+              </w:rPr>
+            </w:pPr>
+            <w:r>
+              <w:rPr>
+                <w:rFonts w:ascii="Franklin Gothic Book" w:hAnsi="Franklin Gothic Book"/>
+              </w:rPr>
+              <w:t>Topic area</w:t>
+            </w:r>
+          </w:p>
+        </w:tc>
+        <w:tc>
+          <w:tcPr>
+            <w:tcW w:w="6948" w:type="dxa"/>
+          </w:tcPr>
+          <w:p>
+            <w:pPr>
+              <w:cnfStyle w:val="100000000000" w:firstRow="1" w:lastRow="0" w:firstColumn="0" w:lastColumn="0" w:oddVBand="0" w:evenVBand="0" w:oddHBand="0" w:evenHBand="0" w:firstRowFirstColumn="0" w:firstRowLastColumn="0" w:lastRowFirstColumn="0" w:lastRowLastColumn="0"/>
+              <w:rPr>
+                <w:rFonts w:ascii="Franklin Gothic Book" w:hAnsi="Franklin Gothic Book"/>
+              </w:rPr>
+            </w:pPr>
+            <w:r>
+              <w:rPr>
+                <w:rFonts w:ascii="Franklin Gothic Book" w:hAnsi="Franklin Gothic Book"/>
+              </w:rPr>
+              <w:t>Comments</w:t>
+            </w:r>
+          </w:p>
+        </w:tc>
+      </w:tr>
+      <w:tr>
+        <w:trPr>
+          <w:cnfStyle w:val="000000100000" w:firstRow="0" w:lastRow="0" w:firstColumn="0" w:lastColumn="0" w:oddVBand="0" w:evenVBand="0" w:oddHBand="1" w:evenHBand="0" w:firstRowFirstColumn="0" w:firstRowLastColumn="0" w:lastRowFirstColumn="0" w:lastRowLastColumn="0"/>
+        </w:trPr>
+        <w:tc>
+          <w:tcPr>
+            <w:cnfStyle w:val="001000000000" w:firstRow="0" w:lastRow="0" w:firstColumn="1" w:lastColumn="0" w:oddVBand="0" w:evenVBand="0" w:oddHBand="0" w:evenHBand="0" w:firstRowFirstColumn="0" w:firstRowLastColumn="0" w:lastRowFirstColumn="0" w:lastRowLastColumn="0"/>
+            <w:tcW w:w="2628" w:type="dxa"/>
+          </w:tcPr>
+          <w:p>
+            <w:pPr>
+              <w:rPr>
+                <w:rFonts w:ascii="Franklin Gothic Medium" w:hAnsi="Franklin Gothic Medium"/>
+                <w:b w:val="0"/>
+                <w:i/>
+                <w:sz w:val="20"/>
+                <w:szCs w:val="20"/>
+              </w:rPr>
+            </w:pPr>
+            <w:r>
+              <w:rPr>
+                <w:rFonts w:ascii="Franklin Gothic Medium" w:hAnsi="Franklin Gothic Medium"/>
+                <w:b w:val="0"/>
+                <w:i/>
+                <w:sz w:val="20"/>
+                <w:szCs w:val="20"/>
+              </w:rPr>
+              <w:t>Background</w:t>
+            </w:r>
+          </w:p>
+        </w:tc>
+        <w:tc>
+          <w:tcPr>
+            <w:tcW w:w="6948" w:type="dxa"/>
+          </w:tcPr>
+          <w:p>
+            <w:pPr>
+              <w:cnfStyle w:val="000000100000" w:firstRow="0" w:lastRow="0" w:firstColumn="0" w:lastColumn="0" w:oddVBand="0" w:evenVBand="0" w:oddHBand="1" w:evenHBand="0" w:firstRowFirstColumn="0" w:firstRowLastColumn="0" w:lastRowFirstColumn="0" w:lastRowLastColumn="0"/>
+              <w:rPr>
+                <w:rFonts w:ascii="Franklin Gothic Book" w:hAnsi="Franklin Gothic Book"/>
+                <w:sz w:val="20"/>
+                <w:szCs w:val="20"/>
+              </w:rPr>
+            </w:pPr>
+            <w:r>
+              <w:rPr>
+                <w:rFonts w:ascii="Franklin Gothic Book" w:hAnsi="Franklin Gothic Book"/>
+                <w:sz w:val="20"/>
+                <w:szCs w:val="20"/>
+              </w:rPr>
+              <w:t xml:space="preserve">Participant is a BARD product owner, member of the MLPCN, and Director of Medicinal Chemistry at Sanford Burnham. Prior to taking this position he worked in private industry for 10 years. </w:t>
+            </w:r>
+            <w:r>
+              <w:rPr>
+                <w:rFonts w:ascii="Franklin Gothic Book" w:hAnsi="Franklin Gothic Book"/>
+                <w:sz w:val="20"/>
+                <w:szCs w:val="20"/>
+              </w:rPr>
+              <w:t>His needs are very specific – P6 seeks to look at screening data to decide which compounds are good candidates for his team to pursue</w:t>
+            </w:r>
+          </w:p>
+          <w:p>
+            <w:pPr>
+              <w:cnfStyle w:val="000000100000" w:firstRow="0" w:lastRow="0" w:firstColumn="0" w:lastColumn="0" w:oddVBand="0" w:evenVBand="0" w:oddHBand="1" w:evenHBand="0" w:firstRowFirstColumn="0" w:firstRowLastColumn="0" w:lastRowFirstColumn="0" w:lastRowLastColumn="0"/>
+              <w:rPr>
+                <w:rFonts w:ascii="Franklin Gothic Book" w:hAnsi="Franklin Gothic Book"/>
+                <w:sz w:val="20"/>
+                <w:szCs w:val="20"/>
+              </w:rPr>
+            </w:pPr>
+          </w:p>
+        </w:tc>
+      </w:tr>
+      <w:tr>
+        <w:tc>
+          <w:tcPr>
+            <w:cnfStyle w:val="001000000000" w:firstRow="0" w:lastRow="0" w:firstColumn="1" w:lastColumn="0" w:oddVBand="0" w:evenVBand="0" w:oddHBand="0" w:evenHBand="0" w:firstRowFirstColumn="0" w:firstRowLastColumn="0" w:lastRowFirstColumn="0" w:lastRowLastColumn="0"/>
+            <w:tcW w:w="2628" w:type="dxa"/>
+          </w:tcPr>
+          <w:p>
+            <w:pPr>
+              <w:rPr>
+                <w:rFonts w:ascii="Franklin Gothic Medium" w:hAnsi="Franklin Gothic Medium"/>
+                <w:b w:val="0"/>
+                <w:i/>
+                <w:sz w:val="20"/>
+                <w:szCs w:val="20"/>
+              </w:rPr>
+            </w:pPr>
+            <w:r>
+              <w:rPr>
+                <w:rFonts w:ascii="Franklin Gothic Medium" w:hAnsi="Franklin Gothic Medium"/>
+                <w:b w:val="0"/>
+                <w:i/>
+                <w:sz w:val="20"/>
+                <w:szCs w:val="20"/>
+              </w:rPr>
+              <w:t xml:space="preserve">Tools participant uses  for early stage drug discovery BioAssay research and how they use these tools. </w:t>
+            </w:r>
+          </w:p>
+          <w:p>
+            <w:pPr>
+              <w:rPr>
+                <w:rFonts w:ascii="Franklin Gothic Medium" w:hAnsi="Franklin Gothic Medium"/>
+                <w:b w:val="0"/>
+                <w:i/>
+                <w:sz w:val="20"/>
+                <w:szCs w:val="20"/>
+              </w:rPr>
+            </w:pPr>
+          </w:p>
+          <w:p>
+            <w:pPr>
+              <w:rPr>
+                <w:rFonts w:ascii="Franklin Gothic Medium" w:hAnsi="Franklin Gothic Medium"/>
+                <w:b w:val="0"/>
+                <w:i/>
+                <w:sz w:val="20"/>
+                <w:szCs w:val="20"/>
+              </w:rPr>
+            </w:pPr>
+          </w:p>
+          <w:p>
+            <w:pPr>
+              <w:rPr>
+                <w:rFonts w:ascii="Franklin Gothic Medium" w:hAnsi="Franklin Gothic Medium"/>
+                <w:b w:val="0"/>
+                <w:i/>
+                <w:sz w:val="20"/>
+                <w:szCs w:val="20"/>
+              </w:rPr>
+            </w:pPr>
+          </w:p>
+        </w:tc>
+        <w:tc>
+          <w:tcPr>
+            <w:tcW w:w="6948" w:type="dxa"/>
+          </w:tcPr>
+          <w:p>
+            <w:pPr>
+              <w:pStyle w:val="ListParagraph"/>
+              <w:numPr>
+                <w:ilvl w:val="0"/>
+                <w:numId w:val="7"/>
+              </w:numPr>
+              <w:cnfStyle w:val="000000000000" w:firstRow="0" w:lastRow="0" w:firstColumn="0" w:lastColumn="0" w:oddVBand="0" w:evenVBand="0" w:oddHBand="0" w:evenHBand="0" w:firstRowFirstColumn="0" w:firstRowLastColumn="0" w:lastRowFirstColumn="0" w:lastRowLastColumn="0"/>
+              <w:rPr>
+                <w:rFonts w:ascii="Franklin Gothic Book" w:hAnsi="Franklin Gothic Book"/>
+                <w:sz w:val="20"/>
+                <w:szCs w:val="20"/>
+              </w:rPr>
+            </w:pPr>
+            <w:r>
+              <w:rPr>
+                <w:rFonts w:ascii="Franklin Gothic Book" w:hAnsi="Franklin Gothic Book"/>
+                <w:sz w:val="20"/>
+                <w:szCs w:val="20"/>
+              </w:rPr>
+              <w:t>Seurat</w:t>
+            </w:r>
+          </w:p>
+          <w:p>
+            <w:pPr>
+              <w:pStyle w:val="ListParagraph"/>
+              <w:numPr>
+                <w:ilvl w:val="0"/>
+                <w:numId w:val="7"/>
+              </w:numPr>
+              <w:cnfStyle w:val="000000000000" w:firstRow="0" w:lastRow="0" w:firstColumn="0" w:lastColumn="0" w:oddVBand="0" w:evenVBand="0" w:oddHBand="0" w:evenHBand="0" w:firstRowFirstColumn="0" w:firstRowLastColumn="0" w:lastRowFirstColumn="0" w:lastRowLastColumn="0"/>
+              <w:rPr>
+                <w:rFonts w:ascii="Franklin Gothic Book" w:hAnsi="Franklin Gothic Book"/>
+                <w:sz w:val="20"/>
+                <w:szCs w:val="20"/>
+              </w:rPr>
+            </w:pPr>
+            <w:r>
+              <w:rPr>
+                <w:rFonts w:ascii="Franklin Gothic Book" w:hAnsi="Franklin Gothic Book"/>
+                <w:sz w:val="20"/>
+                <w:szCs w:val="20"/>
+              </w:rPr>
+              <w:t>SciFinder (to cross check where else compound has been cited)</w:t>
+            </w:r>
+          </w:p>
+          <w:p>
+            <w:pPr>
+              <w:pStyle w:val="ListParagraph"/>
+              <w:numPr>
+                <w:ilvl w:val="0"/>
+                <w:numId w:val="7"/>
+              </w:numPr>
+              <w:cnfStyle w:val="000000000000" w:firstRow="0" w:lastRow="0" w:firstColumn="0" w:lastColumn="0" w:oddVBand="0" w:evenVBand="0" w:oddHBand="0" w:evenHBand="0" w:firstRowFirstColumn="0" w:firstRowLastColumn="0" w:lastRowFirstColumn="0" w:lastRowLastColumn="0"/>
+              <w:rPr>
+                <w:rFonts w:ascii="Franklin Gothic Book" w:hAnsi="Franklin Gothic Book"/>
+                <w:sz w:val="20"/>
+                <w:szCs w:val="20"/>
+              </w:rPr>
+            </w:pPr>
+            <w:r>
+              <w:rPr>
+                <w:rFonts w:ascii="Franklin Gothic Book" w:hAnsi="Franklin Gothic Book"/>
+                <w:sz w:val="20"/>
+                <w:szCs w:val="20"/>
+              </w:rPr>
+              <w:t>CBIT (internal DB to see list of internal compounds)</w:t>
+            </w:r>
+          </w:p>
+          <w:p>
+            <w:pPr>
+              <w:pStyle w:val="ListParagraph"/>
+              <w:numPr>
+                <w:ilvl w:val="0"/>
+                <w:numId w:val="7"/>
+              </w:numPr>
+              <w:cnfStyle w:val="000000000000" w:firstRow="0" w:lastRow="0" w:firstColumn="0" w:lastColumn="0" w:oddVBand="0" w:evenVBand="0" w:oddHBand="0" w:evenHBand="0" w:firstRowFirstColumn="0" w:firstRowLastColumn="0" w:lastRowFirstColumn="0" w:lastRowLastColumn="0"/>
+              <w:rPr>
+                <w:rFonts w:ascii="Franklin Gothic Book" w:hAnsi="Franklin Gothic Book"/>
+                <w:sz w:val="20"/>
+                <w:szCs w:val="20"/>
+              </w:rPr>
+            </w:pPr>
+            <w:r>
+              <w:rPr>
+                <w:rFonts w:ascii="Franklin Gothic Book" w:hAnsi="Franklin Gothic Book"/>
+                <w:sz w:val="20"/>
+                <w:szCs w:val="20"/>
+              </w:rPr>
+              <w:t>ChemDraw (for substructures)</w:t>
+            </w:r>
+          </w:p>
+          <w:p>
+            <w:pPr>
+              <w:pStyle w:val="ListParagraph"/>
+              <w:numPr>
+                <w:ilvl w:val="0"/>
+                <w:numId w:val="7"/>
+              </w:numPr>
+              <w:cnfStyle w:val="000000000000" w:firstRow="0" w:lastRow="0" w:firstColumn="0" w:lastColumn="0" w:oddVBand="0" w:evenVBand="0" w:oddHBand="0" w:evenHBand="0" w:firstRowFirstColumn="0" w:firstRowLastColumn="0" w:lastRowFirstColumn="0" w:lastRowLastColumn="0"/>
+              <w:rPr>
+                <w:rFonts w:ascii="Franklin Gothic Book" w:hAnsi="Franklin Gothic Book"/>
+                <w:sz w:val="20"/>
+                <w:szCs w:val="20"/>
+              </w:rPr>
+            </w:pPr>
+            <w:r>
+              <w:rPr>
+                <w:rFonts w:ascii="Franklin Gothic Book" w:hAnsi="Franklin Gothic Book"/>
+                <w:sz w:val="20"/>
+                <w:szCs w:val="20"/>
+              </w:rPr>
+              <w:t>PubChem</w:t>
+            </w:r>
+          </w:p>
+        </w:tc>
+      </w:tr>
+      <w:tr>
+        <w:trPr>
+          <w:cnfStyle w:val="000000100000" w:firstRow="0" w:lastRow="0" w:firstColumn="0" w:lastColumn="0" w:oddVBand="0" w:evenVBand="0" w:oddHBand="1" w:evenHBand="0" w:firstRowFirstColumn="0" w:firstRowLastColumn="0" w:lastRowFirstColumn="0" w:lastRowLastColumn="0"/>
+        </w:trPr>
+        <w:tc>
+          <w:tcPr>
+            <w:cnfStyle w:val="001000000000" w:firstRow="0" w:lastRow="0" w:firstColumn="1" w:lastColumn="0" w:oddVBand="0" w:evenVBand="0" w:oddHBand="0" w:evenHBand="0" w:firstRowFirstColumn="0" w:firstRowLastColumn="0" w:lastRowFirstColumn="0" w:lastRowLastColumn="0"/>
+            <w:tcW w:w="2628" w:type="dxa"/>
+          </w:tcPr>
+          <w:p>
+            <w:pPr>
+              <w:rPr>
+                <w:rFonts w:ascii="Franklin Gothic Medium" w:hAnsi="Franklin Gothic Medium"/>
+                <w:b w:val="0"/>
+                <w:i/>
+                <w:sz w:val="20"/>
+                <w:szCs w:val="20"/>
+              </w:rPr>
+            </w:pPr>
+            <w:r>
+              <w:rPr>
+                <w:rFonts w:ascii="Franklin Gothic Medium" w:hAnsi="Franklin Gothic Medium"/>
+                <w:b w:val="0"/>
+                <w:i/>
+                <w:sz w:val="20"/>
+                <w:szCs w:val="20"/>
+              </w:rPr>
+              <w:t>Frustrations with these tools</w:t>
+            </w:r>
+            <w:r>
+              <w:rPr>
+                <w:rFonts w:ascii="Franklin Gothic Medium" w:hAnsi="Franklin Gothic Medium"/>
+                <w:b w:val="0"/>
+                <w:i/>
+                <w:sz w:val="20"/>
+                <w:szCs w:val="20"/>
+              </w:rPr>
+              <w:t>, and in general with research resources</w:t>
+            </w:r>
+          </w:p>
+          <w:p>
+            <w:pPr>
+              <w:rPr>
+                <w:rFonts w:ascii="Franklin Gothic Medium" w:hAnsi="Franklin Gothic Medium"/>
+                <w:b w:val="0"/>
+                <w:i/>
+                <w:sz w:val="20"/>
+                <w:szCs w:val="20"/>
+              </w:rPr>
+            </w:pPr>
+          </w:p>
+        </w:tc>
+        <w:tc>
+          <w:tcPr>
+            <w:tcW w:w="6948" w:type="dxa"/>
+          </w:tcPr>
+          <w:p>
+            <w:pPr>
+              <w:cnfStyle w:val="000000100000" w:firstRow="0" w:lastRow="0" w:firstColumn="0" w:lastColumn="0" w:oddVBand="0" w:evenVBand="0" w:oddHBand="1" w:evenHBand="0" w:firstRowFirstColumn="0" w:firstRowLastColumn="0" w:lastRowFirstColumn="0" w:lastRowLastColumn="0"/>
+              <w:rPr>
+                <w:rFonts w:ascii="Franklin Gothic Book" w:hAnsi="Franklin Gothic Book"/>
+                <w:sz w:val="20"/>
+                <w:szCs w:val="20"/>
+              </w:rPr>
+            </w:pPr>
+            <w:r>
+              <w:rPr>
+                <w:rFonts w:ascii="Franklin Gothic Book" w:hAnsi="Franklin Gothic Book"/>
+                <w:sz w:val="20"/>
+                <w:szCs w:val="20"/>
+              </w:rPr>
+              <w:t xml:space="preserve">Having to manually go through PubChem to get his data. Takes 1 hour. </w:t>
+            </w:r>
+            <w:r>
+              <w:rPr>
+                <w:rFonts w:ascii="Franklin Gothic Book" w:hAnsi="Franklin Gothic Book"/>
+                <w:sz w:val="20"/>
+                <w:szCs w:val="20"/>
+              </w:rPr>
+              <w:t>He seems to avoid frustrations by keeping the list of candidate compounds small (10-20) as he goes to use PubChem</w:t>
+            </w:r>
+            <w:r>
+              <w:rPr>
+                <w:rFonts w:ascii="Franklin Gothic Book" w:hAnsi="Franklin Gothic Book"/>
+                <w:sz w:val="20"/>
+                <w:szCs w:val="20"/>
+              </w:rPr>
+              <w:t>.</w:t>
+            </w:r>
+          </w:p>
+          <w:p>
+            <w:pPr>
+              <w:cnfStyle w:val="000000100000" w:firstRow="0" w:lastRow="0" w:firstColumn="0" w:lastColumn="0" w:oddVBand="0" w:evenVBand="0" w:oddHBand="1" w:evenHBand="0" w:firstRowFirstColumn="0" w:firstRowLastColumn="0" w:lastRowFirstColumn="0" w:lastRowLastColumn="0"/>
+              <w:rPr>
+                <w:rFonts w:ascii="Franklin Gothic Book" w:hAnsi="Franklin Gothic Book"/>
+                <w:sz w:val="20"/>
+                <w:szCs w:val="20"/>
+              </w:rPr>
+            </w:pPr>
+          </w:p>
+          <w:p>
+            <w:pPr>
+              <w:cnfStyle w:val="000000100000" w:firstRow="0" w:lastRow="0" w:firstColumn="0" w:lastColumn="0" w:oddVBand="0" w:evenVBand="0" w:oddHBand="1" w:evenHBand="0" w:firstRowFirstColumn="0" w:firstRowLastColumn="0" w:lastRowFirstColumn="0" w:lastRowLastColumn="0"/>
+              <w:rPr>
+                <w:rFonts w:ascii="Franklin Gothic Book" w:hAnsi="Franklin Gothic Book"/>
+                <w:sz w:val="20"/>
+                <w:szCs w:val="20"/>
+              </w:rPr>
+            </w:pPr>
+            <w:r>
+              <w:rPr>
+                <w:rFonts w:ascii="Franklin Gothic Book" w:hAnsi="Franklin Gothic Book"/>
+                <w:sz w:val="20"/>
+                <w:szCs w:val="20"/>
+              </w:rPr>
+              <w:t>PubChem gives you potency number, but you need to make many mouse clicks to get to curve.</w:t>
+            </w:r>
+          </w:p>
+        </w:tc>
+      </w:tr>
+      <w:tr>
+        <w:trPr>
+          <w:trHeight w:val="927"/>
+        </w:trPr>
+        <w:tc>
+          <w:tcPr>
+            <w:cnfStyle w:val="001000000000" w:firstRow="0" w:lastRow="0" w:firstColumn="1" w:lastColumn="0" w:oddVBand="0" w:evenVBand="0" w:oddHBand="0" w:evenHBand="0" w:firstRowFirstColumn="0" w:firstRowLastColumn="0" w:lastRowFirstColumn="0" w:lastRowLastColumn="0"/>
+            <w:tcW w:w="2628" w:type="dxa"/>
+          </w:tcPr>
+          <w:p>
+            <w:pPr>
+              <w:rPr>
+                <w:rFonts w:ascii="Franklin Gothic Medium" w:hAnsi="Franklin Gothic Medium"/>
+                <w:b w:val="0"/>
+                <w:i/>
+                <w:sz w:val="20"/>
+                <w:szCs w:val="20"/>
+              </w:rPr>
+            </w:pPr>
+            <w:r>
+              <w:rPr>
+                <w:rFonts w:ascii="Franklin Gothic Medium" w:hAnsi="Franklin Gothic Medium"/>
+                <w:b w:val="0"/>
+                <w:i/>
+                <w:sz w:val="20"/>
+                <w:szCs w:val="20"/>
+              </w:rPr>
+              <w:t>Key learning from the participant’s walkthrough of the tool they use most often</w:t>
+            </w:r>
+          </w:p>
+          <w:p>
+            <w:pPr>
+              <w:rPr>
+                <w:rFonts w:ascii="Franklin Gothic Medium" w:hAnsi="Franklin Gothic Medium"/>
+                <w:b w:val="0"/>
+                <w:i/>
+                <w:sz w:val="20"/>
+                <w:szCs w:val="20"/>
+              </w:rPr>
+            </w:pPr>
+            <w:r>
+              <w:rPr>
+                <w:rFonts w:ascii="Franklin Gothic Medium" w:hAnsi="Franklin Gothic Medium"/>
+                <w:b w:val="0"/>
+                <w:i/>
+                <w:sz w:val="20"/>
+                <w:szCs w:val="20"/>
+              </w:rPr>
+              <w:t xml:space="preserve"> </w:t>
+            </w:r>
+          </w:p>
+        </w:tc>
+        <w:tc>
+          <w:tcPr>
+            <w:tcW w:w="6948" w:type="dxa"/>
+          </w:tcPr>
+          <w:p>
+            <w:pPr>
+              <w:pStyle w:val="ListParagraph"/>
+              <w:cnfStyle w:val="000000000000" w:firstRow="0" w:lastRow="0" w:firstColumn="0" w:lastColumn="0" w:oddVBand="0" w:evenVBand="0" w:oddHBand="0" w:evenHBand="0" w:firstRowFirstColumn="0" w:firstRowLastColumn="0" w:lastRowFirstColumn="0" w:lastRowLastColumn="0"/>
+              <w:rPr>
+                <w:rFonts w:ascii="Franklin Gothic Book" w:hAnsi="Franklin Gothic Book"/>
+                <w:sz w:val="20"/>
+                <w:szCs w:val="20"/>
+              </w:rPr>
+            </w:pPr>
+          </w:p>
+          <w:p>
+            <w:pPr>
+              <w:pStyle w:val="ListParagraph"/>
+              <w:numPr>
+                <w:ilvl w:val="0"/>
+                <w:numId w:val="6"/>
+              </w:numPr>
+              <w:cnfStyle w:val="000000000000" w:firstRow="0" w:lastRow="0" w:firstColumn="0" w:lastColumn="0" w:oddVBand="0" w:evenVBand="0" w:oddHBand="0" w:evenHBand="0" w:firstRowFirstColumn="0" w:firstRowLastColumn="0" w:lastRowFirstColumn="0" w:lastRowLastColumn="0"/>
+              <w:rPr>
+                <w:rFonts w:ascii="Franklin Gothic Book" w:hAnsi="Franklin Gothic Book"/>
+                <w:sz w:val="20"/>
+                <w:szCs w:val="20"/>
+              </w:rPr>
+            </w:pPr>
+            <w:r>
+              <w:rPr>
+                <w:rFonts w:ascii="Franklin Gothic Book" w:hAnsi="Franklin Gothic Book"/>
+                <w:sz w:val="20"/>
+                <w:szCs w:val="20"/>
+              </w:rPr>
+              <w:t xml:space="preserve">Winnows candidate compounds to 10 to 20 to make PubChem research less onerous, cross checks with SciFinder to see where else that compound has been discussed in other papers. </w:t>
+            </w:r>
+          </w:p>
+          <w:p>
+            <w:pPr>
+              <w:pStyle w:val="ListParagraph"/>
+              <w:numPr>
+                <w:ilvl w:val="0"/>
+                <w:numId w:val="6"/>
+              </w:numPr>
+              <w:cnfStyle w:val="000000000000" w:firstRow="0" w:lastRow="0" w:firstColumn="0" w:lastColumn="0" w:oddVBand="0" w:evenVBand="0" w:oddHBand="0" w:evenHBand="0" w:firstRowFirstColumn="0" w:firstRowLastColumn="0" w:lastRowFirstColumn="0" w:lastRowLastColumn="0"/>
+              <w:rPr>
+                <w:rFonts w:ascii="Franklin Gothic Book" w:hAnsi="Franklin Gothic Book"/>
+                <w:sz w:val="20"/>
+                <w:szCs w:val="20"/>
+              </w:rPr>
+            </w:pPr>
+            <w:r>
+              <w:rPr>
+                <w:rFonts w:ascii="Franklin Gothic Book" w:hAnsi="Franklin Gothic Book"/>
+                <w:sz w:val="20"/>
+                <w:szCs w:val="20"/>
+              </w:rPr>
+              <w:t>Shows us</w:t>
+            </w:r>
+            <w:r>
+              <w:rPr>
+                <w:rFonts w:ascii="Franklin Gothic Book" w:hAnsi="Franklin Gothic Book"/>
+                <w:sz w:val="20"/>
+                <w:szCs w:val="20"/>
+              </w:rPr>
+              <w:t xml:space="preserve"> an internally-generated</w:t>
+            </w:r>
+            <w:r>
+              <w:rPr>
+                <w:rFonts w:ascii="Franklin Gothic Book" w:hAnsi="Franklin Gothic Book"/>
+                <w:sz w:val="20"/>
+                <w:szCs w:val="20"/>
+              </w:rPr>
+              <w:t xml:space="preserve"> spreadsheet displaying dose/response curves. </w:t>
+            </w:r>
+            <w:r>
+              <w:rPr>
+                <w:rFonts w:ascii="Franklin Gothic Book" w:hAnsi="Franklin Gothic Book"/>
+                <w:sz w:val="20"/>
+                <w:szCs w:val="20"/>
+              </w:rPr>
+              <w:t>Works with biologists to get dose/response data</w:t>
+            </w:r>
+            <w:r>
+              <w:rPr>
+                <w:rFonts w:ascii="Franklin Gothic Book" w:hAnsi="Franklin Gothic Book"/>
+                <w:sz w:val="20"/>
+                <w:szCs w:val="20"/>
+              </w:rPr>
+              <w:t xml:space="preserve">. </w:t>
+            </w:r>
+            <w:r>
+              <w:rPr>
+                <w:rFonts w:ascii="Franklin Gothic Book" w:hAnsi="Franklin Gothic Book"/>
+                <w:sz w:val="20"/>
+                <w:szCs w:val="20"/>
+              </w:rPr>
+              <w:t>(spreadsheet usually also contains promiscuity analysis)</w:t>
+            </w:r>
+          </w:p>
+          <w:p>
+            <w:pPr>
+              <w:pStyle w:val="ListParagraph"/>
+              <w:numPr>
+                <w:ilvl w:val="0"/>
+                <w:numId w:val="6"/>
+              </w:numPr>
+              <w:cnfStyle w:val="000000000000" w:firstRow="0" w:lastRow="0" w:firstColumn="0" w:lastColumn="0" w:oddVBand="0" w:evenVBand="0" w:oddHBand="0" w:evenHBand="0" w:firstRowFirstColumn="0" w:firstRowLastColumn="0" w:lastRowFirstColumn="0" w:lastRowLastColumn="0"/>
+              <w:rPr>
+                <w:rFonts w:ascii="Franklin Gothic Book" w:hAnsi="Franklin Gothic Book"/>
+                <w:sz w:val="20"/>
+                <w:szCs w:val="20"/>
+              </w:rPr>
+            </w:pPr>
+            <w:r>
+              <w:rPr>
+                <w:rFonts w:ascii="Franklin Gothic Book" w:hAnsi="Franklin Gothic Book"/>
+                <w:sz w:val="20"/>
+                <w:szCs w:val="20"/>
+              </w:rPr>
+              <w:t xml:space="preserve">Key data is dose response curve, potency number, </w:t>
+            </w:r>
+            <w:r>
+              <w:rPr>
+                <w:rFonts w:ascii="Franklin Gothic Book" w:hAnsi="Franklin Gothic Book"/>
+                <w:sz w:val="20"/>
+                <w:szCs w:val="20"/>
+              </w:rPr>
+              <w:t>and picture of structure. Pays a lot of attention to reading curves. “subjective to some extent but not totally”</w:t>
+            </w:r>
+          </w:p>
+          <w:p>
+            <w:pPr>
+              <w:pStyle w:val="ListParagraph"/>
+              <w:numPr>
+                <w:ilvl w:val="0"/>
+                <w:numId w:val="6"/>
+              </w:numPr>
+              <w:cnfStyle w:val="000000000000" w:firstRow="0" w:lastRow="0" w:firstColumn="0" w:lastColumn="0" w:oddVBand="0" w:evenVBand="0" w:oddHBand="0" w:evenHBand="0" w:firstRowFirstColumn="0" w:firstRowLastColumn="0" w:lastRowFirstColumn="0" w:lastRowLastColumn="0"/>
+              <w:rPr>
+                <w:rFonts w:ascii="Franklin Gothic Book" w:hAnsi="Franklin Gothic Book"/>
+                <w:sz w:val="20"/>
+                <w:szCs w:val="20"/>
+              </w:rPr>
+            </w:pPr>
+            <w:r>
+              <w:rPr>
+                <w:rFonts w:ascii="Franklin Gothic Book" w:hAnsi="Franklin Gothic Book"/>
+                <w:sz w:val="20"/>
+                <w:szCs w:val="20"/>
+              </w:rPr>
+              <w:t>He will cross-reference the compound ID for promising looking compounds with CBIT to get the CID</w:t>
+            </w:r>
+          </w:p>
+          <w:p>
+            <w:pPr>
+              <w:pStyle w:val="ListParagraph"/>
+              <w:numPr>
+                <w:ilvl w:val="0"/>
+                <w:numId w:val="6"/>
+              </w:numPr>
+              <w:cnfStyle w:val="000000000000" w:firstRow="0" w:lastRow="0" w:firstColumn="0" w:lastColumn="0" w:oddVBand="0" w:evenVBand="0" w:oddHBand="0" w:evenHBand="0" w:firstRowFirstColumn="0" w:firstRowLastColumn="0" w:lastRowFirstColumn="0" w:lastRowLastColumn="0"/>
+              <w:rPr>
+                <w:rFonts w:ascii="Franklin Gothic Book" w:hAnsi="Franklin Gothic Book"/>
+                <w:sz w:val="20"/>
+                <w:szCs w:val="20"/>
+              </w:rPr>
+            </w:pPr>
+            <w:r>
+              <w:rPr>
+                <w:rFonts w:ascii="Franklin Gothic Book" w:hAnsi="Franklin Gothic Book"/>
+                <w:sz w:val="20"/>
+                <w:szCs w:val="20"/>
+              </w:rPr>
+              <w:t>He makes his list of compounds (10-20) and researches each within PubChem</w:t>
+            </w:r>
+          </w:p>
+          <w:p>
+            <w:pPr>
+              <w:pStyle w:val="ListParagraph"/>
+              <w:numPr>
+                <w:ilvl w:val="0"/>
+                <w:numId w:val="6"/>
+              </w:numPr>
+              <w:cnfStyle w:val="000000000000" w:firstRow="0" w:lastRow="0" w:firstColumn="0" w:lastColumn="0" w:oddVBand="0" w:evenVBand="0" w:oddHBand="0" w:evenHBand="0" w:firstRowFirstColumn="0" w:firstRowLastColumn="0" w:lastRowFirstColumn="0" w:lastRowLastColumn="0"/>
+              <w:rPr>
+                <w:rFonts w:ascii="Franklin Gothic Book" w:hAnsi="Franklin Gothic Book"/>
+                <w:sz w:val="20"/>
+                <w:szCs w:val="20"/>
+              </w:rPr>
+            </w:pPr>
+            <w:r>
+              <w:rPr>
+                <w:rFonts w:ascii="Franklin Gothic Book" w:hAnsi="Franklin Gothic Book"/>
+                <w:sz w:val="20"/>
+                <w:szCs w:val="20"/>
+              </w:rPr>
+              <w:t>Scrolls down to the BioAssay results</w:t>
+            </w:r>
+            <w:r>
+              <w:rPr>
+                <w:rFonts w:ascii="Franklin Gothic Book" w:hAnsi="Franklin Gothic Book"/>
+                <w:sz w:val="20"/>
+                <w:szCs w:val="20"/>
+              </w:rPr>
+              <w:t xml:space="preserve">. </w:t>
+            </w:r>
+            <w:r>
+              <w:rPr>
+                <w:rFonts w:ascii="Franklin Gothic Book" w:hAnsi="Franklin Gothic Book"/>
+                <w:sz w:val="20"/>
+                <w:szCs w:val="20"/>
+              </w:rPr>
+              <w:t>Looks first for promiscuity</w:t>
+            </w:r>
+          </w:p>
+          <w:p>
+            <w:pPr>
+              <w:pStyle w:val="ListParagraph"/>
+              <w:numPr>
+                <w:ilvl w:val="0"/>
+                <w:numId w:val="6"/>
+              </w:numPr>
+              <w:cnfStyle w:val="000000000000" w:firstRow="0" w:lastRow="0" w:firstColumn="0" w:lastColumn="0" w:oddVBand="0" w:evenVBand="0" w:oddHBand="0" w:evenHBand="0" w:firstRowFirstColumn="0" w:firstRowLastColumn="0" w:lastRowFirstColumn="0" w:lastRowLastColumn="0"/>
+              <w:rPr>
+                <w:rFonts w:ascii="Franklin Gothic Book" w:hAnsi="Franklin Gothic Book"/>
+                <w:sz w:val="20"/>
+                <w:szCs w:val="20"/>
+              </w:rPr>
+            </w:pPr>
+            <w:r>
+              <w:rPr>
+                <w:rFonts w:ascii="Franklin Gothic Book" w:hAnsi="Franklin Gothic Book"/>
+                <w:sz w:val="20"/>
+                <w:szCs w:val="20"/>
+              </w:rPr>
+              <w:t>Then reviews activity for compound, would like to drill down to see activity for each assay, but this is too cumbersome</w:t>
+            </w:r>
+          </w:p>
+          <w:p>
+            <w:pPr>
+              <w:pStyle w:val="ListParagraph"/>
+              <w:cnfStyle w:val="000000000000" w:firstRow="0" w:lastRow="0" w:firstColumn="0" w:lastColumn="0" w:oddVBand="0" w:evenVBand="0" w:oddHBand="0" w:evenHBand="0" w:firstRowFirstColumn="0" w:firstRowLastColumn="0" w:lastRowFirstColumn="0" w:lastRowLastColumn="0"/>
+              <w:rPr>
+                <w:rFonts w:ascii="Franklin Gothic Book" w:hAnsi="Franklin Gothic Book"/>
+                <w:sz w:val="20"/>
+                <w:szCs w:val="20"/>
+              </w:rPr>
+            </w:pPr>
+          </w:p>
+        </w:tc>
+      </w:tr>
+      <w:tr>
+        <w:trPr>
+          <w:cnfStyle w:val="000000100000" w:firstRow="0" w:lastRow="0" w:firstColumn="0" w:lastColumn="0" w:oddVBand="0" w:evenVBand="0" w:oddHBand="1" w:evenHBand="0" w:firstRowFirstColumn="0" w:firstRowLastColumn="0" w:lastRowFirstColumn="0" w:lastRowLastColumn="0"/>
+        </w:trPr>
+        <w:tc>
+          <w:tcPr>
+            <w:cnfStyle w:val="001000000000" w:firstRow="0" w:lastRow="0" w:firstColumn="1" w:lastColumn="0" w:oddVBand="0" w:evenVBand="0" w:oddHBand="0" w:evenHBand="0" w:firstRowFirstColumn="0" w:firstRowLastColumn="0" w:lastRowFirstColumn="0" w:lastRowLastColumn="0"/>
+            <w:tcW w:w="2628" w:type="dxa"/>
+          </w:tcPr>
+          <w:p>
+            <w:pPr>
+              <w:rPr>
+                <w:rFonts w:ascii="Franklin Gothic Medium" w:hAnsi="Franklin Gothic Medium"/>
+                <w:b w:val="0"/>
+                <w:i/>
+                <w:sz w:val="20"/>
+                <w:szCs w:val="20"/>
+              </w:rPr>
+            </w:pPr>
+            <w:r>
+              <w:rPr>
+                <w:rFonts w:ascii="Franklin Gothic Medium" w:hAnsi="Franklin Gothic Medium"/>
+                <w:b w:val="0"/>
+                <w:i/>
+                <w:sz w:val="20"/>
+                <w:szCs w:val="20"/>
+              </w:rPr>
+              <w:t>How participant  connects with colleagues</w:t>
+            </w:r>
+          </w:p>
+          <w:p>
+            <w:pPr>
+              <w:rPr>
+                <w:rFonts w:ascii="Franklin Gothic Medium" w:hAnsi="Franklin Gothic Medium"/>
+                <w:b w:val="0"/>
+                <w:i/>
+                <w:sz w:val="20"/>
+                <w:szCs w:val="20"/>
+              </w:rPr>
+            </w:pPr>
+          </w:p>
+          <w:p>
+            <w:pPr>
+              <w:rPr>
+                <w:rFonts w:ascii="Franklin Gothic Medium" w:hAnsi="Franklin Gothic Medium"/>
+                <w:b w:val="0"/>
+                <w:i/>
+                <w:sz w:val="20"/>
+                <w:szCs w:val="20"/>
+              </w:rPr>
+            </w:pPr>
+          </w:p>
+        </w:tc>
+        <w:tc>
+          <w:tcPr>
+            <w:tcW w:w="6948" w:type="dxa"/>
+          </w:tcPr>
+          <w:p>
+            <w:pPr>
+              <w:cnfStyle w:val="000000100000" w:firstRow="0" w:lastRow="0" w:firstColumn="0" w:lastColumn="0" w:oddVBand="0" w:evenVBand="0" w:oddHBand="1" w:evenHBand="0" w:firstRowFirstColumn="0" w:firstRowLastColumn="0" w:lastRowFirstColumn="0" w:lastRowLastColumn="0"/>
+              <w:rPr>
+                <w:rFonts w:ascii="Franklin Gothic Book" w:hAnsi="Franklin Gothic Book"/>
+                <w:sz w:val="20"/>
+                <w:szCs w:val="20"/>
+              </w:rPr>
+            </w:pPr>
+            <w:r>
+              <w:rPr>
+                <w:rFonts w:ascii="Franklin Gothic Book" w:hAnsi="Franklin Gothic Book"/>
+                <w:sz w:val="20"/>
+                <w:szCs w:val="20"/>
+              </w:rPr>
+              <w:t xml:space="preserve">Uses LinkedIn. </w:t>
+            </w:r>
+            <w:r>
+              <w:rPr>
+                <w:rFonts w:ascii="Franklin Gothic Book" w:hAnsi="Franklin Gothic Book"/>
+                <w:sz w:val="20"/>
+                <w:szCs w:val="20"/>
+              </w:rPr>
+              <w:t>Having a public resource which offers notifications of things coming off embargo would be valuable. Currently he uses SciFinder for this information, but subscriptions to SciFinder are very expensive.</w:t>
+            </w:r>
+          </w:p>
+          <w:p>
+            <w:pPr>
+              <w:cnfStyle w:val="000000100000" w:firstRow="0" w:lastRow="0" w:firstColumn="0" w:lastColumn="0" w:oddVBand="0" w:evenVBand="0" w:oddHBand="1" w:evenHBand="0" w:firstRowFirstColumn="0" w:firstRowLastColumn="0" w:lastRowFirstColumn="0" w:lastRowLastColumn="0"/>
+              <w:rPr>
+                <w:rFonts w:ascii="Franklin Gothic Book" w:hAnsi="Franklin Gothic Book"/>
+                <w:sz w:val="20"/>
+                <w:szCs w:val="20"/>
+              </w:rPr>
+            </w:pPr>
+          </w:p>
+          <w:p>
+            <w:pPr>
+              <w:cnfStyle w:val="000000100000" w:firstRow="0" w:lastRow="0" w:firstColumn="0" w:lastColumn="0" w:oddVBand="0" w:evenVBand="0" w:oddHBand="1" w:evenHBand="0" w:firstRowFirstColumn="0" w:firstRowLastColumn="0" w:lastRowFirstColumn="0" w:lastRowLastColumn="0"/>
+              <w:rPr>
+                <w:rFonts w:ascii="Franklin Gothic Book" w:hAnsi="Franklin Gothic Book"/>
+                <w:sz w:val="20"/>
+                <w:szCs w:val="20"/>
+              </w:rPr>
+            </w:pPr>
+            <w:r>
+              <w:rPr>
+                <w:rFonts w:ascii="Franklin Gothic Book" w:hAnsi="Franklin Gothic Book"/>
+                <w:sz w:val="20"/>
+                <w:szCs w:val="20"/>
+              </w:rPr>
+              <w:t>His experience in the private sector has made him very wary of sharing information. Chemists are different, because this is where the IP and value creation is… chemists are close to the vest in discussing the compounds we are working on”</w:t>
+            </w:r>
+          </w:p>
+          <w:p>
+            <w:pPr>
+              <w:cnfStyle w:val="000000100000" w:firstRow="0" w:lastRow="0" w:firstColumn="0" w:lastColumn="0" w:oddVBand="0" w:evenVBand="0" w:oddHBand="1" w:evenHBand="0" w:firstRowFirstColumn="0" w:firstRowLastColumn="0" w:lastRowFirstColumn="0" w:lastRowLastColumn="0"/>
+              <w:rPr>
+                <w:rFonts w:ascii="Franklin Gothic Book" w:hAnsi="Franklin Gothic Book"/>
+                <w:sz w:val="20"/>
+                <w:szCs w:val="20"/>
+              </w:rPr>
+            </w:pPr>
+          </w:p>
+        </w:tc>
+      </w:tr>
+      <w:tr>
+        <w:tc>
+          <w:tcPr>
+            <w:cnfStyle w:val="001000000000" w:firstRow="0" w:lastRow="0" w:firstColumn="1" w:lastColumn="0" w:oddVBand="0" w:evenVBand="0" w:oddHBand="0" w:evenHBand="0" w:firstRowFirstColumn="0" w:firstRowLastColumn="0" w:lastRowFirstColumn="0" w:lastRowLastColumn="0"/>
+            <w:tcW w:w="2628" w:type="dxa"/>
+          </w:tcPr>
+          <w:p>
+            <w:pPr>
+              <w:rPr>
+                <w:rFonts w:ascii="Franklin Gothic Medium" w:hAnsi="Franklin Gothic Medium"/>
+                <w:b w:val="0"/>
+                <w:i/>
+                <w:sz w:val="20"/>
+                <w:szCs w:val="20"/>
+              </w:rPr>
+            </w:pPr>
+            <w:r>
+              <w:rPr>
+                <w:rFonts w:ascii="Franklin Gothic Medium" w:hAnsi="Franklin Gothic Medium"/>
+                <w:b w:val="0"/>
+                <w:i/>
+                <w:sz w:val="20"/>
+                <w:szCs w:val="20"/>
+              </w:rPr>
+              <w:t>Ideal online Bio Assay research tool</w:t>
+            </w:r>
+          </w:p>
+        </w:tc>
+        <w:tc>
+          <w:tcPr>
+            <w:tcW w:w="6948" w:type="dxa"/>
+          </w:tcPr>
+          <w:p>
+            <w:pPr>
+              <w:cnfStyle w:val="000000000000" w:firstRow="0" w:lastRow="0" w:firstColumn="0" w:lastColumn="0" w:oddVBand="0" w:evenVBand="0" w:oddHBand="0" w:evenHBand="0" w:firstRowFirstColumn="0" w:firstRowLastColumn="0" w:lastRowFirstColumn="0" w:lastRowLastColumn="0"/>
+              <w:rPr>
+                <w:rFonts w:ascii="Franklin Gothic Book" w:hAnsi="Franklin Gothic Book"/>
+                <w:sz w:val="20"/>
+                <w:szCs w:val="20"/>
+              </w:rPr>
+            </w:pPr>
+            <w:r>
+              <w:rPr>
+                <w:rFonts w:ascii="Franklin Gothic Book" w:hAnsi="Franklin Gothic Book"/>
+                <w:sz w:val="20"/>
+                <w:szCs w:val="20"/>
+              </w:rPr>
+              <w:t>(forgot to ask him this question – have sent Anthony a note requesting this and will place this info here once received)</w:t>
+            </w:r>
+          </w:p>
+          <w:p>
+            <w:pPr>
+              <w:cnfStyle w:val="000000000000" w:firstRow="0" w:lastRow="0" w:firstColumn="0" w:lastColumn="0" w:oddVBand="0" w:evenVBand="0" w:oddHBand="0" w:evenHBand="0" w:firstRowFirstColumn="0" w:firstRowLastColumn="0" w:lastRowFirstColumn="0" w:lastRowLastColumn="0"/>
+              <w:rPr>
+                <w:rFonts w:ascii="Franklin Gothic Book" w:hAnsi="Franklin Gothic Book"/>
+                <w:sz w:val="20"/>
+                <w:szCs w:val="20"/>
+              </w:rPr>
+            </w:pPr>
+          </w:p>
+        </w:tc>
+      </w:tr>
+      <w:tr>
+        <w:trPr>
+          <w:cnfStyle w:val="000000100000" w:firstRow="0" w:lastRow="0" w:firstColumn="0" w:lastColumn="0" w:oddVBand="0" w:evenVBand="0" w:oddHBand="1" w:evenHBand="0" w:firstRowFirstColumn="0" w:firstRowLastColumn="0" w:lastRowFirstColumn="0" w:lastRowLastColumn="0"/>
+        </w:trPr>
+        <w:tc>
+          <w:tcPr>
+            <w:cnfStyle w:val="001000000000" w:firstRow="0" w:lastRow="0" w:firstColumn="1" w:lastColumn="0" w:oddVBand="0" w:evenVBand="0" w:oddHBand="0" w:evenHBand="0" w:firstRowFirstColumn="0" w:firstRowLastColumn="0" w:lastRowFirstColumn="0" w:lastRowLastColumn="0"/>
+            <w:tcW w:w="2628" w:type="dxa"/>
+          </w:tcPr>
+          <w:p>
+            <w:pPr>
+              <w:rPr>
+                <w:rFonts w:ascii="Franklin Gothic Medium" w:hAnsi="Franklin Gothic Medium"/>
+                <w:b w:val="0"/>
+                <w:i/>
+                <w:sz w:val="20"/>
+                <w:szCs w:val="20"/>
+              </w:rPr>
+            </w:pPr>
+            <w:r>
+              <w:rPr>
+                <w:rFonts w:ascii="Franklin Gothic Medium" w:hAnsi="Franklin Gothic Medium"/>
+                <w:b w:val="0"/>
+                <w:i/>
+                <w:sz w:val="20"/>
+                <w:szCs w:val="20"/>
+              </w:rPr>
+              <w:t>Index to interesting video snippets</w:t>
+            </w:r>
+          </w:p>
+        </w:tc>
+        <w:tc>
+          <w:tcPr>
+            <w:tcW w:w="6948" w:type="dxa"/>
+          </w:tcPr>
+          <w:p>
+            <w:pPr>
+              <w:cnfStyle w:val="000000100000" w:firstRow="0" w:lastRow="0" w:firstColumn="0" w:lastColumn="0" w:oddVBand="0" w:evenVBand="0" w:oddHBand="1" w:evenHBand="0" w:firstRowFirstColumn="0" w:firstRowLastColumn="0" w:lastRowFirstColumn="0" w:lastRowLastColumn="0"/>
+              <w:rPr>
+                <w:rFonts w:ascii="Franklin Gothic Book" w:hAnsi="Franklin Gothic Book"/>
+                <w:sz w:val="20"/>
+                <w:szCs w:val="20"/>
+              </w:rPr>
+            </w:pPr>
+            <w:r>
+              <w:rPr>
+                <w:rFonts w:ascii="Franklin Gothic Book" w:hAnsi="Franklin Gothic Book"/>
+                <w:sz w:val="20"/>
+                <w:szCs w:val="20"/>
+              </w:rPr>
+              <w:t>13:28</w:t>
+            </w:r>
+            <w:r>
+              <w:rPr>
+                <w:rFonts w:ascii="Franklin Gothic Book" w:hAnsi="Franklin Gothic Book"/>
+                <w:sz w:val="20"/>
+                <w:szCs w:val="20"/>
+              </w:rPr>
+              <w:tab/>
+              <w:t>Walks us through his use of PubChem</w:t>
+            </w:r>
+          </w:p>
+          <w:p>
+            <w:pPr>
+              <w:cnfStyle w:val="000000100000" w:firstRow="0" w:lastRow="0" w:firstColumn="0" w:lastColumn="0" w:oddVBand="0" w:evenVBand="0" w:oddHBand="1" w:evenHBand="0" w:firstRowFirstColumn="0" w:firstRowLastColumn="0" w:lastRowFirstColumn="0" w:lastRowLastColumn="0"/>
+              <w:rPr>
+                <w:rFonts w:ascii="Franklin Gothic Book" w:hAnsi="Franklin Gothic Book"/>
+                <w:sz w:val="20"/>
+                <w:szCs w:val="20"/>
+              </w:rPr>
+            </w:pPr>
+            <w:r>
+              <w:rPr>
+                <w:rFonts w:ascii="Franklin Gothic Book" w:hAnsi="Franklin Gothic Book"/>
+                <w:sz w:val="20"/>
+                <w:szCs w:val="20"/>
+              </w:rPr>
+              <w:t>15:05</w:t>
+            </w:r>
+            <w:r>
+              <w:rPr>
+                <w:rFonts w:ascii="Franklin Gothic Book" w:hAnsi="Franklin Gothic Book"/>
+                <w:sz w:val="20"/>
+                <w:szCs w:val="20"/>
+              </w:rPr>
+              <w:tab/>
+              <w:t xml:space="preserve">Describes how he looks through a list of </w:t>
+            </w:r>
+            <w:r>
+              <w:rPr>
+                <w:rFonts w:ascii="Franklin Gothic Book" w:hAnsi="Franklin Gothic Book"/>
+                <w:sz w:val="20"/>
+                <w:szCs w:val="20"/>
+              </w:rPr>
+              <w:t xml:space="preserve">compounds within an Excel spreadsheet to </w:t>
+            </w:r>
+            <w:r>
+              <w:rPr>
+                <w:rFonts w:ascii="Franklin Gothic Book" w:hAnsi="Franklin Gothic Book"/>
+                <w:sz w:val="20"/>
+                <w:szCs w:val="20"/>
+              </w:rPr>
+              <w:t xml:space="preserve">pick most interesting compounds. </w:t>
+            </w:r>
+          </w:p>
+          <w:p>
+            <w:pPr>
+              <w:cnfStyle w:val="000000100000" w:firstRow="0" w:lastRow="0" w:firstColumn="0" w:lastColumn="0" w:oddVBand="0" w:evenVBand="0" w:oddHBand="1" w:evenHBand="0" w:firstRowFirstColumn="0" w:firstRowLastColumn="0" w:lastRowFirstColumn="0" w:lastRowLastColumn="0"/>
+              <w:rPr>
+                <w:rFonts w:ascii="Franklin Gothic Book" w:hAnsi="Franklin Gothic Book"/>
+                <w:sz w:val="20"/>
+                <w:szCs w:val="20"/>
+              </w:rPr>
+            </w:pPr>
+            <w:r>
+              <w:rPr>
+                <w:rFonts w:ascii="Franklin Gothic Book" w:hAnsi="Franklin Gothic Book"/>
+                <w:sz w:val="20"/>
+                <w:szCs w:val="20"/>
+              </w:rPr>
+              <w:t>22:18</w:t>
+            </w:r>
+            <w:r>
+              <w:rPr>
+                <w:rFonts w:ascii="Franklin Gothic Book" w:hAnsi="Franklin Gothic Book"/>
+                <w:sz w:val="20"/>
+                <w:szCs w:val="20"/>
+              </w:rPr>
+              <w:tab/>
+              <w:t>Can’t find biological activity, not sure why</w:t>
+            </w:r>
+          </w:p>
+          <w:p>
+            <w:pPr>
+              <w:cnfStyle w:val="000000100000" w:firstRow="0" w:lastRow="0" w:firstColumn="0" w:lastColumn="0" w:oddVBand="0" w:evenVBand="0" w:oddHBand="1" w:evenHBand="0" w:firstRowFirstColumn="0" w:firstRowLastColumn="0" w:lastRowFirstColumn="0" w:lastRowLastColumn="0"/>
+              <w:rPr>
+                <w:rFonts w:ascii="Franklin Gothic Book" w:hAnsi="Franklin Gothic Book"/>
+                <w:sz w:val="20"/>
+                <w:szCs w:val="20"/>
+              </w:rPr>
+            </w:pPr>
+            <w:r>
+              <w:rPr>
+                <w:rFonts w:ascii="Franklin Gothic Book" w:hAnsi="Franklin Gothic Book"/>
+                <w:sz w:val="20"/>
+                <w:szCs w:val="20"/>
+              </w:rPr>
+              <w:t>27:00</w:t>
+            </w:r>
+            <w:r>
+              <w:rPr>
+                <w:rFonts w:ascii="Franklin Gothic Book" w:hAnsi="Franklin Gothic Book"/>
+                <w:sz w:val="20"/>
+                <w:szCs w:val="20"/>
+              </w:rPr>
+              <w:tab/>
+              <w:t>Discusses feelings towards use of social media within his profession</w:t>
+            </w:r>
+          </w:p>
+          <w:p>
+            <w:pPr>
+              <w:cnfStyle w:val="000000100000" w:firstRow="0" w:lastRow="0" w:firstColumn="0" w:lastColumn="0" w:oddVBand="0" w:evenVBand="0" w:oddHBand="1" w:evenHBand="0" w:firstRowFirstColumn="0" w:firstRowLastColumn="0" w:lastRowFirstColumn="0" w:lastRowLastColumn="0"/>
+              <w:rPr>
+                <w:rFonts w:ascii="Franklin Gothic Book" w:hAnsi="Franklin Gothic Book"/>
+                <w:sz w:val="20"/>
+                <w:szCs w:val="20"/>
+              </w:rPr>
+            </w:pPr>
+            <w:r>
+              <w:rPr>
+                <w:rFonts w:ascii="Franklin Gothic Book" w:hAnsi="Franklin Gothic Book"/>
+                <w:sz w:val="20"/>
+                <w:szCs w:val="20"/>
+              </w:rPr>
+              <w:t>32:00</w:t>
+            </w:r>
+            <w:r>
+              <w:rPr>
+                <w:rFonts w:ascii="Franklin Gothic Book" w:hAnsi="Franklin Gothic Book"/>
+                <w:sz w:val="20"/>
+                <w:szCs w:val="20"/>
+              </w:rPr>
+              <w:tab/>
+              <w:t>Walks through many steps to get to the curve- which is always the goal. Promiscuity analysis is key for him</w:t>
+            </w:r>
+          </w:p>
+        </w:tc>
+      </w:tr>
+    </w:tbl>
+    <w:p>
+      <w:pPr>
+        <w:rPr>
+          <w:sz w:val="20"/>
+          <w:szCs w:val="20"/>
+        </w:rPr>
+      </w:pPr>
+    </w:p>
+    <w:p>
+      <w:pPr>
+        <w:rPr>
+          <w:rFonts w:ascii="Franklin Gothic Book" w:hAnsi="Franklin Gothic Book"/>
+          <w:b/>
+          <w:sz w:val="28"/>
+          <w:szCs w:val="28"/>
+        </w:rPr>
+      </w:pPr>
+      <w:r>
+        <w:rPr>
+          <w:sz w:val="20"/>
+          <w:szCs w:val="20"/>
+        </w:rPr>
+        <w:br w:type="page"/>
+      </w:r>
+      <w:r>
+        <w:rPr>
+          <w:rFonts w:ascii="Franklin Gothic Book" w:hAnsi="Franklin Gothic Book"/>
+          <w:b/>
+          <w:sz w:val="28"/>
+          <w:szCs w:val="28"/>
+        </w:rPr>
+        <w:t>PARTICIPANT’S PRIORITIZATION OF USER STORIES</w:t>
+      </w:r>
+    </w:p>
+    <w:p>
+      <w:pPr>
+        <w:rPr>
+          <w:rFonts w:ascii="Franklin Gothic Book" w:hAnsi="Franklin Gothic Book"/>
+          <w:b/>
+          <w:sz w:val="28"/>
+          <w:szCs w:val="28"/>
+        </w:rPr>
+      </w:pPr>
+      <w:r>
+        <w:rPr>
+          <w:noProof/>
+        </w:rPr>
+        <w:drawing>
+          <wp:inline distT="0" distB="0" distL="0" distR="0" wp14:anchorId="47FD7624" wp14:editId="53B1913C">
+            <wp:extent cx="5943600" cy="6941185"/>
+            <wp:effectExtent l="0" t="0" r="0" b="0"/>
+            <wp:docPr id="8" name="Picture 8"/>
+            <wp:cNvGraphicFramePr>
+              <a:graphicFrameLocks xmlns:a="http://schemas.openxmlformats.org/drawingml/2006/main" noChangeAspect="1"/>
+            </wp:cNvGraphicFramePr>
+            <a:graphic xmlns:a="http://schemas.openxmlformats.org/drawingml/2006/main">
+              <a:graphicData uri="http://schemas.openxmlformats.org/drawingml/2006/picture">
+                <pic:pic xmlns:pic="http://schemas.openxmlformats.org/drawingml/2006/picture">
+                  <pic:nvPicPr>
+                    <pic:cNvPr id="0" name=""/>
+                    <pic:cNvPicPr/>
+                  </pic:nvPicPr>
+                  <pic:blipFill>
+                    <a:blip r:embed="rId31"/>
+                    <a:stretch>
+                      <a:fillRect/>
+                    </a:stretch>
+                  </pic:blipFill>
+                  <pic:spPr>
+                    <a:xfrm>
+                      <a:off x="0" y="0"/>
+                      <a:ext cx="5943600" cy="6941185"/>
+                    </a:xfrm>
+                    <a:prstGeom prst="rect">
+                      <a:avLst/>
+                    </a:prstGeom>
+                  </pic:spPr>
+                </pic:pic>
+              </a:graphicData>
+            </a:graphic>
+          </wp:inline>
+        </w:drawing>
+      </w:r>
+    </w:p>
+    <w:p>
+      <w:r>
+        <w:br w:type="page"/>
+      </w:r>
+    </w:p>
+    <w:p>
+      <w:pPr>
+        <w:rPr>
+          <w:rFonts w:ascii="Franklin Gothic Book" w:hAnsi="Franklin Gothic Book"/>
+          <w:b/>
+          <w:sz w:val="28"/>
+          <w:szCs w:val="28"/>
         </w:rPr>
       </w:pPr>
     </w:p>
@@ -5955,7 +7695,7 @@
             <w:sz w:val="18"/>
             <w:szCs w:val="18"/>
           </w:rPr>
-          <w:t>1</w:t>
+          <w:t>2</w:t>
         </w:r>
         <w:r>
           <w:rPr>
@@ -6227,7 +7967,7 @@
             <w:sz w:val="18"/>
             <w:szCs w:val="18"/>
           </w:rPr>
-          <w:t>5</w:t>
+          <w:t>7</w:t>
         </w:r>
         <w:r>
           <w:rPr>
@@ -6363,7 +8103,7 @@
             <w:sz w:val="18"/>
             <w:szCs w:val="18"/>
           </w:rPr>
-          <w:t>8</w:t>
+          <w:t>16</w:t>
         </w:r>
         <w:r>
           <w:rPr>
@@ -6602,6 +8342,232 @@
 <file path=word/numbering.xml><?xml version="1.0" encoding="utf-8"?>
 <w:numbering xmlns:wpc="http://schemas.microsoft.com/office/word/2010/wordprocessingCanvas" xmlns:mc="http://schemas.openxmlformats.org/markup-compatibility/2006" xmlns:o="urn:schemas-microsoft-com:office:office" xmlns:r="http://schemas.openxmlformats.org/officeDocument/2006/relationships" xmlns:m="http://schemas.openxmlformats.org/officeDocument/2006/math" xmlns:v="urn:schemas-microsoft-com:vml" xmlns:wp14="http://schemas.microsoft.com/office/word/2010/wordprocessingDrawing" xmlns:wp="http://schemas.openxmlformats.org/drawingml/2006/wordprocessingDrawing" xmlns:w10="urn:schemas-microsoft-com:office:word" xmlns:w="http://schemas.openxmlformats.org/wordprocessingml/2006/main" xmlns:w14="http://schemas.microsoft.com/office/word/2010/wordml" xmlns:wpg="http://schemas.microsoft.com/office/word/2010/wordprocessingGroup" xmlns:wpi="http://schemas.microsoft.com/office/word/2010/wordprocessingInk" xmlns:wne="http://schemas.microsoft.com/office/word/2006/wordml" xmlns:wps="http://schemas.microsoft.com/office/word/2010/wordprocessingShape" mc:Ignorable="w14 wp14">
   <w:abstractNum w:abstractNumId="0">
+    <w:nsid w:val="062E3A2B"/>
+    <w:multiLevelType w:val="hybridMultilevel"/>
+    <w:tmpl w:val="7B226D96"/>
+    <w:lvl w:ilvl="0" w:tplc="04090001">
+      <w:start w:val="1"/>
+      <w:numFmt w:val="bullet"/>
+      <w:lvlText w:val=""/>
+      <w:lvlJc w:val="left"/>
+      <w:pPr>
+        <w:ind w:left="720" w:hanging="360"/>
+      </w:pPr>
+      <w:rPr>
+        <w:rFonts w:ascii="Symbol" w:hAnsi="Symbol" w:hint="default"/>
+      </w:rPr>
+    </w:lvl>
+    <w:lvl w:ilvl="1" w:tplc="04090003" w:tentative="1">
+      <w:start w:val="1"/>
+      <w:numFmt w:val="bullet"/>
+      <w:lvlText w:val="o"/>
+      <w:lvlJc w:val="left"/>
+      <w:pPr>
+        <w:ind w:left="1440" w:hanging="360"/>
+      </w:pPr>
+      <w:rPr>
+        <w:rFonts w:ascii="Courier New" w:hAnsi="Courier New" w:cs="Courier New" w:hint="default"/>
+      </w:rPr>
+    </w:lvl>
+    <w:lvl w:ilvl="2" w:tplc="04090005" w:tentative="1">
+      <w:start w:val="1"/>
+      <w:numFmt w:val="bullet"/>
+      <w:lvlText w:val=""/>
+      <w:lvlJc w:val="left"/>
+      <w:pPr>
+        <w:ind w:left="2160" w:hanging="360"/>
+      </w:pPr>
+      <w:rPr>
+        <w:rFonts w:ascii="Wingdings" w:hAnsi="Wingdings" w:hint="default"/>
+      </w:rPr>
+    </w:lvl>
+    <w:lvl w:ilvl="3" w:tplc="04090001" w:tentative="1">
+      <w:start w:val="1"/>
+      <w:numFmt w:val="bullet"/>
+      <w:lvlText w:val=""/>
+      <w:lvlJc w:val="left"/>
+      <w:pPr>
+        <w:ind w:left="2880" w:hanging="360"/>
+      </w:pPr>
+      <w:rPr>
+        <w:rFonts w:ascii="Symbol" w:hAnsi="Symbol" w:hint="default"/>
+      </w:rPr>
+    </w:lvl>
+    <w:lvl w:ilvl="4" w:tplc="04090003" w:tentative="1">
+      <w:start w:val="1"/>
+      <w:numFmt w:val="bullet"/>
+      <w:lvlText w:val="o"/>
+      <w:lvlJc w:val="left"/>
+      <w:pPr>
+        <w:ind w:left="3600" w:hanging="360"/>
+      </w:pPr>
+      <w:rPr>
+        <w:rFonts w:ascii="Courier New" w:hAnsi="Courier New" w:cs="Courier New" w:hint="default"/>
+      </w:rPr>
+    </w:lvl>
+    <w:lvl w:ilvl="5" w:tplc="04090005" w:tentative="1">
+      <w:start w:val="1"/>
+      <w:numFmt w:val="bullet"/>
+      <w:lvlText w:val=""/>
+      <w:lvlJc w:val="left"/>
+      <w:pPr>
+        <w:ind w:left="4320" w:hanging="360"/>
+      </w:pPr>
+      <w:rPr>
+        <w:rFonts w:ascii="Wingdings" w:hAnsi="Wingdings" w:hint="default"/>
+      </w:rPr>
+    </w:lvl>
+    <w:lvl w:ilvl="6" w:tplc="04090001" w:tentative="1">
+      <w:start w:val="1"/>
+      <w:numFmt w:val="bullet"/>
+      <w:lvlText w:val=""/>
+      <w:lvlJc w:val="left"/>
+      <w:pPr>
+        <w:ind w:left="5040" w:hanging="360"/>
+      </w:pPr>
+      <w:rPr>
+        <w:rFonts w:ascii="Symbol" w:hAnsi="Symbol" w:hint="default"/>
+      </w:rPr>
+    </w:lvl>
+    <w:lvl w:ilvl="7" w:tplc="04090003" w:tentative="1">
+      <w:start w:val="1"/>
+      <w:numFmt w:val="bullet"/>
+      <w:lvlText w:val="o"/>
+      <w:lvlJc w:val="left"/>
+      <w:pPr>
+        <w:ind w:left="5760" w:hanging="360"/>
+      </w:pPr>
+      <w:rPr>
+        <w:rFonts w:ascii="Courier New" w:hAnsi="Courier New" w:cs="Courier New" w:hint="default"/>
+      </w:rPr>
+    </w:lvl>
+    <w:lvl w:ilvl="8" w:tplc="04090005" w:tentative="1">
+      <w:start w:val="1"/>
+      <w:numFmt w:val="bullet"/>
+      <w:lvlText w:val=""/>
+      <w:lvlJc w:val="left"/>
+      <w:pPr>
+        <w:ind w:left="6480" w:hanging="360"/>
+      </w:pPr>
+      <w:rPr>
+        <w:rFonts w:ascii="Wingdings" w:hAnsi="Wingdings" w:hint="default"/>
+      </w:rPr>
+    </w:lvl>
+  </w:abstractNum>
+  <w:abstractNum w:abstractNumId="1">
+    <w:nsid w:val="28C42A20"/>
+    <w:multiLevelType w:val="hybridMultilevel"/>
+    <w:tmpl w:val="AEB267B0"/>
+    <w:lvl w:ilvl="0" w:tplc="04090001">
+      <w:start w:val="1"/>
+      <w:numFmt w:val="bullet"/>
+      <w:lvlText w:val=""/>
+      <w:lvlJc w:val="left"/>
+      <w:pPr>
+        <w:ind w:left="720" w:hanging="360"/>
+      </w:pPr>
+      <w:rPr>
+        <w:rFonts w:ascii="Symbol" w:hAnsi="Symbol" w:hint="default"/>
+      </w:rPr>
+    </w:lvl>
+    <w:lvl w:ilvl="1" w:tplc="04090003" w:tentative="1">
+      <w:start w:val="1"/>
+      <w:numFmt w:val="bullet"/>
+      <w:lvlText w:val="o"/>
+      <w:lvlJc w:val="left"/>
+      <w:pPr>
+        <w:ind w:left="1440" w:hanging="360"/>
+      </w:pPr>
+      <w:rPr>
+        <w:rFonts w:ascii="Courier New" w:hAnsi="Courier New" w:cs="Courier New" w:hint="default"/>
+      </w:rPr>
+    </w:lvl>
+    <w:lvl w:ilvl="2" w:tplc="04090005" w:tentative="1">
+      <w:start w:val="1"/>
+      <w:numFmt w:val="bullet"/>
+      <w:lvlText w:val=""/>
+      <w:lvlJc w:val="left"/>
+      <w:pPr>
+        <w:ind w:left="2160" w:hanging="360"/>
+      </w:pPr>
+      <w:rPr>
+        <w:rFonts w:ascii="Wingdings" w:hAnsi="Wingdings" w:hint="default"/>
+      </w:rPr>
+    </w:lvl>
+    <w:lvl w:ilvl="3" w:tplc="04090001" w:tentative="1">
+      <w:start w:val="1"/>
+      <w:numFmt w:val="bullet"/>
+      <w:lvlText w:val=""/>
+      <w:lvlJc w:val="left"/>
+      <w:pPr>
+        <w:ind w:left="2880" w:hanging="360"/>
+      </w:pPr>
+      <w:rPr>
+        <w:rFonts w:ascii="Symbol" w:hAnsi="Symbol" w:hint="default"/>
+      </w:rPr>
+    </w:lvl>
+    <w:lvl w:ilvl="4" w:tplc="04090003" w:tentative="1">
+      <w:start w:val="1"/>
+      <w:numFmt w:val="bullet"/>
+      <w:lvlText w:val="o"/>
+      <w:lvlJc w:val="left"/>
+      <w:pPr>
+        <w:ind w:left="3600" w:hanging="360"/>
+      </w:pPr>
+      <w:rPr>
+        <w:rFonts w:ascii="Courier New" w:hAnsi="Courier New" w:cs="Courier New" w:hint="default"/>
+      </w:rPr>
+    </w:lvl>
+    <w:lvl w:ilvl="5" w:tplc="04090005" w:tentative="1">
+      <w:start w:val="1"/>
+      <w:numFmt w:val="bullet"/>
+      <w:lvlText w:val=""/>
+      <w:lvlJc w:val="left"/>
+      <w:pPr>
+        <w:ind w:left="4320" w:hanging="360"/>
+      </w:pPr>
+      <w:rPr>
+        <w:rFonts w:ascii="Wingdings" w:hAnsi="Wingdings" w:hint="default"/>
+      </w:rPr>
+    </w:lvl>
+    <w:lvl w:ilvl="6" w:tplc="04090001" w:tentative="1">
+      <w:start w:val="1"/>
+      <w:numFmt w:val="bullet"/>
+      <w:lvlText w:val=""/>
+      <w:lvlJc w:val="left"/>
+      <w:pPr>
+        <w:ind w:left="5040" w:hanging="360"/>
+      </w:pPr>
+      <w:rPr>
+        <w:rFonts w:ascii="Symbol" w:hAnsi="Symbol" w:hint="default"/>
+      </w:rPr>
+    </w:lvl>
+    <w:lvl w:ilvl="7" w:tplc="04090003" w:tentative="1">
+      <w:start w:val="1"/>
+      <w:numFmt w:val="bullet"/>
+      <w:lvlText w:val="o"/>
+      <w:lvlJc w:val="left"/>
+      <w:pPr>
+        <w:ind w:left="5760" w:hanging="360"/>
+      </w:pPr>
+      <w:rPr>
+        <w:rFonts w:ascii="Courier New" w:hAnsi="Courier New" w:cs="Courier New" w:hint="default"/>
+      </w:rPr>
+    </w:lvl>
+    <w:lvl w:ilvl="8" w:tplc="04090005" w:tentative="1">
+      <w:start w:val="1"/>
+      <w:numFmt w:val="bullet"/>
+      <w:lvlText w:val=""/>
+      <w:lvlJc w:val="left"/>
+      <w:pPr>
+        <w:ind w:left="6480" w:hanging="360"/>
+      </w:pPr>
+      <w:rPr>
+        <w:rFonts w:ascii="Wingdings" w:hAnsi="Wingdings" w:hint="default"/>
+      </w:rPr>
+    </w:lvl>
+  </w:abstractNum>
+  <w:abstractNum w:abstractNumId="2">
     <w:nsid w:val="29280E24"/>
     <w:multiLevelType w:val="hybridMultilevel"/>
     <w:tmpl w:val="48A0984E"/>
@@ -6714,7 +8680,7 @@
       </w:rPr>
     </w:lvl>
   </w:abstractNum>
-  <w:abstractNum w:abstractNumId="1">
+  <w:abstractNum w:abstractNumId="3">
     <w:nsid w:val="325C40F5"/>
     <w:multiLevelType w:val="hybridMultilevel"/>
     <w:tmpl w:val="5296A514"/>
@@ -6827,7 +8793,7 @@
       </w:rPr>
     </w:lvl>
   </w:abstractNum>
-  <w:abstractNum w:abstractNumId="2">
+  <w:abstractNum w:abstractNumId="4">
     <w:nsid w:val="325D52B9"/>
     <w:multiLevelType w:val="hybridMultilevel"/>
     <w:tmpl w:val="936C3B02"/>
@@ -6940,7 +8906,7 @@
       </w:rPr>
     </w:lvl>
   </w:abstractNum>
-  <w:abstractNum w:abstractNumId="3">
+  <w:abstractNum w:abstractNumId="5">
     <w:nsid w:val="71AD50BF"/>
     <w:multiLevelType w:val="hybridMultilevel"/>
     <w:tmpl w:val="DF88E41A"/>
@@ -7053,16 +9019,138 @@
       </w:rPr>
     </w:lvl>
   </w:abstractNum>
+  <w:abstractNum w:abstractNumId="6">
+    <w:nsid w:val="78E11178"/>
+    <w:multiLevelType w:val="hybridMultilevel"/>
+    <w:tmpl w:val="BED6C55A"/>
+    <w:lvl w:ilvl="0" w:tplc="04090001">
+      <w:start w:val="1"/>
+      <w:numFmt w:val="bullet"/>
+      <w:lvlText w:val=""/>
+      <w:lvlJc w:val="left"/>
+      <w:pPr>
+        <w:ind w:left="720" w:hanging="360"/>
+      </w:pPr>
+      <w:rPr>
+        <w:rFonts w:ascii="Symbol" w:hAnsi="Symbol" w:hint="default"/>
+      </w:rPr>
+    </w:lvl>
+    <w:lvl w:ilvl="1" w:tplc="04090003" w:tentative="1">
+      <w:start w:val="1"/>
+      <w:numFmt w:val="bullet"/>
+      <w:lvlText w:val="o"/>
+      <w:lvlJc w:val="left"/>
+      <w:pPr>
+        <w:ind w:left="1440" w:hanging="360"/>
+      </w:pPr>
+      <w:rPr>
+        <w:rFonts w:ascii="Courier New" w:hAnsi="Courier New" w:cs="Courier New" w:hint="default"/>
+      </w:rPr>
+    </w:lvl>
+    <w:lvl w:ilvl="2" w:tplc="04090005" w:tentative="1">
+      <w:start w:val="1"/>
+      <w:numFmt w:val="bullet"/>
+      <w:lvlText w:val=""/>
+      <w:lvlJc w:val="left"/>
+      <w:pPr>
+        <w:ind w:left="2160" w:hanging="360"/>
+      </w:pPr>
+      <w:rPr>
+        <w:rFonts w:ascii="Wingdings" w:hAnsi="Wingdings" w:hint="default"/>
+      </w:rPr>
+    </w:lvl>
+    <w:lvl w:ilvl="3" w:tplc="04090001" w:tentative="1">
+      <w:start w:val="1"/>
+      <w:numFmt w:val="bullet"/>
+      <w:lvlText w:val=""/>
+      <w:lvlJc w:val="left"/>
+      <w:pPr>
+        <w:ind w:left="2880" w:hanging="360"/>
+      </w:pPr>
+      <w:rPr>
+        <w:rFonts w:ascii="Symbol" w:hAnsi="Symbol" w:hint="default"/>
+      </w:rPr>
+    </w:lvl>
+    <w:lvl w:ilvl="4" w:tplc="04090003" w:tentative="1">
+      <w:start w:val="1"/>
+      <w:numFmt w:val="bullet"/>
+      <w:lvlText w:val="o"/>
+      <w:lvlJc w:val="left"/>
+      <w:pPr>
+        <w:ind w:left="3600" w:hanging="360"/>
+      </w:pPr>
+      <w:rPr>
+        <w:rFonts w:ascii="Courier New" w:hAnsi="Courier New" w:cs="Courier New" w:hint="default"/>
+      </w:rPr>
+    </w:lvl>
+    <w:lvl w:ilvl="5" w:tplc="04090005" w:tentative="1">
+      <w:start w:val="1"/>
+      <w:numFmt w:val="bullet"/>
+      <w:lvlText w:val=""/>
+      <w:lvlJc w:val="left"/>
+      <w:pPr>
+        <w:ind w:left="4320" w:hanging="360"/>
+      </w:pPr>
+      <w:rPr>
+        <w:rFonts w:ascii="Wingdings" w:hAnsi="Wingdings" w:hint="default"/>
+      </w:rPr>
+    </w:lvl>
+    <w:lvl w:ilvl="6" w:tplc="04090001" w:tentative="1">
+      <w:start w:val="1"/>
+      <w:numFmt w:val="bullet"/>
+      <w:lvlText w:val=""/>
+      <w:lvlJc w:val="left"/>
+      <w:pPr>
+        <w:ind w:left="5040" w:hanging="360"/>
+      </w:pPr>
+      <w:rPr>
+        <w:rFonts w:ascii="Symbol" w:hAnsi="Symbol" w:hint="default"/>
+      </w:rPr>
+    </w:lvl>
+    <w:lvl w:ilvl="7" w:tplc="04090003" w:tentative="1">
+      <w:start w:val="1"/>
+      <w:numFmt w:val="bullet"/>
+      <w:lvlText w:val="o"/>
+      <w:lvlJc w:val="left"/>
+      <w:pPr>
+        <w:ind w:left="5760" w:hanging="360"/>
+      </w:pPr>
+      <w:rPr>
+        <w:rFonts w:ascii="Courier New" w:hAnsi="Courier New" w:cs="Courier New" w:hint="default"/>
+      </w:rPr>
+    </w:lvl>
+    <w:lvl w:ilvl="8" w:tplc="04090005" w:tentative="1">
+      <w:start w:val="1"/>
+      <w:numFmt w:val="bullet"/>
+      <w:lvlText w:val=""/>
+      <w:lvlJc w:val="left"/>
+      <w:pPr>
+        <w:ind w:left="6480" w:hanging="360"/>
+      </w:pPr>
+      <w:rPr>
+        <w:rFonts w:ascii="Wingdings" w:hAnsi="Wingdings" w:hint="default"/>
+      </w:rPr>
+    </w:lvl>
+  </w:abstractNum>
   <w:num w:numId="1">
+    <w:abstractNumId w:val="5"/>
+  </w:num>
+  <w:num w:numId="2">
+    <w:abstractNumId w:val="2"/>
+  </w:num>
+  <w:num w:numId="3">
+    <w:abstractNumId w:val="4"/>
+  </w:num>
+  <w:num w:numId="4">
     <w:abstractNumId w:val="3"/>
   </w:num>
-  <w:num w:numId="2">
+  <w:num w:numId="5">
+    <w:abstractNumId w:val="6"/>
+  </w:num>
+  <w:num w:numId="6">
     <w:abstractNumId w:val="0"/>
   </w:num>
-  <w:num w:numId="3">
-    <w:abstractNumId w:val="2"/>
-  </w:num>
-  <w:num w:numId="4">
+  <w:num w:numId="7">
     <w:abstractNumId w:val="1"/>
   </w:num>
 </w:numbering>

</xml_diff>